<commit_message>
Praca is almost done - only the last theme + zaver is remaining TODO. + Grammar check
</commit_message>
<xml_diff>
--- a/1_Rocnik/Zimny_Semester/Etiketa/Semestralna praca.docx
+++ b/1_Rocnik/Zimny_Semester/Etiketa/Semestralna praca.docx
@@ -2060,7 +2060,25 @@
           <w:sz w:val="24"/>
           <w:szCs w:val="24"/>
         </w:rPr>
-        <w:t xml:space="preserve"> aj do desiatok </w:t>
+        <w:t xml:space="preserve"> </w:t>
+      </w:r>
+      <w:proofErr w:type="spellStart"/>
+      <w:r>
+        <w:rPr>
+          <w:rFonts w:ascii="Times New Roman" w:hAnsi="Times New Roman"/>
+          <w:sz w:val="24"/>
+          <w:szCs w:val="24"/>
+        </w:rPr>
+        <w:t>az</w:t>
+      </w:r>
+      <w:proofErr w:type="spellEnd"/>
+      <w:r>
+        <w:rPr>
+          <w:rFonts w:ascii="Times New Roman" w:hAnsi="Times New Roman"/>
+          <w:sz w:val="24"/>
+          <w:szCs w:val="24"/>
+        </w:rPr>
+        <w:t xml:space="preserve"> do desiatok </w:t>
       </w:r>
       <w:proofErr w:type="spellStart"/>
       <w:r>
@@ -3401,6 +3419,44 @@
     </w:p>
     <w:p>
       <w:pPr>
+        <w:pStyle w:val="Nadpis1"/>
+        <w:numPr>
+          <w:ilvl w:val="1"/>
+          <w:numId w:val="4"/>
+        </w:numPr>
+        <w:rPr>
+          <w:sz w:val="24"/>
+          <w:szCs w:val="24"/>
+        </w:rPr>
+      </w:pPr>
+      <w:proofErr w:type="spellStart"/>
+      <w:r>
+        <w:rPr>
+          <w:sz w:val="24"/>
+          <w:szCs w:val="24"/>
+        </w:rPr>
+        <w:lastRenderedPageBreak/>
+        <w:t>Pravo</w:t>
+      </w:r>
+      <w:proofErr w:type="spellEnd"/>
+      <w:r>
+        <w:rPr>
+          <w:sz w:val="24"/>
+          <w:szCs w:val="24"/>
+        </w:rPr>
+        <w:t xml:space="preserve"> na </w:t>
+      </w:r>
+      <w:r>
+        <w:rPr>
+          <w:sz w:val="24"/>
+          <w:szCs w:val="24"/>
+        </w:rPr>
+        <w:t>opravu</w:t>
+      </w:r>
+    </w:p>
+    <w:p/>
+    <w:p>
+      <w:pPr>
         <w:spacing w:line="360" w:lineRule="auto"/>
         <w:ind w:firstLine="510"/>
         <w:jc w:val="both"/>
@@ -3416,8 +3472,933 @@
           <w:sz w:val="24"/>
           <w:szCs w:val="24"/>
         </w:rPr>
-        <w:lastRenderedPageBreak/>
-        <w:t>Právo na prístup hrá ústrednú úlohu vo všeobecnom nariadení o ochrane údajov (GDPR). Na jednej strane preto, že iba právo na prístup umožňuje dotknutej osobe uplatniť ďalšie práva (napríklad opravu a vymazanie). Na druhej strane, pretože za vynechanie alebo neúplné zverejnenie sa ukladajú pokuty.</w:t>
+        <w:t xml:space="preserve">Ak </w:t>
+      </w:r>
+      <w:proofErr w:type="spellStart"/>
+      <w:r>
+        <w:rPr>
+          <w:rFonts w:ascii="Times New Roman" w:hAnsi="Times New Roman"/>
+          <w:sz w:val="24"/>
+          <w:szCs w:val="24"/>
+        </w:rPr>
+        <w:t>su</w:t>
+      </w:r>
+      <w:proofErr w:type="spellEnd"/>
+      <w:r>
+        <w:rPr>
+          <w:rFonts w:ascii="Times New Roman" w:hAnsi="Times New Roman"/>
+          <w:sz w:val="24"/>
+          <w:szCs w:val="24"/>
+        </w:rPr>
+        <w:t xml:space="preserve"> </w:t>
+      </w:r>
+      <w:proofErr w:type="spellStart"/>
+      <w:r>
+        <w:rPr>
+          <w:rFonts w:ascii="Times New Roman" w:hAnsi="Times New Roman"/>
+          <w:sz w:val="24"/>
+          <w:szCs w:val="24"/>
+        </w:rPr>
+        <w:t>udaje</w:t>
+      </w:r>
+      <w:proofErr w:type="spellEnd"/>
+      <w:r>
+        <w:rPr>
+          <w:rFonts w:ascii="Times New Roman" w:hAnsi="Times New Roman"/>
+          <w:sz w:val="24"/>
+          <w:szCs w:val="24"/>
+        </w:rPr>
+        <w:t xml:space="preserve"> o dotknutej osobe nepresne alebo </w:t>
+      </w:r>
+      <w:proofErr w:type="spellStart"/>
+      <w:r>
+        <w:rPr>
+          <w:rFonts w:ascii="Times New Roman" w:hAnsi="Times New Roman"/>
+          <w:sz w:val="24"/>
+          <w:szCs w:val="24"/>
+        </w:rPr>
+        <w:t>neuplne</w:t>
+      </w:r>
+      <w:proofErr w:type="spellEnd"/>
+      <w:r>
+        <w:rPr>
+          <w:rFonts w:ascii="Times New Roman" w:hAnsi="Times New Roman"/>
+          <w:sz w:val="24"/>
+          <w:szCs w:val="24"/>
+        </w:rPr>
+        <w:t xml:space="preserve">, </w:t>
+      </w:r>
+      <w:proofErr w:type="spellStart"/>
+      <w:r>
+        <w:rPr>
+          <w:rFonts w:ascii="Times New Roman" w:hAnsi="Times New Roman"/>
+          <w:sz w:val="24"/>
+          <w:szCs w:val="24"/>
+        </w:rPr>
+        <w:t>dotknuta</w:t>
+      </w:r>
+      <w:proofErr w:type="spellEnd"/>
+      <w:r>
+        <w:rPr>
+          <w:rFonts w:ascii="Times New Roman" w:hAnsi="Times New Roman"/>
+          <w:sz w:val="24"/>
+          <w:szCs w:val="24"/>
+        </w:rPr>
+        <w:t xml:space="preserve"> osoba ma </w:t>
+      </w:r>
+      <w:proofErr w:type="spellStart"/>
+      <w:r>
+        <w:rPr>
+          <w:rFonts w:ascii="Times New Roman" w:hAnsi="Times New Roman"/>
+          <w:sz w:val="24"/>
+          <w:szCs w:val="24"/>
+        </w:rPr>
+        <w:t>pravo</w:t>
+      </w:r>
+      <w:proofErr w:type="spellEnd"/>
+      <w:r>
+        <w:rPr>
+          <w:rFonts w:ascii="Times New Roman" w:hAnsi="Times New Roman"/>
+          <w:sz w:val="24"/>
+          <w:szCs w:val="24"/>
+        </w:rPr>
+        <w:t xml:space="preserve"> </w:t>
+      </w:r>
+      <w:proofErr w:type="spellStart"/>
+      <w:r>
+        <w:rPr>
+          <w:rFonts w:ascii="Times New Roman" w:hAnsi="Times New Roman"/>
+          <w:sz w:val="24"/>
+          <w:szCs w:val="24"/>
+        </w:rPr>
+        <w:t>poziadat</w:t>
+      </w:r>
+      <w:proofErr w:type="spellEnd"/>
+      <w:r>
+        <w:rPr>
+          <w:rFonts w:ascii="Times New Roman" w:hAnsi="Times New Roman"/>
+          <w:sz w:val="24"/>
+          <w:szCs w:val="24"/>
+        </w:rPr>
+        <w:t xml:space="preserve"> </w:t>
+      </w:r>
+      <w:proofErr w:type="spellStart"/>
+      <w:r>
+        <w:rPr>
+          <w:rFonts w:ascii="Times New Roman" w:hAnsi="Times New Roman"/>
+          <w:sz w:val="24"/>
+          <w:szCs w:val="24"/>
+        </w:rPr>
+        <w:t>prevadzkovatela</w:t>
+      </w:r>
+      <w:proofErr w:type="spellEnd"/>
+      <w:r>
+        <w:rPr>
+          <w:rFonts w:ascii="Times New Roman" w:hAnsi="Times New Roman"/>
+          <w:sz w:val="24"/>
+          <w:szCs w:val="24"/>
+        </w:rPr>
+        <w:t xml:space="preserve"> o </w:t>
+      </w:r>
+      <w:proofErr w:type="spellStart"/>
+      <w:r>
+        <w:rPr>
+          <w:rFonts w:ascii="Times New Roman" w:hAnsi="Times New Roman"/>
+          <w:sz w:val="24"/>
+          <w:szCs w:val="24"/>
+        </w:rPr>
+        <w:t>upravu</w:t>
+      </w:r>
+      <w:proofErr w:type="spellEnd"/>
+      <w:r>
+        <w:rPr>
+          <w:rFonts w:ascii="Times New Roman" w:hAnsi="Times New Roman"/>
+          <w:sz w:val="24"/>
+          <w:szCs w:val="24"/>
+        </w:rPr>
+        <w:t xml:space="preserve"> </w:t>
+      </w:r>
+      <w:proofErr w:type="spellStart"/>
+      <w:r>
+        <w:rPr>
+          <w:rFonts w:ascii="Times New Roman" w:hAnsi="Times New Roman"/>
+          <w:sz w:val="24"/>
+          <w:szCs w:val="24"/>
+        </w:rPr>
+        <w:t>tychto</w:t>
+      </w:r>
+      <w:proofErr w:type="spellEnd"/>
+      <w:r>
+        <w:rPr>
+          <w:rFonts w:ascii="Times New Roman" w:hAnsi="Times New Roman"/>
+          <w:sz w:val="24"/>
+          <w:szCs w:val="24"/>
+        </w:rPr>
+        <w:t xml:space="preserve"> </w:t>
+      </w:r>
+      <w:proofErr w:type="spellStart"/>
+      <w:r>
+        <w:rPr>
+          <w:rFonts w:ascii="Times New Roman" w:hAnsi="Times New Roman"/>
+          <w:sz w:val="24"/>
+          <w:szCs w:val="24"/>
+        </w:rPr>
+        <w:t>dat</w:t>
+      </w:r>
+      <w:proofErr w:type="spellEnd"/>
+      <w:r>
+        <w:rPr>
+          <w:rFonts w:ascii="Times New Roman" w:hAnsi="Times New Roman"/>
+          <w:sz w:val="24"/>
+          <w:szCs w:val="24"/>
+        </w:rPr>
+        <w:t xml:space="preserve">. </w:t>
+      </w:r>
+      <w:proofErr w:type="spellStart"/>
+      <w:r>
+        <w:rPr>
+          <w:rFonts w:ascii="Times New Roman" w:hAnsi="Times New Roman"/>
+          <w:sz w:val="24"/>
+          <w:szCs w:val="24"/>
+        </w:rPr>
+        <w:t>Prevadzkovatel</w:t>
+      </w:r>
+      <w:proofErr w:type="spellEnd"/>
+      <w:r>
+        <w:rPr>
+          <w:rFonts w:ascii="Times New Roman" w:hAnsi="Times New Roman"/>
+          <w:sz w:val="24"/>
+          <w:szCs w:val="24"/>
+        </w:rPr>
+        <w:t xml:space="preserve"> </w:t>
+      </w:r>
+      <w:proofErr w:type="spellStart"/>
+      <w:r>
+        <w:rPr>
+          <w:rFonts w:ascii="Times New Roman" w:hAnsi="Times New Roman"/>
+          <w:sz w:val="24"/>
+          <w:szCs w:val="24"/>
+        </w:rPr>
+        <w:t>musi</w:t>
+      </w:r>
+      <w:proofErr w:type="spellEnd"/>
+      <w:r>
+        <w:rPr>
+          <w:rFonts w:ascii="Times New Roman" w:hAnsi="Times New Roman"/>
+          <w:sz w:val="24"/>
+          <w:szCs w:val="24"/>
+        </w:rPr>
+        <w:t xml:space="preserve"> </w:t>
+      </w:r>
+      <w:proofErr w:type="spellStart"/>
+      <w:r>
+        <w:rPr>
+          <w:rFonts w:ascii="Times New Roman" w:hAnsi="Times New Roman"/>
+          <w:sz w:val="24"/>
+          <w:szCs w:val="24"/>
+        </w:rPr>
+        <w:t>reagovat</w:t>
+      </w:r>
+      <w:proofErr w:type="spellEnd"/>
+      <w:r>
+        <w:rPr>
+          <w:rFonts w:ascii="Times New Roman" w:hAnsi="Times New Roman"/>
+          <w:sz w:val="24"/>
+          <w:szCs w:val="24"/>
+        </w:rPr>
+        <w:t xml:space="preserve"> na tuto </w:t>
+      </w:r>
+      <w:proofErr w:type="spellStart"/>
+      <w:r>
+        <w:rPr>
+          <w:rFonts w:ascii="Times New Roman" w:hAnsi="Times New Roman"/>
+          <w:sz w:val="24"/>
+          <w:szCs w:val="24"/>
+        </w:rPr>
+        <w:t>poziadavku</w:t>
+      </w:r>
+      <w:proofErr w:type="spellEnd"/>
+      <w:r>
+        <w:rPr>
+          <w:rFonts w:ascii="Times New Roman" w:hAnsi="Times New Roman"/>
+          <w:sz w:val="24"/>
+          <w:szCs w:val="24"/>
+        </w:rPr>
+        <w:t xml:space="preserve"> </w:t>
+      </w:r>
+      <w:proofErr w:type="spellStart"/>
+      <w:r>
+        <w:rPr>
+          <w:rFonts w:ascii="Times New Roman" w:hAnsi="Times New Roman"/>
+          <w:sz w:val="24"/>
+          <w:szCs w:val="24"/>
+        </w:rPr>
+        <w:t>bezpodmienene</w:t>
+      </w:r>
+      <w:proofErr w:type="spellEnd"/>
+      <w:r>
+        <w:rPr>
+          <w:rFonts w:ascii="Times New Roman" w:hAnsi="Times New Roman"/>
+          <w:sz w:val="24"/>
+          <w:szCs w:val="24"/>
+        </w:rPr>
+        <w:t xml:space="preserve"> a</w:t>
+      </w:r>
+      <w:r>
+        <w:rPr>
+          <w:rFonts w:ascii="Times New Roman" w:hAnsi="Times New Roman"/>
+          <w:sz w:val="24"/>
+          <w:szCs w:val="24"/>
+        </w:rPr>
+        <w:t> </w:t>
+      </w:r>
+      <w:proofErr w:type="spellStart"/>
+      <w:r>
+        <w:rPr>
+          <w:rFonts w:ascii="Times New Roman" w:hAnsi="Times New Roman"/>
+          <w:sz w:val="24"/>
+          <w:szCs w:val="24"/>
+        </w:rPr>
+        <w:t>bezokladne</w:t>
+      </w:r>
+      <w:proofErr w:type="spellEnd"/>
+      <w:r>
+        <w:rPr>
+          <w:rFonts w:ascii="Times New Roman" w:hAnsi="Times New Roman"/>
+          <w:sz w:val="24"/>
+          <w:szCs w:val="24"/>
+        </w:rPr>
+        <w:t xml:space="preserve"> aby </w:t>
+      </w:r>
+      <w:proofErr w:type="spellStart"/>
+      <w:r>
+        <w:rPr>
+          <w:rFonts w:ascii="Times New Roman" w:hAnsi="Times New Roman"/>
+          <w:sz w:val="24"/>
+          <w:szCs w:val="24"/>
+        </w:rPr>
+        <w:t>neaktualizacia</w:t>
+      </w:r>
+      <w:proofErr w:type="spellEnd"/>
+      <w:r>
+        <w:rPr>
+          <w:rFonts w:ascii="Times New Roman" w:hAnsi="Times New Roman"/>
+          <w:sz w:val="24"/>
+          <w:szCs w:val="24"/>
+        </w:rPr>
+        <w:t xml:space="preserve"> </w:t>
+      </w:r>
+      <w:proofErr w:type="spellStart"/>
+      <w:r>
+        <w:rPr>
+          <w:rFonts w:ascii="Times New Roman" w:hAnsi="Times New Roman"/>
+          <w:sz w:val="24"/>
+          <w:szCs w:val="24"/>
+        </w:rPr>
+        <w:t>dat</w:t>
+      </w:r>
+      <w:proofErr w:type="spellEnd"/>
+      <w:r>
+        <w:rPr>
+          <w:rFonts w:ascii="Times New Roman" w:hAnsi="Times New Roman"/>
+          <w:sz w:val="24"/>
+          <w:szCs w:val="24"/>
+        </w:rPr>
+        <w:t xml:space="preserve"> </w:t>
+      </w:r>
+      <w:proofErr w:type="spellStart"/>
+      <w:r>
+        <w:rPr>
+          <w:rFonts w:ascii="Times New Roman" w:hAnsi="Times New Roman"/>
+          <w:sz w:val="24"/>
+          <w:szCs w:val="24"/>
+        </w:rPr>
+        <w:t>nesposobila</w:t>
+      </w:r>
+      <w:proofErr w:type="spellEnd"/>
+      <w:r>
+        <w:rPr>
+          <w:rFonts w:ascii="Times New Roman" w:hAnsi="Times New Roman"/>
+          <w:sz w:val="24"/>
+          <w:szCs w:val="24"/>
+        </w:rPr>
+        <w:t xml:space="preserve"> dotknutej osobe </w:t>
+      </w:r>
+      <w:proofErr w:type="spellStart"/>
+      <w:r>
+        <w:rPr>
+          <w:rFonts w:ascii="Times New Roman" w:hAnsi="Times New Roman"/>
+          <w:sz w:val="24"/>
+          <w:szCs w:val="24"/>
+        </w:rPr>
+        <w:t>ziadnu</w:t>
+      </w:r>
+      <w:proofErr w:type="spellEnd"/>
+      <w:r>
+        <w:rPr>
+          <w:rFonts w:ascii="Times New Roman" w:hAnsi="Times New Roman"/>
+          <w:sz w:val="24"/>
+          <w:szCs w:val="24"/>
+        </w:rPr>
+        <w:t xml:space="preserve"> ujmu. Na chybu v </w:t>
+      </w:r>
+      <w:proofErr w:type="spellStart"/>
+      <w:r>
+        <w:rPr>
+          <w:rFonts w:ascii="Times New Roman" w:hAnsi="Times New Roman"/>
+          <w:sz w:val="24"/>
+          <w:szCs w:val="24"/>
+        </w:rPr>
+        <w:t>spracuvani</w:t>
+      </w:r>
+      <w:proofErr w:type="spellEnd"/>
+      <w:r>
+        <w:rPr>
+          <w:rFonts w:ascii="Times New Roman" w:hAnsi="Times New Roman"/>
+          <w:sz w:val="24"/>
+          <w:szCs w:val="24"/>
+        </w:rPr>
+        <w:t xml:space="preserve"> </w:t>
+      </w:r>
+      <w:proofErr w:type="spellStart"/>
+      <w:r>
+        <w:rPr>
+          <w:rFonts w:ascii="Times New Roman" w:hAnsi="Times New Roman"/>
+          <w:sz w:val="24"/>
+          <w:szCs w:val="24"/>
+        </w:rPr>
+        <w:t>osobnych</w:t>
+      </w:r>
+      <w:proofErr w:type="spellEnd"/>
+      <w:r>
+        <w:rPr>
+          <w:rFonts w:ascii="Times New Roman" w:hAnsi="Times New Roman"/>
+          <w:sz w:val="24"/>
+          <w:szCs w:val="24"/>
+        </w:rPr>
+        <w:t xml:space="preserve"> </w:t>
+      </w:r>
+      <w:proofErr w:type="spellStart"/>
+      <w:r>
+        <w:rPr>
+          <w:rFonts w:ascii="Times New Roman" w:hAnsi="Times New Roman"/>
+          <w:sz w:val="24"/>
+          <w:szCs w:val="24"/>
+        </w:rPr>
+        <w:t>udajov</w:t>
+      </w:r>
+      <w:proofErr w:type="spellEnd"/>
+      <w:r>
+        <w:rPr>
+          <w:rFonts w:ascii="Times New Roman" w:hAnsi="Times New Roman"/>
+          <w:sz w:val="24"/>
+          <w:szCs w:val="24"/>
+        </w:rPr>
+        <w:t xml:space="preserve"> </w:t>
+      </w:r>
+      <w:proofErr w:type="spellStart"/>
+      <w:r>
+        <w:rPr>
+          <w:rFonts w:ascii="Times New Roman" w:hAnsi="Times New Roman"/>
+          <w:sz w:val="24"/>
+          <w:szCs w:val="24"/>
+        </w:rPr>
+        <w:t>moze</w:t>
+      </w:r>
+      <w:proofErr w:type="spellEnd"/>
+      <w:r>
+        <w:rPr>
+          <w:rFonts w:ascii="Times New Roman" w:hAnsi="Times New Roman"/>
+          <w:sz w:val="24"/>
+          <w:szCs w:val="24"/>
+        </w:rPr>
+        <w:t xml:space="preserve"> </w:t>
+      </w:r>
+      <w:proofErr w:type="spellStart"/>
+      <w:r>
+        <w:rPr>
+          <w:rFonts w:ascii="Times New Roman" w:hAnsi="Times New Roman"/>
+          <w:sz w:val="24"/>
+          <w:szCs w:val="24"/>
+        </w:rPr>
+        <w:t>prist</w:t>
+      </w:r>
+      <w:proofErr w:type="spellEnd"/>
+      <w:r>
+        <w:rPr>
+          <w:rFonts w:ascii="Times New Roman" w:hAnsi="Times New Roman"/>
+          <w:sz w:val="24"/>
+          <w:szCs w:val="24"/>
+        </w:rPr>
+        <w:t xml:space="preserve"> </w:t>
+      </w:r>
+      <w:proofErr w:type="spellStart"/>
+      <w:r>
+        <w:rPr>
+          <w:rFonts w:ascii="Times New Roman" w:hAnsi="Times New Roman"/>
+          <w:sz w:val="24"/>
+          <w:szCs w:val="24"/>
+        </w:rPr>
+        <w:t>dotknuta</w:t>
+      </w:r>
+      <w:proofErr w:type="spellEnd"/>
+      <w:r>
+        <w:rPr>
+          <w:rFonts w:ascii="Times New Roman" w:hAnsi="Times New Roman"/>
+          <w:sz w:val="24"/>
+          <w:szCs w:val="24"/>
+        </w:rPr>
+        <w:t xml:space="preserve"> osoba ale aj </w:t>
+      </w:r>
+      <w:proofErr w:type="spellStart"/>
+      <w:r>
+        <w:rPr>
+          <w:rFonts w:ascii="Times New Roman" w:hAnsi="Times New Roman"/>
+          <w:sz w:val="24"/>
+          <w:szCs w:val="24"/>
+        </w:rPr>
+        <w:t>prevadzkovatel</w:t>
+      </w:r>
+      <w:proofErr w:type="spellEnd"/>
+      <w:r>
+        <w:rPr>
+          <w:rFonts w:ascii="Times New Roman" w:hAnsi="Times New Roman"/>
+          <w:sz w:val="24"/>
+          <w:szCs w:val="24"/>
+        </w:rPr>
+        <w:t xml:space="preserve">. Ak to zisti </w:t>
+      </w:r>
+      <w:proofErr w:type="spellStart"/>
+      <w:r>
+        <w:rPr>
+          <w:rFonts w:ascii="Times New Roman" w:hAnsi="Times New Roman"/>
+          <w:sz w:val="24"/>
+          <w:szCs w:val="24"/>
+        </w:rPr>
+        <w:t>prevadzkovatel</w:t>
+      </w:r>
+      <w:proofErr w:type="spellEnd"/>
+      <w:r>
+        <w:rPr>
+          <w:rFonts w:ascii="Times New Roman" w:hAnsi="Times New Roman"/>
+          <w:sz w:val="24"/>
+          <w:szCs w:val="24"/>
+        </w:rPr>
+        <w:t xml:space="preserve">, ma </w:t>
+      </w:r>
+      <w:proofErr w:type="spellStart"/>
+      <w:r>
+        <w:rPr>
+          <w:rFonts w:ascii="Times New Roman" w:hAnsi="Times New Roman"/>
+          <w:sz w:val="24"/>
+          <w:szCs w:val="24"/>
+        </w:rPr>
+        <w:t>povinnost</w:t>
+      </w:r>
+      <w:proofErr w:type="spellEnd"/>
+      <w:r>
+        <w:rPr>
+          <w:rFonts w:ascii="Times New Roman" w:hAnsi="Times New Roman"/>
+          <w:sz w:val="24"/>
+          <w:szCs w:val="24"/>
+        </w:rPr>
+        <w:t xml:space="preserve"> </w:t>
+      </w:r>
+      <w:proofErr w:type="spellStart"/>
+      <w:r>
+        <w:rPr>
+          <w:rFonts w:ascii="Times New Roman" w:hAnsi="Times New Roman"/>
+          <w:sz w:val="24"/>
+          <w:szCs w:val="24"/>
+        </w:rPr>
+        <w:t>poziadat</w:t>
+      </w:r>
+      <w:proofErr w:type="spellEnd"/>
+      <w:r>
+        <w:rPr>
+          <w:rFonts w:ascii="Times New Roman" w:hAnsi="Times New Roman"/>
+          <w:sz w:val="24"/>
+          <w:szCs w:val="24"/>
+        </w:rPr>
+        <w:t xml:space="preserve"> </w:t>
+      </w:r>
+      <w:proofErr w:type="spellStart"/>
+      <w:r>
+        <w:rPr>
+          <w:rFonts w:ascii="Times New Roman" w:hAnsi="Times New Roman"/>
+          <w:sz w:val="24"/>
+          <w:szCs w:val="24"/>
+        </w:rPr>
+        <w:t>dotknutu</w:t>
+      </w:r>
+      <w:proofErr w:type="spellEnd"/>
+      <w:r>
+        <w:rPr>
+          <w:rFonts w:ascii="Times New Roman" w:hAnsi="Times New Roman"/>
+          <w:sz w:val="24"/>
+          <w:szCs w:val="24"/>
+        </w:rPr>
+        <w:t xml:space="preserve"> osobu aby mu poskytla </w:t>
+      </w:r>
+      <w:proofErr w:type="spellStart"/>
+      <w:r>
+        <w:rPr>
+          <w:rFonts w:ascii="Times New Roman" w:hAnsi="Times New Roman"/>
+          <w:sz w:val="24"/>
+          <w:szCs w:val="24"/>
+        </w:rPr>
+        <w:t>spravne</w:t>
+      </w:r>
+      <w:proofErr w:type="spellEnd"/>
+      <w:r>
+        <w:rPr>
+          <w:rFonts w:ascii="Times New Roman" w:hAnsi="Times New Roman"/>
+          <w:sz w:val="24"/>
+          <w:szCs w:val="24"/>
+        </w:rPr>
+        <w:t xml:space="preserve"> osobne </w:t>
+      </w:r>
+      <w:proofErr w:type="spellStart"/>
+      <w:r>
+        <w:rPr>
+          <w:rFonts w:ascii="Times New Roman" w:hAnsi="Times New Roman"/>
+          <w:sz w:val="24"/>
+          <w:szCs w:val="24"/>
+        </w:rPr>
+        <w:t>udaje</w:t>
+      </w:r>
+      <w:proofErr w:type="spellEnd"/>
+      <w:r>
+        <w:rPr>
+          <w:rFonts w:ascii="Times New Roman" w:hAnsi="Times New Roman"/>
+          <w:sz w:val="24"/>
+          <w:szCs w:val="24"/>
+        </w:rPr>
+        <w:t xml:space="preserve">. </w:t>
+      </w:r>
+      <w:proofErr w:type="spellStart"/>
+      <w:r>
+        <w:rPr>
+          <w:rFonts w:ascii="Times New Roman" w:hAnsi="Times New Roman"/>
+          <w:sz w:val="24"/>
+          <w:szCs w:val="24"/>
+        </w:rPr>
+        <w:t>Prevadzkovatel</w:t>
+      </w:r>
+      <w:proofErr w:type="spellEnd"/>
+      <w:r>
+        <w:rPr>
+          <w:rFonts w:ascii="Times New Roman" w:hAnsi="Times New Roman"/>
+          <w:sz w:val="24"/>
+          <w:szCs w:val="24"/>
+        </w:rPr>
+        <w:t xml:space="preserve"> </w:t>
+      </w:r>
+      <w:proofErr w:type="spellStart"/>
+      <w:r>
+        <w:rPr>
+          <w:rFonts w:ascii="Times New Roman" w:hAnsi="Times New Roman"/>
+          <w:sz w:val="24"/>
+          <w:szCs w:val="24"/>
+        </w:rPr>
+        <w:t>avsak</w:t>
+      </w:r>
+      <w:proofErr w:type="spellEnd"/>
+      <w:r>
+        <w:rPr>
+          <w:rFonts w:ascii="Times New Roman" w:hAnsi="Times New Roman"/>
+          <w:sz w:val="24"/>
+          <w:szCs w:val="24"/>
+        </w:rPr>
+        <w:t xml:space="preserve"> nenesie </w:t>
+      </w:r>
+      <w:proofErr w:type="spellStart"/>
+      <w:r>
+        <w:rPr>
+          <w:rFonts w:ascii="Times New Roman" w:hAnsi="Times New Roman"/>
+          <w:sz w:val="24"/>
+          <w:szCs w:val="24"/>
+        </w:rPr>
+        <w:t>zodpovednost</w:t>
+      </w:r>
+      <w:proofErr w:type="spellEnd"/>
+      <w:r>
+        <w:rPr>
+          <w:rFonts w:ascii="Times New Roman" w:hAnsi="Times New Roman"/>
+          <w:sz w:val="24"/>
+          <w:szCs w:val="24"/>
+        </w:rPr>
+        <w:t xml:space="preserve"> za </w:t>
+      </w:r>
+      <w:proofErr w:type="spellStart"/>
+      <w:r>
+        <w:rPr>
+          <w:rFonts w:ascii="Times New Roman" w:hAnsi="Times New Roman"/>
+          <w:sz w:val="24"/>
+          <w:szCs w:val="24"/>
+        </w:rPr>
+        <w:t>spracuvanie</w:t>
+      </w:r>
+      <w:proofErr w:type="spellEnd"/>
+      <w:r>
+        <w:rPr>
+          <w:rFonts w:ascii="Times New Roman" w:hAnsi="Times New Roman"/>
+          <w:sz w:val="24"/>
+          <w:szCs w:val="24"/>
+        </w:rPr>
+        <w:t xml:space="preserve"> </w:t>
+      </w:r>
+      <w:proofErr w:type="spellStart"/>
+      <w:r>
+        <w:rPr>
+          <w:rFonts w:ascii="Times New Roman" w:hAnsi="Times New Roman"/>
+          <w:sz w:val="24"/>
+          <w:szCs w:val="24"/>
+        </w:rPr>
+        <w:t>nespravnych</w:t>
+      </w:r>
+      <w:proofErr w:type="spellEnd"/>
+      <w:r>
+        <w:rPr>
+          <w:rFonts w:ascii="Times New Roman" w:hAnsi="Times New Roman"/>
+          <w:sz w:val="24"/>
+          <w:szCs w:val="24"/>
+        </w:rPr>
+        <w:t xml:space="preserve"> </w:t>
+      </w:r>
+      <w:proofErr w:type="spellStart"/>
+      <w:r>
+        <w:rPr>
+          <w:rFonts w:ascii="Times New Roman" w:hAnsi="Times New Roman"/>
+          <w:sz w:val="24"/>
+          <w:szCs w:val="24"/>
+        </w:rPr>
+        <w:t>osobnych</w:t>
+      </w:r>
+      <w:proofErr w:type="spellEnd"/>
+      <w:r>
+        <w:rPr>
+          <w:rFonts w:ascii="Times New Roman" w:hAnsi="Times New Roman"/>
+          <w:sz w:val="24"/>
+          <w:szCs w:val="24"/>
+        </w:rPr>
+        <w:t xml:space="preserve"> </w:t>
+      </w:r>
+      <w:proofErr w:type="spellStart"/>
+      <w:r>
+        <w:rPr>
+          <w:rFonts w:ascii="Times New Roman" w:hAnsi="Times New Roman"/>
+          <w:sz w:val="24"/>
+          <w:szCs w:val="24"/>
+        </w:rPr>
+        <w:t>udajpv</w:t>
+      </w:r>
+      <w:proofErr w:type="spellEnd"/>
+      <w:r>
+        <w:rPr>
+          <w:rFonts w:ascii="Times New Roman" w:hAnsi="Times New Roman"/>
+          <w:sz w:val="24"/>
+          <w:szCs w:val="24"/>
+        </w:rPr>
+        <w:t xml:space="preserve">, ak </w:t>
+      </w:r>
+      <w:proofErr w:type="spellStart"/>
+      <w:r>
+        <w:rPr>
+          <w:rFonts w:ascii="Times New Roman" w:hAnsi="Times New Roman"/>
+          <w:sz w:val="24"/>
+          <w:szCs w:val="24"/>
+        </w:rPr>
+        <w:t>take</w:t>
+      </w:r>
+      <w:proofErr w:type="spellEnd"/>
+      <w:r>
+        <w:rPr>
+          <w:rFonts w:ascii="Times New Roman" w:hAnsi="Times New Roman"/>
+          <w:sz w:val="24"/>
+          <w:szCs w:val="24"/>
+        </w:rPr>
+        <w:t xml:space="preserve"> poskytla sama </w:t>
+      </w:r>
+      <w:proofErr w:type="spellStart"/>
+      <w:r>
+        <w:rPr>
+          <w:rFonts w:ascii="Times New Roman" w:hAnsi="Times New Roman"/>
+          <w:sz w:val="24"/>
+          <w:szCs w:val="24"/>
+        </w:rPr>
+        <w:t>dotknuta</w:t>
+      </w:r>
+      <w:proofErr w:type="spellEnd"/>
+      <w:r>
+        <w:rPr>
+          <w:rFonts w:ascii="Times New Roman" w:hAnsi="Times New Roman"/>
+          <w:sz w:val="24"/>
+          <w:szCs w:val="24"/>
+        </w:rPr>
+        <w:t xml:space="preserve"> osoba, </w:t>
+      </w:r>
+      <w:proofErr w:type="spellStart"/>
+      <w:r>
+        <w:rPr>
+          <w:rFonts w:ascii="Times New Roman" w:hAnsi="Times New Roman"/>
+          <w:sz w:val="24"/>
+          <w:szCs w:val="24"/>
+        </w:rPr>
+        <w:t>pokial</w:t>
+      </w:r>
+      <w:proofErr w:type="spellEnd"/>
+      <w:r>
+        <w:rPr>
+          <w:rFonts w:ascii="Times New Roman" w:hAnsi="Times New Roman"/>
+          <w:sz w:val="24"/>
+          <w:szCs w:val="24"/>
+        </w:rPr>
+        <w:t xml:space="preserve"> mu z </w:t>
+      </w:r>
+      <w:proofErr w:type="spellStart"/>
+      <w:r>
+        <w:rPr>
+          <w:rFonts w:ascii="Times New Roman" w:hAnsi="Times New Roman"/>
+          <w:sz w:val="24"/>
+          <w:szCs w:val="24"/>
+        </w:rPr>
+        <w:t>osobitneho</w:t>
+      </w:r>
+      <w:proofErr w:type="spellEnd"/>
+      <w:r>
+        <w:rPr>
+          <w:rFonts w:ascii="Times New Roman" w:hAnsi="Times New Roman"/>
+          <w:sz w:val="24"/>
+          <w:szCs w:val="24"/>
+        </w:rPr>
+        <w:t xml:space="preserve"> predpisu </w:t>
+      </w:r>
+      <w:proofErr w:type="spellStart"/>
+      <w:r>
+        <w:rPr>
+          <w:rFonts w:ascii="Times New Roman" w:hAnsi="Times New Roman"/>
+          <w:sz w:val="24"/>
+          <w:szCs w:val="24"/>
+        </w:rPr>
+        <w:t>nevyplyva</w:t>
+      </w:r>
+      <w:proofErr w:type="spellEnd"/>
+      <w:r>
+        <w:rPr>
+          <w:rFonts w:ascii="Times New Roman" w:hAnsi="Times New Roman"/>
+          <w:sz w:val="24"/>
+          <w:szCs w:val="24"/>
+        </w:rPr>
+        <w:t xml:space="preserve"> </w:t>
+      </w:r>
+      <w:proofErr w:type="spellStart"/>
+      <w:r>
+        <w:rPr>
+          <w:rFonts w:ascii="Times New Roman" w:hAnsi="Times New Roman"/>
+          <w:sz w:val="24"/>
+          <w:szCs w:val="24"/>
+        </w:rPr>
+        <w:t>povinnost</w:t>
+      </w:r>
+      <w:proofErr w:type="spellEnd"/>
+      <w:r>
+        <w:rPr>
+          <w:rFonts w:ascii="Times New Roman" w:hAnsi="Times New Roman"/>
+          <w:sz w:val="24"/>
+          <w:szCs w:val="24"/>
+        </w:rPr>
+        <w:t xml:space="preserve"> </w:t>
+      </w:r>
+      <w:proofErr w:type="spellStart"/>
+      <w:r>
+        <w:rPr>
+          <w:rFonts w:ascii="Times New Roman" w:hAnsi="Times New Roman"/>
+          <w:sz w:val="24"/>
+          <w:szCs w:val="24"/>
+        </w:rPr>
+        <w:t>spravnost</w:t>
+      </w:r>
+      <w:proofErr w:type="spellEnd"/>
+      <w:r>
+        <w:rPr>
+          <w:rFonts w:ascii="Times New Roman" w:hAnsi="Times New Roman"/>
+          <w:sz w:val="24"/>
+          <w:szCs w:val="24"/>
+        </w:rPr>
+        <w:t xml:space="preserve"> </w:t>
+      </w:r>
+      <w:proofErr w:type="spellStart"/>
+      <w:r>
+        <w:rPr>
+          <w:rFonts w:ascii="Times New Roman" w:hAnsi="Times New Roman"/>
+          <w:sz w:val="24"/>
+          <w:szCs w:val="24"/>
+        </w:rPr>
+        <w:t>udajov</w:t>
+      </w:r>
+      <w:proofErr w:type="spellEnd"/>
+      <w:r>
+        <w:rPr>
+          <w:rFonts w:ascii="Times New Roman" w:hAnsi="Times New Roman"/>
+          <w:sz w:val="24"/>
+          <w:szCs w:val="24"/>
+        </w:rPr>
+        <w:t xml:space="preserve"> </w:t>
+      </w:r>
+      <w:proofErr w:type="spellStart"/>
+      <w:r>
+        <w:rPr>
+          <w:rFonts w:ascii="Times New Roman" w:hAnsi="Times New Roman"/>
+          <w:sz w:val="24"/>
+          <w:szCs w:val="24"/>
+        </w:rPr>
+        <w:t>preverit</w:t>
+      </w:r>
+      <w:proofErr w:type="spellEnd"/>
+      <w:r>
+        <w:rPr>
+          <w:rFonts w:ascii="Times New Roman" w:hAnsi="Times New Roman"/>
+          <w:sz w:val="24"/>
+          <w:szCs w:val="24"/>
+        </w:rPr>
+        <w:t xml:space="preserve">. </w:t>
+      </w:r>
+    </w:p>
+    <w:p>
+      <w:pPr>
+        <w:pStyle w:val="Nadpis1"/>
+        <w:numPr>
+          <w:ilvl w:val="1"/>
+          <w:numId w:val="4"/>
+        </w:numPr>
+        <w:rPr>
+          <w:sz w:val="24"/>
+          <w:szCs w:val="24"/>
+        </w:rPr>
+      </w:pPr>
+      <w:proofErr w:type="spellStart"/>
+      <w:r>
+        <w:rPr>
+          <w:sz w:val="24"/>
+          <w:szCs w:val="24"/>
+        </w:rPr>
+        <w:t>Pravo</w:t>
+      </w:r>
+      <w:proofErr w:type="spellEnd"/>
+      <w:r>
+        <w:rPr>
+          <w:sz w:val="24"/>
+          <w:szCs w:val="24"/>
+        </w:rPr>
+        <w:t xml:space="preserve"> na </w:t>
+      </w:r>
+      <w:r>
+        <w:rPr>
+          <w:sz w:val="24"/>
+          <w:szCs w:val="24"/>
+        </w:rPr>
+        <w:t>vymazanie</w:t>
       </w:r>
     </w:p>
     <w:p>
@@ -3449,7 +4430,201 @@
           <w:sz w:val="24"/>
           <w:szCs w:val="24"/>
         </w:rPr>
-        <w:t>Nietzsche vo filozofii zahŕňa dva spôsoby vyjadrenia aforizmu a básne; formujú sa, čo znamená nový koncept filozofie, nový imidž mysliteľa a myslenia. Kontrastuje ideál poznania, hľadanie pravdy, s interpretáciou a ocenením. Interpretácia vždy posilňuje čiastočný, fragmentárny „význam“ určitého javu; hodnotenie určuje hierarchickú „hodnotu“ významov, dáva fragmentom účelnosť, bez toho, aby sa znižovala alebo eliminovala ich rozmanitosť.</w:t>
+        <w:t xml:space="preserve">Toto </w:t>
+      </w:r>
+      <w:proofErr w:type="spellStart"/>
+      <w:r>
+        <w:rPr>
+          <w:rFonts w:ascii="Times New Roman" w:hAnsi="Times New Roman"/>
+          <w:sz w:val="24"/>
+          <w:szCs w:val="24"/>
+        </w:rPr>
+        <w:t>pravo</w:t>
+      </w:r>
+      <w:proofErr w:type="spellEnd"/>
+      <w:r>
+        <w:rPr>
+          <w:rFonts w:ascii="Times New Roman" w:hAnsi="Times New Roman"/>
+          <w:sz w:val="24"/>
+          <w:szCs w:val="24"/>
+        </w:rPr>
+        <w:t xml:space="preserve"> predstavuje </w:t>
+      </w:r>
+      <w:proofErr w:type="spellStart"/>
+      <w:r>
+        <w:rPr>
+          <w:rFonts w:ascii="Times New Roman" w:hAnsi="Times New Roman"/>
+          <w:sz w:val="24"/>
+          <w:szCs w:val="24"/>
+        </w:rPr>
+        <w:t>povinnost</w:t>
+      </w:r>
+      <w:proofErr w:type="spellEnd"/>
+      <w:r>
+        <w:rPr>
+          <w:rFonts w:ascii="Times New Roman" w:hAnsi="Times New Roman"/>
+          <w:sz w:val="24"/>
+          <w:szCs w:val="24"/>
+        </w:rPr>
+        <w:t xml:space="preserve"> </w:t>
+      </w:r>
+      <w:proofErr w:type="spellStart"/>
+      <w:r>
+        <w:rPr>
+          <w:rFonts w:ascii="Times New Roman" w:hAnsi="Times New Roman"/>
+          <w:sz w:val="24"/>
+          <w:szCs w:val="24"/>
+        </w:rPr>
+        <w:t>prevadzkovatela</w:t>
+      </w:r>
+      <w:proofErr w:type="spellEnd"/>
+      <w:r>
+        <w:rPr>
+          <w:rFonts w:ascii="Times New Roman" w:hAnsi="Times New Roman"/>
+          <w:sz w:val="24"/>
+          <w:szCs w:val="24"/>
+        </w:rPr>
+        <w:t xml:space="preserve"> </w:t>
+      </w:r>
+      <w:proofErr w:type="spellStart"/>
+      <w:r>
+        <w:rPr>
+          <w:rFonts w:ascii="Times New Roman" w:hAnsi="Times New Roman"/>
+          <w:sz w:val="24"/>
+          <w:szCs w:val="24"/>
+        </w:rPr>
+        <w:t>zlikvidovat</w:t>
+      </w:r>
+      <w:proofErr w:type="spellEnd"/>
+      <w:r>
+        <w:rPr>
+          <w:rFonts w:ascii="Times New Roman" w:hAnsi="Times New Roman"/>
+          <w:sz w:val="24"/>
+          <w:szCs w:val="24"/>
+        </w:rPr>
+        <w:t xml:space="preserve"> osobne </w:t>
+      </w:r>
+      <w:proofErr w:type="spellStart"/>
+      <w:r>
+        <w:rPr>
+          <w:rFonts w:ascii="Times New Roman" w:hAnsi="Times New Roman"/>
+          <w:sz w:val="24"/>
+          <w:szCs w:val="24"/>
+        </w:rPr>
+        <w:t>udaje</w:t>
+      </w:r>
+      <w:proofErr w:type="spellEnd"/>
+      <w:r>
+        <w:rPr>
+          <w:rFonts w:ascii="Times New Roman" w:hAnsi="Times New Roman"/>
+          <w:sz w:val="24"/>
+          <w:szCs w:val="24"/>
+        </w:rPr>
+        <w:t xml:space="preserve">. </w:t>
+      </w:r>
+      <w:proofErr w:type="spellStart"/>
+      <w:r>
+        <w:rPr>
+          <w:rFonts w:ascii="Times New Roman" w:hAnsi="Times New Roman"/>
+          <w:sz w:val="24"/>
+          <w:szCs w:val="24"/>
+        </w:rPr>
+        <w:t>Udaju</w:t>
+      </w:r>
+      <w:proofErr w:type="spellEnd"/>
+      <w:r>
+        <w:rPr>
+          <w:rFonts w:ascii="Times New Roman" w:hAnsi="Times New Roman"/>
+          <w:sz w:val="24"/>
+          <w:szCs w:val="24"/>
+        </w:rPr>
+        <w:t xml:space="preserve"> musia byt vymazane </w:t>
+      </w:r>
+      <w:proofErr w:type="spellStart"/>
+      <w:r>
+        <w:rPr>
+          <w:rFonts w:ascii="Times New Roman" w:hAnsi="Times New Roman"/>
+          <w:sz w:val="24"/>
+          <w:szCs w:val="24"/>
+        </w:rPr>
+        <w:t>okamzite</w:t>
+      </w:r>
+      <w:proofErr w:type="spellEnd"/>
+      <w:r>
+        <w:rPr>
+          <w:rFonts w:ascii="Times New Roman" w:hAnsi="Times New Roman"/>
+          <w:sz w:val="24"/>
+          <w:szCs w:val="24"/>
+        </w:rPr>
+        <w:t xml:space="preserve">, </w:t>
+      </w:r>
+      <w:r>
+        <w:rPr>
+          <w:rFonts w:ascii="Times New Roman" w:hAnsi="Times New Roman"/>
+          <w:sz w:val="24"/>
+          <w:szCs w:val="24"/>
+        </w:rPr>
+        <w:t>ak údaje už nie sú potrebné na pôvodný účel spracúvania alebo ak dotknutá osoba odvolala svoj súhlas</w:t>
+      </w:r>
+      <w:r>
+        <w:rPr>
+          <w:rFonts w:ascii="Times New Roman" w:hAnsi="Times New Roman"/>
+          <w:sz w:val="24"/>
+          <w:szCs w:val="24"/>
+        </w:rPr>
+        <w:t xml:space="preserve"> so </w:t>
+      </w:r>
+      <w:proofErr w:type="spellStart"/>
+      <w:r>
+        <w:rPr>
+          <w:rFonts w:ascii="Times New Roman" w:hAnsi="Times New Roman"/>
+          <w:sz w:val="24"/>
+          <w:szCs w:val="24"/>
+        </w:rPr>
+        <w:t>spracovanim</w:t>
+      </w:r>
+      <w:proofErr w:type="spellEnd"/>
+      <w:r>
+        <w:rPr>
+          <w:rFonts w:ascii="Times New Roman" w:hAnsi="Times New Roman"/>
+          <w:sz w:val="24"/>
+          <w:szCs w:val="24"/>
+        </w:rPr>
+        <w:t xml:space="preserve"> </w:t>
+      </w:r>
+      <w:proofErr w:type="spellStart"/>
+      <w:r>
+        <w:rPr>
+          <w:rFonts w:ascii="Times New Roman" w:hAnsi="Times New Roman"/>
+          <w:sz w:val="24"/>
+          <w:szCs w:val="24"/>
+        </w:rPr>
+        <w:t>udajov</w:t>
+      </w:r>
+      <w:proofErr w:type="spellEnd"/>
+      <w:r>
+        <w:rPr>
+          <w:rFonts w:ascii="Times New Roman" w:hAnsi="Times New Roman"/>
+          <w:sz w:val="24"/>
+          <w:szCs w:val="24"/>
+        </w:rPr>
+        <w:t xml:space="preserve">. </w:t>
+      </w:r>
+      <w:r>
+        <w:rPr>
+          <w:rFonts w:ascii="Times New Roman" w:hAnsi="Times New Roman"/>
+          <w:sz w:val="24"/>
+          <w:szCs w:val="24"/>
+        </w:rPr>
+        <w:t>Okrem toho musia byť údaje, prirodzene, vymazané, ak bolo samotné spracovanie v prvom rade v rozpore so zákonom.</w:t>
+      </w:r>
+      <w:r>
+        <w:rPr>
+          <w:rFonts w:ascii="Times New Roman" w:hAnsi="Times New Roman"/>
+          <w:sz w:val="24"/>
+          <w:szCs w:val="24"/>
+        </w:rPr>
+        <w:t xml:space="preserve"> </w:t>
       </w:r>
     </w:p>
     <w:p>
@@ -3469,25 +4644,7 @@
           <w:sz w:val="24"/>
           <w:szCs w:val="24"/>
         </w:rPr>
-        <w:t xml:space="preserve">Je to aforizmus, ktorý predstavuje umenie interpretácie aj niečo, čo je predmetom interpretácie; báseň a umenie hodnotenia a niečo, čo je predmetom hodnotenia. Tlmočník je </w:t>
-      </w:r>
-      <w:proofErr w:type="spellStart"/>
-      <w:r>
-        <w:rPr>
-          <w:rFonts w:ascii="Times New Roman" w:hAnsi="Times New Roman"/>
-          <w:sz w:val="24"/>
-          <w:szCs w:val="24"/>
-        </w:rPr>
-        <w:t>fyziolog</w:t>
-      </w:r>
-      <w:proofErr w:type="spellEnd"/>
-      <w:r>
-        <w:rPr>
-          <w:rFonts w:ascii="Times New Roman" w:hAnsi="Times New Roman"/>
-          <w:sz w:val="24"/>
-          <w:szCs w:val="24"/>
-        </w:rPr>
-        <w:t xml:space="preserve"> alebo lekár, ktorý pozoruje javy ako symptómy a hovorí s aforizmami. Znalec je umelec, ktorý pozoruje a vytvára „perspektívy“, hovorí poézia. Filozofom budúcnosti by mal byť umelec a liečiteľ, teda zákonodarca.</w:t>
+        <w:t>Na prevádzkovateľa sa teda na jednej strane automaticky vzťahujú zákonné povinnosti vymazania a na strane druhej musí dodržať právo dotknutej osoby na vymazanie. Zákon nepopisuje, akým spôsobom je potrebné údaje v jednotlivých prípadoch vymazať. Rozhodujúcim prvkom je, že v dôsledku toho už nie je možné rozlišovať osobné údaje bez neprimeraného úsilia. Stačí, ak boli dátové médiá fyzicky zničené alebo ak boli údaje natrvalo prepísané pomocou špeciálneho softvéru.</w:t>
       </w:r>
     </w:p>
     <w:p>
@@ -3507,25 +4664,7 @@
           <w:sz w:val="24"/>
           <w:szCs w:val="24"/>
         </w:rPr>
-        <w:t>Tento typ filozofa je tiež najstarší. Je to spôsob myslenia „</w:t>
-      </w:r>
-      <w:proofErr w:type="spellStart"/>
-      <w:r>
-        <w:rPr>
-          <w:rFonts w:ascii="Times New Roman" w:hAnsi="Times New Roman"/>
-          <w:sz w:val="24"/>
-          <w:szCs w:val="24"/>
-        </w:rPr>
-        <w:t>fyziologa</w:t>
-      </w:r>
-      <w:proofErr w:type="spellEnd"/>
-      <w:r>
-        <w:rPr>
-          <w:rFonts w:ascii="Times New Roman" w:hAnsi="Times New Roman"/>
-          <w:sz w:val="24"/>
-          <w:szCs w:val="24"/>
-        </w:rPr>
-        <w:t>“ a umelca, tlmočníka a znalca sveta. Ako porozumieť tejto blízkosti budúcnosti a počiatočnej? Filozof budúcnosti je súčasne výskumníkom starých svetov, štítov a jaskýň, netvorí nič iné ako silu spomienky na to, na čo sa v podstate zabudlo. Podľa Nietzscheho sa však zabudlo na jednotu myslenia a života. Jednota je komplexná: život v nej nevstúpil z myšlienky. Spôsob života inšpiruje spôsob myslenia, spôsob myslenia vytvára spôsob života.</w:t>
+        <w:t xml:space="preserve">Žiadosť o vymazanie nepodlieha žiadnej konkrétnej forme a prevádzkovateľ nemusí vyžadovať žiadny konkrétny formulár. Totožnosť dotknutej osoby však musí byť preukázaná vhodným spôsobom. Ak totožnosť nebola preukázaná, môže prevádzkovateľ požiadať o dodatočné informácie alebo odmietnuť vymazanie údajov. Ak existuje požiadavka alebo zákonná povinnosť vymazať, musí sa to vykonať rýchlo. To znamená, že regulátor musí bez zbytočného odkladu skontrolovať podmienky vymazania. V prípade žiadosti o vymazanie musí byť dotknutá osoba do jedného mesiaca informovaná o prijatých opatreniach alebo dôvodoch odmietnutia. Právo byť zabudnutý je druhýkrát premietnuté do oznamovacej povinnosti. </w:t>
       </w:r>
     </w:p>
     <w:p>
@@ -3539,50 +4678,6 @@
           <w:szCs w:val="24"/>
         </w:rPr>
       </w:pPr>
-      <w:r>
-        <w:rPr>
-          <w:rFonts w:ascii="Times New Roman" w:hAnsi="Times New Roman"/>
-          <w:sz w:val="24"/>
-          <w:szCs w:val="24"/>
-        </w:rPr>
-        <w:t xml:space="preserve">Myšlienka je aktivovaná životom, čo zasa potvrdzuje myslenie. O </w:t>
-      </w:r>
-      <w:proofErr w:type="spellStart"/>
-      <w:r>
-        <w:rPr>
-          <w:rFonts w:ascii="Times New Roman" w:hAnsi="Times New Roman"/>
-          <w:sz w:val="24"/>
-          <w:szCs w:val="24"/>
-        </w:rPr>
-        <w:t>predsokratickej</w:t>
-      </w:r>
-      <w:proofErr w:type="spellEnd"/>
-      <w:r>
-        <w:rPr>
-          <w:rFonts w:ascii="Times New Roman" w:hAnsi="Times New Roman"/>
-          <w:sz w:val="24"/>
-          <w:szCs w:val="24"/>
-        </w:rPr>
-        <w:t xml:space="preserve"> jednote myslenia a života sme ani netušili. Existujú iba príklady, v ktorých myšlienka obmedzuje a ochromuje život, ohromuje ho múdrosťou alebo tie, v ktorých si život vyberá svoju daň, čo spôsobuje, že sa myšlienka zbláznila a stratila. Nemali sme inú možnosť: buď zanedbateľný život, alebo šialený mysliteľ. Život je pre mysliteľa príliš múdry, alebo myšlienka je pre zdravého človeka príliš šialená: Kant a </w:t>
-      </w:r>
-      <w:proofErr w:type="spellStart"/>
-      <w:r>
-        <w:rPr>
-          <w:rFonts w:ascii="Times New Roman" w:hAnsi="Times New Roman"/>
-          <w:sz w:val="24"/>
-          <w:szCs w:val="24"/>
-        </w:rPr>
-        <w:t>Gelderlin</w:t>
-      </w:r>
-      <w:proofErr w:type="spellEnd"/>
-      <w:r>
-        <w:rPr>
-          <w:rFonts w:ascii="Times New Roman" w:hAnsi="Times New Roman"/>
-          <w:sz w:val="24"/>
-          <w:szCs w:val="24"/>
-        </w:rPr>
-        <w:t>. Ešte stále musíme znovu objaviť túto krásnu jednotu a šialenstvo už nebude v jednote osamotené, vďaka čomu sa svetský vtip premení na aforizmus a hodnotenie vytvorené touto myšlienkou v novú perspektívu života.</w:t>
-      </w:r>
     </w:p>
     <w:p>
       <w:pPr>
@@ -3595,6 +4690,2409 @@
           <w:szCs w:val="24"/>
         </w:rPr>
       </w:pPr>
+    </w:p>
+    <w:p>
+      <w:pPr>
+        <w:pStyle w:val="Nadpis1"/>
+        <w:numPr>
+          <w:ilvl w:val="1"/>
+          <w:numId w:val="4"/>
+        </w:numPr>
+        <w:rPr>
+          <w:sz w:val="24"/>
+          <w:szCs w:val="24"/>
+        </w:rPr>
+      </w:pPr>
+      <w:proofErr w:type="spellStart"/>
+      <w:r>
+        <w:rPr>
+          <w:sz w:val="24"/>
+          <w:szCs w:val="24"/>
+        </w:rPr>
+        <w:lastRenderedPageBreak/>
+        <w:t>Pravo</w:t>
+      </w:r>
+      <w:proofErr w:type="spellEnd"/>
+      <w:r>
+        <w:rPr>
+          <w:sz w:val="24"/>
+          <w:szCs w:val="24"/>
+        </w:rPr>
+        <w:t xml:space="preserve"> na </w:t>
+      </w:r>
+      <w:r>
+        <w:rPr>
+          <w:sz w:val="24"/>
+          <w:szCs w:val="24"/>
+        </w:rPr>
+        <w:t xml:space="preserve">obmedzenie </w:t>
+      </w:r>
+      <w:proofErr w:type="spellStart"/>
+      <w:r>
+        <w:rPr>
+          <w:sz w:val="24"/>
+          <w:szCs w:val="24"/>
+        </w:rPr>
+        <w:t>spracuvania</w:t>
+      </w:r>
+      <w:proofErr w:type="spellEnd"/>
+    </w:p>
+    <w:p>
+      <w:pPr>
+        <w:spacing w:line="360" w:lineRule="auto"/>
+        <w:ind w:firstLine="510"/>
+        <w:jc w:val="both"/>
+        <w:rPr>
+          <w:rFonts w:ascii="Times New Roman" w:hAnsi="Times New Roman"/>
+          <w:sz w:val="24"/>
+          <w:szCs w:val="24"/>
+        </w:rPr>
+      </w:pPr>
+    </w:p>
+    <w:p>
+      <w:pPr>
+        <w:spacing w:line="360" w:lineRule="auto"/>
+        <w:ind w:firstLine="510"/>
+        <w:jc w:val="both"/>
+        <w:rPr>
+          <w:rFonts w:ascii="Times New Roman" w:hAnsi="Times New Roman"/>
+          <w:sz w:val="24"/>
+          <w:szCs w:val="24"/>
+        </w:rPr>
+      </w:pPr>
+      <w:r>
+        <w:rPr>
+          <w:rFonts w:ascii="Times New Roman" w:hAnsi="Times New Roman"/>
+          <w:sz w:val="24"/>
+          <w:szCs w:val="24"/>
+        </w:rPr>
+        <w:t xml:space="preserve">Toto </w:t>
+      </w:r>
+      <w:proofErr w:type="spellStart"/>
+      <w:r>
+        <w:rPr>
+          <w:rFonts w:ascii="Times New Roman" w:hAnsi="Times New Roman"/>
+          <w:sz w:val="24"/>
+          <w:szCs w:val="24"/>
+        </w:rPr>
+        <w:t>pravo</w:t>
+      </w:r>
+      <w:proofErr w:type="spellEnd"/>
+      <w:r>
+        <w:rPr>
+          <w:rFonts w:ascii="Times New Roman" w:hAnsi="Times New Roman"/>
+          <w:sz w:val="24"/>
+          <w:szCs w:val="24"/>
+        </w:rPr>
+        <w:t xml:space="preserve"> </w:t>
+      </w:r>
+      <w:proofErr w:type="spellStart"/>
+      <w:r>
+        <w:rPr>
+          <w:rFonts w:ascii="Times New Roman" w:hAnsi="Times New Roman"/>
+          <w:sz w:val="24"/>
+          <w:szCs w:val="24"/>
+        </w:rPr>
+        <w:t>spociva</w:t>
+      </w:r>
+      <w:proofErr w:type="spellEnd"/>
+      <w:r>
+        <w:rPr>
+          <w:rFonts w:ascii="Times New Roman" w:hAnsi="Times New Roman"/>
+          <w:sz w:val="24"/>
+          <w:szCs w:val="24"/>
+        </w:rPr>
+        <w:t xml:space="preserve"> v tom, </w:t>
+      </w:r>
+      <w:proofErr w:type="spellStart"/>
+      <w:r>
+        <w:rPr>
+          <w:rFonts w:ascii="Times New Roman" w:hAnsi="Times New Roman"/>
+          <w:sz w:val="24"/>
+          <w:szCs w:val="24"/>
+        </w:rPr>
+        <w:t>ze</w:t>
+      </w:r>
+      <w:proofErr w:type="spellEnd"/>
+      <w:r>
+        <w:rPr>
+          <w:rFonts w:ascii="Times New Roman" w:hAnsi="Times New Roman"/>
+          <w:sz w:val="24"/>
+          <w:szCs w:val="24"/>
+        </w:rPr>
+        <w:t xml:space="preserve"> </w:t>
+      </w:r>
+      <w:proofErr w:type="spellStart"/>
+      <w:r>
+        <w:rPr>
+          <w:rFonts w:ascii="Times New Roman" w:hAnsi="Times New Roman"/>
+          <w:sz w:val="24"/>
+          <w:szCs w:val="24"/>
+        </w:rPr>
+        <w:t>prevadzkovatel</w:t>
+      </w:r>
+      <w:proofErr w:type="spellEnd"/>
+      <w:r>
+        <w:rPr>
+          <w:rFonts w:ascii="Times New Roman" w:hAnsi="Times New Roman"/>
+          <w:sz w:val="24"/>
+          <w:szCs w:val="24"/>
+        </w:rPr>
+        <w:t xml:space="preserve"> pozastavuje </w:t>
+      </w:r>
+      <w:proofErr w:type="spellStart"/>
+      <w:r>
+        <w:rPr>
+          <w:rFonts w:ascii="Times New Roman" w:hAnsi="Times New Roman"/>
+          <w:sz w:val="24"/>
+          <w:szCs w:val="24"/>
+        </w:rPr>
+        <w:t>spracuvavanie</w:t>
+      </w:r>
+      <w:proofErr w:type="spellEnd"/>
+      <w:r>
+        <w:rPr>
+          <w:rFonts w:ascii="Times New Roman" w:hAnsi="Times New Roman"/>
+          <w:sz w:val="24"/>
+          <w:szCs w:val="24"/>
+        </w:rPr>
+        <w:t xml:space="preserve"> </w:t>
+      </w:r>
+      <w:proofErr w:type="spellStart"/>
+      <w:r>
+        <w:rPr>
+          <w:rFonts w:ascii="Times New Roman" w:hAnsi="Times New Roman"/>
+          <w:sz w:val="24"/>
+          <w:szCs w:val="24"/>
+        </w:rPr>
+        <w:t>osobnych</w:t>
+      </w:r>
+      <w:proofErr w:type="spellEnd"/>
+      <w:r>
+        <w:rPr>
+          <w:rFonts w:ascii="Times New Roman" w:hAnsi="Times New Roman"/>
+          <w:sz w:val="24"/>
+          <w:szCs w:val="24"/>
+        </w:rPr>
+        <w:t xml:space="preserve"> </w:t>
+      </w:r>
+      <w:proofErr w:type="spellStart"/>
+      <w:r>
+        <w:rPr>
+          <w:rFonts w:ascii="Times New Roman" w:hAnsi="Times New Roman"/>
+          <w:sz w:val="24"/>
+          <w:szCs w:val="24"/>
+        </w:rPr>
+        <w:t>udajov</w:t>
+      </w:r>
+      <w:proofErr w:type="spellEnd"/>
+      <w:r>
+        <w:rPr>
+          <w:rFonts w:ascii="Times New Roman" w:hAnsi="Times New Roman"/>
+          <w:sz w:val="24"/>
+          <w:szCs w:val="24"/>
+        </w:rPr>
+        <w:t xml:space="preserve"> a </w:t>
+      </w:r>
+      <w:proofErr w:type="spellStart"/>
+      <w:r>
+        <w:rPr>
+          <w:rFonts w:ascii="Times New Roman" w:hAnsi="Times New Roman"/>
+          <w:sz w:val="24"/>
+          <w:szCs w:val="24"/>
+        </w:rPr>
+        <w:t>nadalej</w:t>
+      </w:r>
+      <w:proofErr w:type="spellEnd"/>
+      <w:r>
+        <w:rPr>
+          <w:rFonts w:ascii="Times New Roman" w:hAnsi="Times New Roman"/>
+          <w:sz w:val="24"/>
+          <w:szCs w:val="24"/>
+        </w:rPr>
+        <w:t xml:space="preserve"> ich len </w:t>
+      </w:r>
+      <w:proofErr w:type="spellStart"/>
+      <w:r>
+        <w:rPr>
+          <w:rFonts w:ascii="Times New Roman" w:hAnsi="Times New Roman"/>
+          <w:sz w:val="24"/>
+          <w:szCs w:val="24"/>
+        </w:rPr>
+        <w:t>uchovava</w:t>
+      </w:r>
+      <w:proofErr w:type="spellEnd"/>
+      <w:r>
+        <w:rPr>
+          <w:rFonts w:ascii="Times New Roman" w:hAnsi="Times New Roman"/>
+          <w:sz w:val="24"/>
+          <w:szCs w:val="24"/>
+        </w:rPr>
+        <w:t xml:space="preserve"> ale </w:t>
+      </w:r>
+      <w:proofErr w:type="spellStart"/>
+      <w:r>
+        <w:rPr>
+          <w:rFonts w:ascii="Times New Roman" w:hAnsi="Times New Roman"/>
+          <w:sz w:val="24"/>
+          <w:szCs w:val="24"/>
+        </w:rPr>
+        <w:t>nepouziva</w:t>
+      </w:r>
+      <w:proofErr w:type="spellEnd"/>
+      <w:r>
+        <w:rPr>
+          <w:rFonts w:ascii="Times New Roman" w:hAnsi="Times New Roman"/>
+          <w:sz w:val="24"/>
+          <w:szCs w:val="24"/>
+        </w:rPr>
+        <w:t xml:space="preserve">. </w:t>
+      </w:r>
+      <w:proofErr w:type="spellStart"/>
+      <w:r>
+        <w:rPr>
+          <w:rFonts w:ascii="Times New Roman" w:hAnsi="Times New Roman"/>
+          <w:sz w:val="24"/>
+          <w:szCs w:val="24"/>
+        </w:rPr>
+        <w:t>Dotknuta</w:t>
+      </w:r>
+      <w:proofErr w:type="spellEnd"/>
+      <w:r>
+        <w:rPr>
+          <w:rFonts w:ascii="Times New Roman" w:hAnsi="Times New Roman"/>
+          <w:sz w:val="24"/>
+          <w:szCs w:val="24"/>
+        </w:rPr>
+        <w:t xml:space="preserve"> osoba ma </w:t>
+      </w:r>
+      <w:proofErr w:type="spellStart"/>
+      <w:r>
+        <w:rPr>
+          <w:rFonts w:ascii="Times New Roman" w:hAnsi="Times New Roman"/>
+          <w:sz w:val="24"/>
+          <w:szCs w:val="24"/>
+        </w:rPr>
+        <w:t>pravo</w:t>
+      </w:r>
+      <w:proofErr w:type="spellEnd"/>
+      <w:r>
+        <w:rPr>
+          <w:rFonts w:ascii="Times New Roman" w:hAnsi="Times New Roman"/>
+          <w:sz w:val="24"/>
+          <w:szCs w:val="24"/>
+        </w:rPr>
+        <w:t xml:space="preserve"> </w:t>
+      </w:r>
+      <w:proofErr w:type="spellStart"/>
+      <w:r>
+        <w:rPr>
+          <w:rFonts w:ascii="Times New Roman" w:hAnsi="Times New Roman"/>
+          <w:sz w:val="24"/>
+          <w:szCs w:val="24"/>
+        </w:rPr>
+        <w:t>ziadat</w:t>
+      </w:r>
+      <w:proofErr w:type="spellEnd"/>
+      <w:r>
+        <w:rPr>
+          <w:rFonts w:ascii="Times New Roman" w:hAnsi="Times New Roman"/>
+          <w:sz w:val="24"/>
+          <w:szCs w:val="24"/>
+        </w:rPr>
+        <w:t xml:space="preserve"> od </w:t>
+      </w:r>
+      <w:proofErr w:type="spellStart"/>
+      <w:r>
+        <w:rPr>
+          <w:rFonts w:ascii="Times New Roman" w:hAnsi="Times New Roman"/>
+          <w:sz w:val="24"/>
+          <w:szCs w:val="24"/>
+        </w:rPr>
+        <w:t>prevadzkovatela</w:t>
+      </w:r>
+      <w:proofErr w:type="spellEnd"/>
+      <w:r>
+        <w:rPr>
+          <w:rFonts w:ascii="Times New Roman" w:hAnsi="Times New Roman"/>
+          <w:sz w:val="24"/>
+          <w:szCs w:val="24"/>
+        </w:rPr>
+        <w:t xml:space="preserve"> aby obmedzil </w:t>
+      </w:r>
+      <w:proofErr w:type="spellStart"/>
+      <w:r>
+        <w:rPr>
+          <w:rFonts w:ascii="Times New Roman" w:hAnsi="Times New Roman"/>
+          <w:sz w:val="24"/>
+          <w:szCs w:val="24"/>
+        </w:rPr>
+        <w:t>spracuvanie</w:t>
+      </w:r>
+      <w:proofErr w:type="spellEnd"/>
+      <w:r>
+        <w:rPr>
+          <w:rFonts w:ascii="Times New Roman" w:hAnsi="Times New Roman"/>
+          <w:sz w:val="24"/>
+          <w:szCs w:val="24"/>
+        </w:rPr>
+        <w:t xml:space="preserve"> jej </w:t>
+      </w:r>
+      <w:proofErr w:type="spellStart"/>
+      <w:r>
+        <w:rPr>
+          <w:rFonts w:ascii="Times New Roman" w:hAnsi="Times New Roman"/>
+          <w:sz w:val="24"/>
+          <w:szCs w:val="24"/>
+        </w:rPr>
+        <w:t>osobnych</w:t>
+      </w:r>
+      <w:proofErr w:type="spellEnd"/>
+      <w:r>
+        <w:rPr>
+          <w:rFonts w:ascii="Times New Roman" w:hAnsi="Times New Roman"/>
+          <w:sz w:val="24"/>
+          <w:szCs w:val="24"/>
+        </w:rPr>
+        <w:t xml:space="preserve"> </w:t>
+      </w:r>
+      <w:proofErr w:type="spellStart"/>
+      <w:r>
+        <w:rPr>
+          <w:rFonts w:ascii="Times New Roman" w:hAnsi="Times New Roman"/>
+          <w:sz w:val="24"/>
+          <w:szCs w:val="24"/>
+        </w:rPr>
+        <w:t>udajov</w:t>
+      </w:r>
+      <w:proofErr w:type="spellEnd"/>
+      <w:r>
+        <w:rPr>
+          <w:rFonts w:ascii="Times New Roman" w:hAnsi="Times New Roman"/>
+          <w:sz w:val="24"/>
+          <w:szCs w:val="24"/>
+        </w:rPr>
+        <w:t xml:space="preserve">: </w:t>
+      </w:r>
+    </w:p>
+    <w:p>
+      <w:pPr>
+        <w:pStyle w:val="Odsekzoznamu"/>
+        <w:numPr>
+          <w:ilvl w:val="0"/>
+          <w:numId w:val="6"/>
+        </w:numPr>
+        <w:spacing w:line="360" w:lineRule="auto"/>
+        <w:jc w:val="both"/>
+        <w:rPr>
+          <w:rFonts w:ascii="Times New Roman" w:hAnsi="Times New Roman"/>
+          <w:sz w:val="24"/>
+          <w:szCs w:val="24"/>
+        </w:rPr>
+      </w:pPr>
+      <w:r>
+        <w:rPr>
+          <w:rFonts w:ascii="Times New Roman" w:hAnsi="Times New Roman"/>
+          <w:sz w:val="24"/>
+          <w:szCs w:val="24"/>
+        </w:rPr>
+        <w:t>jednotlivec spochybňuje presnosť svojich osobných údajov a</w:t>
+      </w:r>
+      <w:r>
+        <w:rPr>
+          <w:rFonts w:ascii="Times New Roman" w:hAnsi="Times New Roman"/>
+          <w:sz w:val="24"/>
+          <w:szCs w:val="24"/>
+        </w:rPr>
+        <w:t xml:space="preserve"> </w:t>
+      </w:r>
+      <w:proofErr w:type="spellStart"/>
+      <w:r>
+        <w:rPr>
+          <w:rFonts w:ascii="Times New Roman" w:hAnsi="Times New Roman"/>
+          <w:sz w:val="24"/>
+          <w:szCs w:val="24"/>
+        </w:rPr>
+        <w:t>spotredkovatel</w:t>
+      </w:r>
+      <w:proofErr w:type="spellEnd"/>
+      <w:r>
+        <w:rPr>
+          <w:rFonts w:ascii="Times New Roman" w:hAnsi="Times New Roman"/>
+          <w:sz w:val="24"/>
+          <w:szCs w:val="24"/>
+        </w:rPr>
+        <w:t xml:space="preserve"> správnosť údajov</w:t>
+      </w:r>
+    </w:p>
+    <w:p>
+      <w:pPr>
+        <w:pStyle w:val="Odsekzoznamu"/>
+        <w:numPr>
+          <w:ilvl w:val="0"/>
+          <w:numId w:val="6"/>
+        </w:numPr>
+        <w:spacing w:line="360" w:lineRule="auto"/>
+        <w:jc w:val="both"/>
+        <w:rPr>
+          <w:rFonts w:ascii="Times New Roman" w:hAnsi="Times New Roman"/>
+          <w:sz w:val="24"/>
+          <w:szCs w:val="24"/>
+        </w:rPr>
+      </w:pPr>
+      <w:r>
+        <w:rPr>
+          <w:rFonts w:ascii="Times New Roman" w:hAnsi="Times New Roman"/>
+          <w:sz w:val="24"/>
+          <w:szCs w:val="24"/>
+        </w:rPr>
+        <w:t>údaje boli nezákonne spracované a</w:t>
+      </w:r>
+      <w:r>
+        <w:rPr>
+          <w:rFonts w:ascii="Times New Roman" w:hAnsi="Times New Roman"/>
+          <w:sz w:val="24"/>
+          <w:szCs w:val="24"/>
+        </w:rPr>
+        <w:t> </w:t>
+      </w:r>
+      <w:proofErr w:type="spellStart"/>
+      <w:r>
+        <w:rPr>
+          <w:rFonts w:ascii="Times New Roman" w:hAnsi="Times New Roman"/>
+          <w:sz w:val="24"/>
+          <w:szCs w:val="24"/>
+        </w:rPr>
+        <w:t>spotredkovatel</w:t>
+      </w:r>
+      <w:proofErr w:type="spellEnd"/>
+      <w:r>
+        <w:rPr>
+          <w:rFonts w:ascii="Times New Roman" w:hAnsi="Times New Roman"/>
+          <w:sz w:val="24"/>
+          <w:szCs w:val="24"/>
+        </w:rPr>
+        <w:t xml:space="preserve"> osoba </w:t>
+      </w:r>
+      <w:r>
+        <w:rPr>
+          <w:rFonts w:ascii="Times New Roman" w:hAnsi="Times New Roman"/>
+          <w:sz w:val="24"/>
+          <w:szCs w:val="24"/>
+        </w:rPr>
+        <w:t>namieta proti vymazaniu a namiesto toho požaduje obmedzenie</w:t>
+      </w:r>
+    </w:p>
+    <w:p>
+      <w:pPr>
+        <w:pStyle w:val="Odsekzoznamu"/>
+        <w:numPr>
+          <w:ilvl w:val="0"/>
+          <w:numId w:val="6"/>
+        </w:numPr>
+        <w:spacing w:line="360" w:lineRule="auto"/>
+        <w:jc w:val="both"/>
+        <w:rPr>
+          <w:rFonts w:ascii="Times New Roman" w:hAnsi="Times New Roman"/>
+          <w:sz w:val="24"/>
+          <w:szCs w:val="24"/>
+        </w:rPr>
+      </w:pPr>
+      <w:proofErr w:type="spellStart"/>
+      <w:r>
+        <w:rPr>
+          <w:rFonts w:ascii="Times New Roman" w:hAnsi="Times New Roman"/>
+          <w:sz w:val="24"/>
+          <w:szCs w:val="24"/>
+        </w:rPr>
+        <w:t>spotredkovatel</w:t>
+      </w:r>
+      <w:proofErr w:type="spellEnd"/>
+      <w:r>
+        <w:rPr>
+          <w:rFonts w:ascii="Times New Roman" w:hAnsi="Times New Roman"/>
+          <w:sz w:val="24"/>
+          <w:szCs w:val="24"/>
+        </w:rPr>
+        <w:t xml:space="preserve"> </w:t>
+      </w:r>
+      <w:proofErr w:type="spellStart"/>
+      <w:r>
+        <w:rPr>
+          <w:rFonts w:ascii="Times New Roman" w:hAnsi="Times New Roman"/>
+          <w:sz w:val="24"/>
+          <w:szCs w:val="24"/>
+        </w:rPr>
+        <w:t>uz</w:t>
+      </w:r>
+      <w:proofErr w:type="spellEnd"/>
+      <w:r>
+        <w:rPr>
+          <w:rFonts w:ascii="Times New Roman" w:hAnsi="Times New Roman"/>
+          <w:sz w:val="24"/>
+          <w:szCs w:val="24"/>
+        </w:rPr>
+        <w:t xml:space="preserve"> </w:t>
+      </w:r>
+      <w:proofErr w:type="spellStart"/>
+      <w:r>
+        <w:rPr>
+          <w:rFonts w:ascii="Times New Roman" w:hAnsi="Times New Roman"/>
+          <w:sz w:val="24"/>
+          <w:szCs w:val="24"/>
+        </w:rPr>
+        <w:t>udaje</w:t>
+      </w:r>
+      <w:proofErr w:type="spellEnd"/>
+      <w:r>
+        <w:rPr>
+          <w:rFonts w:ascii="Times New Roman" w:hAnsi="Times New Roman"/>
+          <w:sz w:val="24"/>
+          <w:szCs w:val="24"/>
+        </w:rPr>
+        <w:t xml:space="preserve"> nepotrebuje</w:t>
+      </w:r>
+      <w:r>
+        <w:rPr>
+          <w:rFonts w:ascii="Times New Roman" w:hAnsi="Times New Roman"/>
+          <w:sz w:val="24"/>
+          <w:szCs w:val="24"/>
+        </w:rPr>
+        <w:t xml:space="preserve">, ale </w:t>
+      </w:r>
+      <w:proofErr w:type="spellStart"/>
+      <w:r>
+        <w:rPr>
+          <w:rFonts w:ascii="Times New Roman" w:hAnsi="Times New Roman"/>
+          <w:sz w:val="24"/>
+          <w:szCs w:val="24"/>
+        </w:rPr>
+        <w:t>dotknuta</w:t>
+      </w:r>
+      <w:proofErr w:type="spellEnd"/>
+      <w:r>
+        <w:rPr>
+          <w:rFonts w:ascii="Times New Roman" w:hAnsi="Times New Roman"/>
+          <w:sz w:val="24"/>
+          <w:szCs w:val="24"/>
+        </w:rPr>
+        <w:t xml:space="preserve"> osoba</w:t>
+      </w:r>
+      <w:r>
+        <w:rPr>
+          <w:rFonts w:ascii="Times New Roman" w:hAnsi="Times New Roman"/>
+          <w:sz w:val="24"/>
+          <w:szCs w:val="24"/>
+        </w:rPr>
+        <w:t xml:space="preserve"> potrebuje, aby ste ich uchovávali na účely stanovenia, uplatňovania alebo obhajovania právneho nároku</w:t>
+      </w:r>
+    </w:p>
+    <w:p>
+      <w:pPr>
+        <w:pStyle w:val="Odsekzoznamu"/>
+        <w:numPr>
+          <w:ilvl w:val="0"/>
+          <w:numId w:val="6"/>
+        </w:numPr>
+        <w:spacing w:line="360" w:lineRule="auto"/>
+        <w:jc w:val="both"/>
+        <w:rPr>
+          <w:rFonts w:ascii="Times New Roman" w:hAnsi="Times New Roman"/>
+          <w:sz w:val="24"/>
+          <w:szCs w:val="24"/>
+        </w:rPr>
+      </w:pPr>
+      <w:proofErr w:type="spellStart"/>
+      <w:r>
+        <w:rPr>
+          <w:rFonts w:ascii="Times New Roman" w:hAnsi="Times New Roman"/>
+          <w:sz w:val="24"/>
+          <w:szCs w:val="24"/>
+        </w:rPr>
+        <w:t>dotknuta</w:t>
+      </w:r>
+      <w:proofErr w:type="spellEnd"/>
+      <w:r>
+        <w:rPr>
+          <w:rFonts w:ascii="Times New Roman" w:hAnsi="Times New Roman"/>
+          <w:sz w:val="24"/>
+          <w:szCs w:val="24"/>
+        </w:rPr>
+        <w:t xml:space="preserve"> osoba namieta, že spracúvate jej údaje podľa článku 21 ods. 1, a</w:t>
+      </w:r>
+      <w:r>
+        <w:rPr>
+          <w:rFonts w:ascii="Times New Roman" w:hAnsi="Times New Roman"/>
+          <w:sz w:val="24"/>
+          <w:szCs w:val="24"/>
+        </w:rPr>
+        <w:t> </w:t>
+      </w:r>
+      <w:proofErr w:type="spellStart"/>
+      <w:r>
+        <w:rPr>
+          <w:rFonts w:ascii="Times New Roman" w:hAnsi="Times New Roman"/>
+          <w:sz w:val="24"/>
+          <w:szCs w:val="24"/>
+        </w:rPr>
+        <w:t>spotredkovatel</w:t>
+      </w:r>
+      <w:proofErr w:type="spellEnd"/>
+      <w:r>
+        <w:rPr>
+          <w:rFonts w:ascii="Times New Roman" w:hAnsi="Times New Roman"/>
+          <w:sz w:val="24"/>
+          <w:szCs w:val="24"/>
+        </w:rPr>
+        <w:t xml:space="preserve"> </w:t>
+      </w:r>
+      <w:proofErr w:type="spellStart"/>
+      <w:r>
+        <w:rPr>
+          <w:rFonts w:ascii="Times New Roman" w:hAnsi="Times New Roman"/>
+          <w:sz w:val="24"/>
+          <w:szCs w:val="24"/>
+        </w:rPr>
+        <w:t>zvazuje</w:t>
+      </w:r>
+      <w:proofErr w:type="spellEnd"/>
+      <w:r>
+        <w:rPr>
+          <w:rFonts w:ascii="Times New Roman" w:hAnsi="Times New Roman"/>
+          <w:sz w:val="24"/>
+          <w:szCs w:val="24"/>
+        </w:rPr>
+        <w:t>, či vaše oprávnené dôvody prevažujú nad dôvodmi tejto osoby</w:t>
+      </w:r>
+    </w:p>
+    <w:p>
+      <w:pPr>
+        <w:pStyle w:val="Nadpis1"/>
+        <w:numPr>
+          <w:ilvl w:val="1"/>
+          <w:numId w:val="4"/>
+        </w:numPr>
+        <w:rPr>
+          <w:sz w:val="24"/>
+          <w:szCs w:val="24"/>
+        </w:rPr>
+      </w:pPr>
+      <w:proofErr w:type="spellStart"/>
+      <w:r>
+        <w:rPr>
+          <w:sz w:val="24"/>
+          <w:szCs w:val="24"/>
+        </w:rPr>
+        <w:t>Pravo</w:t>
+      </w:r>
+      <w:proofErr w:type="spellEnd"/>
+      <w:r>
+        <w:rPr>
+          <w:sz w:val="24"/>
+          <w:szCs w:val="24"/>
+        </w:rPr>
+        <w:t xml:space="preserve"> na </w:t>
+      </w:r>
+      <w:proofErr w:type="spellStart"/>
+      <w:r>
+        <w:rPr>
+          <w:sz w:val="24"/>
+          <w:szCs w:val="24"/>
+        </w:rPr>
+        <w:t>prenositelnost</w:t>
+      </w:r>
+      <w:proofErr w:type="spellEnd"/>
+      <w:r>
+        <w:rPr>
+          <w:sz w:val="24"/>
+          <w:szCs w:val="24"/>
+        </w:rPr>
+        <w:t xml:space="preserve"> </w:t>
+      </w:r>
+      <w:proofErr w:type="spellStart"/>
+      <w:r>
+        <w:rPr>
+          <w:sz w:val="24"/>
+          <w:szCs w:val="24"/>
+        </w:rPr>
+        <w:t>udajov</w:t>
+      </w:r>
+      <w:proofErr w:type="spellEnd"/>
+    </w:p>
+    <w:p>
+      <w:pPr>
+        <w:spacing w:line="360" w:lineRule="auto"/>
+        <w:jc w:val="both"/>
+        <w:rPr>
+          <w:rFonts w:ascii="Times New Roman" w:hAnsi="Times New Roman"/>
+          <w:sz w:val="24"/>
+          <w:szCs w:val="24"/>
+        </w:rPr>
+      </w:pPr>
+    </w:p>
+    <w:p>
+      <w:pPr>
+        <w:spacing w:line="360" w:lineRule="auto"/>
+        <w:ind w:firstLine="510"/>
+        <w:jc w:val="both"/>
+        <w:rPr>
+          <w:rFonts w:ascii="Times New Roman" w:hAnsi="Times New Roman"/>
+          <w:sz w:val="24"/>
+          <w:szCs w:val="24"/>
+        </w:rPr>
+      </w:pPr>
+      <w:r>
+        <w:rPr>
+          <w:rFonts w:ascii="Times New Roman" w:hAnsi="Times New Roman"/>
+          <w:sz w:val="24"/>
+          <w:szCs w:val="24"/>
+        </w:rPr>
+        <w:t xml:space="preserve">Toto </w:t>
+      </w:r>
+      <w:proofErr w:type="spellStart"/>
+      <w:r>
+        <w:rPr>
+          <w:rFonts w:ascii="Times New Roman" w:hAnsi="Times New Roman"/>
+          <w:sz w:val="24"/>
+          <w:szCs w:val="24"/>
+        </w:rPr>
+        <w:t>pravo</w:t>
+      </w:r>
+      <w:proofErr w:type="spellEnd"/>
+      <w:r>
+        <w:rPr>
+          <w:rFonts w:ascii="Times New Roman" w:hAnsi="Times New Roman"/>
+          <w:sz w:val="24"/>
+          <w:szCs w:val="24"/>
+        </w:rPr>
+        <w:t xml:space="preserve"> ma </w:t>
+      </w:r>
+      <w:proofErr w:type="spellStart"/>
+      <w:r>
+        <w:rPr>
+          <w:rFonts w:ascii="Times New Roman" w:hAnsi="Times New Roman"/>
+          <w:sz w:val="24"/>
+          <w:szCs w:val="24"/>
+        </w:rPr>
+        <w:t>primarne</w:t>
+      </w:r>
+      <w:proofErr w:type="spellEnd"/>
+      <w:r>
+        <w:rPr>
+          <w:rFonts w:ascii="Times New Roman" w:hAnsi="Times New Roman"/>
+          <w:sz w:val="24"/>
+          <w:szCs w:val="24"/>
+        </w:rPr>
+        <w:t xml:space="preserve"> </w:t>
+      </w:r>
+      <w:proofErr w:type="spellStart"/>
+      <w:r>
+        <w:rPr>
+          <w:rFonts w:ascii="Times New Roman" w:hAnsi="Times New Roman"/>
+          <w:sz w:val="24"/>
+          <w:szCs w:val="24"/>
+        </w:rPr>
+        <w:t>posilnit</w:t>
+      </w:r>
+      <w:proofErr w:type="spellEnd"/>
+      <w:r>
+        <w:rPr>
+          <w:rFonts w:ascii="Times New Roman" w:hAnsi="Times New Roman"/>
+          <w:sz w:val="24"/>
+          <w:szCs w:val="24"/>
+        </w:rPr>
+        <w:t xml:space="preserve"> kontrolu dotknutej osoby nad </w:t>
+      </w:r>
+      <w:proofErr w:type="spellStart"/>
+      <w:r>
+        <w:rPr>
+          <w:rFonts w:ascii="Times New Roman" w:hAnsi="Times New Roman"/>
+          <w:sz w:val="24"/>
+          <w:szCs w:val="24"/>
+        </w:rPr>
+        <w:t>spracovanymi</w:t>
+      </w:r>
+      <w:proofErr w:type="spellEnd"/>
+      <w:r>
+        <w:rPr>
+          <w:rFonts w:ascii="Times New Roman" w:hAnsi="Times New Roman"/>
+          <w:sz w:val="24"/>
+          <w:szCs w:val="24"/>
+        </w:rPr>
+        <w:t xml:space="preserve"> </w:t>
+      </w:r>
+      <w:proofErr w:type="spellStart"/>
+      <w:r>
+        <w:rPr>
+          <w:rFonts w:ascii="Times New Roman" w:hAnsi="Times New Roman"/>
+          <w:sz w:val="24"/>
+          <w:szCs w:val="24"/>
+        </w:rPr>
+        <w:t>udajmi</w:t>
+      </w:r>
+      <w:proofErr w:type="spellEnd"/>
+      <w:r>
+        <w:rPr>
+          <w:rFonts w:ascii="Times New Roman" w:hAnsi="Times New Roman"/>
+          <w:sz w:val="24"/>
+          <w:szCs w:val="24"/>
+        </w:rPr>
+        <w:t xml:space="preserve"> a </w:t>
+      </w:r>
+      <w:proofErr w:type="spellStart"/>
+      <w:r>
+        <w:rPr>
+          <w:rFonts w:ascii="Times New Roman" w:hAnsi="Times New Roman"/>
+          <w:sz w:val="24"/>
+          <w:szCs w:val="24"/>
+        </w:rPr>
+        <w:t>umoznit</w:t>
+      </w:r>
+      <w:proofErr w:type="spellEnd"/>
+      <w:r>
+        <w:rPr>
+          <w:rFonts w:ascii="Times New Roman" w:hAnsi="Times New Roman"/>
+          <w:sz w:val="24"/>
+          <w:szCs w:val="24"/>
+        </w:rPr>
+        <w:t xml:space="preserve"> jej </w:t>
+      </w:r>
+      <w:proofErr w:type="spellStart"/>
+      <w:r>
+        <w:rPr>
+          <w:rFonts w:ascii="Times New Roman" w:hAnsi="Times New Roman"/>
+          <w:sz w:val="24"/>
+          <w:szCs w:val="24"/>
+        </w:rPr>
+        <w:t>ziskat</w:t>
+      </w:r>
+      <w:proofErr w:type="spellEnd"/>
+      <w:r>
+        <w:rPr>
+          <w:rFonts w:ascii="Times New Roman" w:hAnsi="Times New Roman"/>
+          <w:sz w:val="24"/>
+          <w:szCs w:val="24"/>
+        </w:rPr>
+        <w:t xml:space="preserve"> osobne </w:t>
+      </w:r>
+      <w:proofErr w:type="spellStart"/>
+      <w:r>
+        <w:rPr>
+          <w:rFonts w:ascii="Times New Roman" w:hAnsi="Times New Roman"/>
+          <w:sz w:val="24"/>
+          <w:szCs w:val="24"/>
+        </w:rPr>
+        <w:t>udaje</w:t>
+      </w:r>
+      <w:proofErr w:type="spellEnd"/>
+      <w:r>
+        <w:rPr>
+          <w:rFonts w:ascii="Times New Roman" w:hAnsi="Times New Roman"/>
+          <w:sz w:val="24"/>
+          <w:szCs w:val="24"/>
+        </w:rPr>
+        <w:t xml:space="preserve">. </w:t>
+      </w:r>
+      <w:r>
+        <w:rPr>
+          <w:rFonts w:ascii="Times New Roman" w:hAnsi="Times New Roman"/>
+          <w:sz w:val="24"/>
+          <w:szCs w:val="24"/>
+        </w:rPr>
+        <w:t>Dotknutá osoba má právo získať osobné údaje, ktoré sa jej týkajú a ktoré poskytla prevádzkovateľovi, v štruktúrovanom, bežne používanom a strojovo čitateľnom formáte a má právo preniesť tieto údaje ďalšiemu prevádzkovateľovi bez prekážka prevádzkovateľa, ktorému boli osobné údaje poskytnuté</w:t>
+      </w:r>
+      <w:r>
+        <w:rPr>
+          <w:rFonts w:ascii="Times New Roman" w:hAnsi="Times New Roman"/>
+          <w:sz w:val="24"/>
+          <w:szCs w:val="24"/>
+        </w:rPr>
+        <w:t>.</w:t>
+      </w:r>
+    </w:p>
+    <w:p>
+      <w:pPr>
+        <w:spacing w:line="360" w:lineRule="auto"/>
+        <w:ind w:firstLine="510"/>
+        <w:jc w:val="both"/>
+        <w:rPr>
+          <w:rFonts w:ascii="Times New Roman" w:hAnsi="Times New Roman"/>
+          <w:sz w:val="24"/>
+          <w:szCs w:val="24"/>
+        </w:rPr>
+      </w:pPr>
+      <w:r>
+        <w:rPr>
+          <w:rFonts w:ascii="Times New Roman" w:hAnsi="Times New Roman"/>
+          <w:sz w:val="24"/>
+          <w:szCs w:val="24"/>
+        </w:rPr>
+        <w:t>Dotknutá osoba má pri uplatňovaní svojho práva na prenosnosť údajov právo na prenos osobných údajov priamo od jedného prevádzkovateľa k druhému, ak je to technicky uskutočniteľné.</w:t>
+      </w:r>
+    </w:p>
+    <w:p>
+      <w:pPr>
+        <w:spacing w:line="360" w:lineRule="auto"/>
+        <w:ind w:firstLine="510"/>
+        <w:jc w:val="both"/>
+        <w:rPr>
+          <w:rFonts w:ascii="Times New Roman" w:hAnsi="Times New Roman"/>
+          <w:sz w:val="24"/>
+          <w:szCs w:val="24"/>
+        </w:rPr>
+      </w:pPr>
+      <w:r>
+        <w:rPr>
+          <w:rFonts w:ascii="Times New Roman" w:hAnsi="Times New Roman"/>
+          <w:sz w:val="24"/>
+          <w:szCs w:val="24"/>
+        </w:rPr>
+        <w:t xml:space="preserve">Je ale </w:t>
+      </w:r>
+      <w:proofErr w:type="spellStart"/>
+      <w:r>
+        <w:rPr>
+          <w:rFonts w:ascii="Times New Roman" w:hAnsi="Times New Roman"/>
+          <w:sz w:val="24"/>
+          <w:szCs w:val="24"/>
+        </w:rPr>
+        <w:t>dolezite</w:t>
+      </w:r>
+      <w:proofErr w:type="spellEnd"/>
+      <w:r>
+        <w:rPr>
+          <w:rFonts w:ascii="Times New Roman" w:hAnsi="Times New Roman"/>
+          <w:sz w:val="24"/>
+          <w:szCs w:val="24"/>
+        </w:rPr>
+        <w:t xml:space="preserve"> </w:t>
+      </w:r>
+      <w:proofErr w:type="spellStart"/>
+      <w:r>
+        <w:rPr>
+          <w:rFonts w:ascii="Times New Roman" w:hAnsi="Times New Roman"/>
+          <w:sz w:val="24"/>
+          <w:szCs w:val="24"/>
+        </w:rPr>
+        <w:t>spomenut</w:t>
+      </w:r>
+      <w:proofErr w:type="spellEnd"/>
+      <w:r>
+        <w:rPr>
+          <w:rFonts w:ascii="Times New Roman" w:hAnsi="Times New Roman"/>
+          <w:sz w:val="24"/>
+          <w:szCs w:val="24"/>
+        </w:rPr>
+        <w:t xml:space="preserve">, </w:t>
+      </w:r>
+      <w:proofErr w:type="spellStart"/>
+      <w:r>
+        <w:rPr>
+          <w:rFonts w:ascii="Times New Roman" w:hAnsi="Times New Roman"/>
+          <w:sz w:val="24"/>
+          <w:szCs w:val="24"/>
+        </w:rPr>
+        <w:t>ze</w:t>
+      </w:r>
+      <w:proofErr w:type="spellEnd"/>
+      <w:r>
+        <w:rPr>
+          <w:rFonts w:ascii="Times New Roman" w:hAnsi="Times New Roman"/>
+          <w:sz w:val="24"/>
+          <w:szCs w:val="24"/>
+        </w:rPr>
+        <w:t xml:space="preserve"> </w:t>
+      </w:r>
+      <w:proofErr w:type="spellStart"/>
+      <w:r>
+        <w:rPr>
+          <w:rFonts w:ascii="Times New Roman" w:hAnsi="Times New Roman"/>
+          <w:sz w:val="24"/>
+          <w:szCs w:val="24"/>
+        </w:rPr>
+        <w:t>pravo</w:t>
+      </w:r>
+      <w:proofErr w:type="spellEnd"/>
+      <w:r>
+        <w:rPr>
+          <w:rFonts w:ascii="Times New Roman" w:hAnsi="Times New Roman"/>
+          <w:sz w:val="24"/>
+          <w:szCs w:val="24"/>
+        </w:rPr>
+        <w:t xml:space="preserve"> na </w:t>
+      </w:r>
+      <w:proofErr w:type="spellStart"/>
+      <w:r>
+        <w:rPr>
+          <w:rFonts w:ascii="Times New Roman" w:hAnsi="Times New Roman"/>
+          <w:sz w:val="24"/>
+          <w:szCs w:val="24"/>
+        </w:rPr>
+        <w:t>prenositelnost</w:t>
+      </w:r>
+      <w:proofErr w:type="spellEnd"/>
+      <w:r>
+        <w:rPr>
+          <w:rFonts w:ascii="Times New Roman" w:hAnsi="Times New Roman"/>
+          <w:sz w:val="24"/>
+          <w:szCs w:val="24"/>
+        </w:rPr>
+        <w:t xml:space="preserve"> </w:t>
+      </w:r>
+      <w:proofErr w:type="spellStart"/>
+      <w:r>
+        <w:rPr>
+          <w:rFonts w:ascii="Times New Roman" w:hAnsi="Times New Roman"/>
+          <w:sz w:val="24"/>
+          <w:szCs w:val="24"/>
+        </w:rPr>
+        <w:t>osobnych</w:t>
+      </w:r>
+      <w:proofErr w:type="spellEnd"/>
+      <w:r>
+        <w:rPr>
+          <w:rFonts w:ascii="Times New Roman" w:hAnsi="Times New Roman"/>
+          <w:sz w:val="24"/>
+          <w:szCs w:val="24"/>
+        </w:rPr>
+        <w:t xml:space="preserve"> </w:t>
+      </w:r>
+      <w:proofErr w:type="spellStart"/>
+      <w:r>
+        <w:rPr>
+          <w:rFonts w:ascii="Times New Roman" w:hAnsi="Times New Roman"/>
+          <w:sz w:val="24"/>
+          <w:szCs w:val="24"/>
+        </w:rPr>
+        <w:t>udajov</w:t>
+      </w:r>
+      <w:proofErr w:type="spellEnd"/>
+      <w:r>
+        <w:rPr>
+          <w:rFonts w:ascii="Times New Roman" w:hAnsi="Times New Roman"/>
+          <w:sz w:val="24"/>
+          <w:szCs w:val="24"/>
+        </w:rPr>
+        <w:t xml:space="preserve"> </w:t>
+      </w:r>
+      <w:proofErr w:type="spellStart"/>
+      <w:r>
+        <w:rPr>
+          <w:rFonts w:ascii="Times New Roman" w:hAnsi="Times New Roman"/>
+          <w:sz w:val="24"/>
+          <w:szCs w:val="24"/>
+        </w:rPr>
+        <w:t>neuklada</w:t>
+      </w:r>
+      <w:proofErr w:type="spellEnd"/>
+      <w:r>
+        <w:rPr>
+          <w:rFonts w:ascii="Times New Roman" w:hAnsi="Times New Roman"/>
+          <w:sz w:val="24"/>
+          <w:szCs w:val="24"/>
+        </w:rPr>
+        <w:t xml:space="preserve"> </w:t>
+      </w:r>
+      <w:proofErr w:type="spellStart"/>
+      <w:r>
+        <w:rPr>
+          <w:rFonts w:ascii="Times New Roman" w:hAnsi="Times New Roman"/>
+          <w:sz w:val="24"/>
+          <w:szCs w:val="24"/>
+        </w:rPr>
+        <w:t>prevadzkovateli</w:t>
+      </w:r>
+      <w:proofErr w:type="spellEnd"/>
+      <w:r>
+        <w:rPr>
+          <w:rFonts w:ascii="Times New Roman" w:hAnsi="Times New Roman"/>
+          <w:sz w:val="24"/>
+          <w:szCs w:val="24"/>
+        </w:rPr>
+        <w:t xml:space="preserve"> </w:t>
+      </w:r>
+      <w:proofErr w:type="spellStart"/>
+      <w:r>
+        <w:rPr>
+          <w:rFonts w:ascii="Times New Roman" w:hAnsi="Times New Roman"/>
+          <w:sz w:val="24"/>
+          <w:szCs w:val="24"/>
+        </w:rPr>
+        <w:t>povinnost</w:t>
+      </w:r>
+      <w:proofErr w:type="spellEnd"/>
+      <w:r>
+        <w:rPr>
+          <w:rFonts w:ascii="Times New Roman" w:hAnsi="Times New Roman"/>
+          <w:sz w:val="24"/>
+          <w:szCs w:val="24"/>
+        </w:rPr>
+        <w:t xml:space="preserve"> </w:t>
+      </w:r>
+      <w:proofErr w:type="spellStart"/>
+      <w:r>
+        <w:rPr>
+          <w:rFonts w:ascii="Times New Roman" w:hAnsi="Times New Roman"/>
+          <w:sz w:val="24"/>
+          <w:szCs w:val="24"/>
+        </w:rPr>
+        <w:t>uchovavat</w:t>
+      </w:r>
+      <w:proofErr w:type="spellEnd"/>
+      <w:r>
+        <w:rPr>
+          <w:rFonts w:ascii="Times New Roman" w:hAnsi="Times New Roman"/>
+          <w:sz w:val="24"/>
+          <w:szCs w:val="24"/>
+        </w:rPr>
+        <w:t xml:space="preserve"> osobne </w:t>
+      </w:r>
+      <w:proofErr w:type="spellStart"/>
+      <w:r>
+        <w:rPr>
+          <w:rFonts w:ascii="Times New Roman" w:hAnsi="Times New Roman"/>
+          <w:sz w:val="24"/>
+          <w:szCs w:val="24"/>
+        </w:rPr>
+        <w:t>udaje</w:t>
+      </w:r>
+      <w:proofErr w:type="spellEnd"/>
+      <w:r>
+        <w:rPr>
+          <w:rFonts w:ascii="Times New Roman" w:hAnsi="Times New Roman"/>
+          <w:sz w:val="24"/>
+          <w:szCs w:val="24"/>
+        </w:rPr>
+        <w:t xml:space="preserve"> o dotknutej osobe </w:t>
+      </w:r>
+      <w:proofErr w:type="spellStart"/>
+      <w:r>
+        <w:rPr>
+          <w:rFonts w:ascii="Times New Roman" w:hAnsi="Times New Roman"/>
+          <w:sz w:val="24"/>
+          <w:szCs w:val="24"/>
+        </w:rPr>
+        <w:t>dlhsie</w:t>
+      </w:r>
+      <w:proofErr w:type="spellEnd"/>
+      <w:r>
+        <w:rPr>
+          <w:rFonts w:ascii="Times New Roman" w:hAnsi="Times New Roman"/>
+          <w:sz w:val="24"/>
+          <w:szCs w:val="24"/>
+        </w:rPr>
+        <w:t xml:space="preserve">, </w:t>
+      </w:r>
+      <w:proofErr w:type="spellStart"/>
+      <w:r>
+        <w:rPr>
+          <w:rFonts w:ascii="Times New Roman" w:hAnsi="Times New Roman"/>
+          <w:sz w:val="24"/>
+          <w:szCs w:val="24"/>
+        </w:rPr>
+        <w:t>nez</w:t>
+      </w:r>
+      <w:proofErr w:type="spellEnd"/>
+      <w:r>
+        <w:rPr>
+          <w:rFonts w:ascii="Times New Roman" w:hAnsi="Times New Roman"/>
+          <w:sz w:val="24"/>
+          <w:szCs w:val="24"/>
+        </w:rPr>
+        <w:t xml:space="preserve"> je </w:t>
+      </w:r>
+      <w:proofErr w:type="spellStart"/>
+      <w:r>
+        <w:rPr>
+          <w:rFonts w:ascii="Times New Roman" w:hAnsi="Times New Roman"/>
+          <w:sz w:val="24"/>
+          <w:szCs w:val="24"/>
+        </w:rPr>
+        <w:t>nevyhnutelne</w:t>
+      </w:r>
+      <w:proofErr w:type="spellEnd"/>
+      <w:r>
+        <w:rPr>
+          <w:rFonts w:ascii="Times New Roman" w:hAnsi="Times New Roman"/>
+          <w:sz w:val="24"/>
+          <w:szCs w:val="24"/>
+        </w:rPr>
+        <w:t xml:space="preserve">. </w:t>
+      </w:r>
+      <w:proofErr w:type="spellStart"/>
+      <w:r>
+        <w:rPr>
+          <w:rFonts w:ascii="Times New Roman" w:hAnsi="Times New Roman"/>
+          <w:sz w:val="24"/>
+          <w:szCs w:val="24"/>
+        </w:rPr>
+        <w:t>Pravo</w:t>
+      </w:r>
+      <w:proofErr w:type="spellEnd"/>
+      <w:r>
+        <w:rPr>
+          <w:rFonts w:ascii="Times New Roman" w:hAnsi="Times New Roman"/>
+          <w:sz w:val="24"/>
+          <w:szCs w:val="24"/>
+        </w:rPr>
+        <w:t xml:space="preserve"> na </w:t>
+      </w:r>
+      <w:proofErr w:type="spellStart"/>
+      <w:r>
+        <w:rPr>
+          <w:rFonts w:ascii="Times New Roman" w:hAnsi="Times New Roman"/>
+          <w:sz w:val="24"/>
+          <w:szCs w:val="24"/>
+        </w:rPr>
+        <w:t>prenositelnost</w:t>
+      </w:r>
+      <w:proofErr w:type="spellEnd"/>
+      <w:r>
+        <w:rPr>
+          <w:rFonts w:ascii="Times New Roman" w:hAnsi="Times New Roman"/>
+          <w:sz w:val="24"/>
+          <w:szCs w:val="24"/>
+        </w:rPr>
+        <w:t xml:space="preserve"> </w:t>
+      </w:r>
+      <w:proofErr w:type="spellStart"/>
+      <w:r>
+        <w:rPr>
+          <w:rFonts w:ascii="Times New Roman" w:hAnsi="Times New Roman"/>
+          <w:sz w:val="24"/>
+          <w:szCs w:val="24"/>
+        </w:rPr>
+        <w:t>udajov</w:t>
+      </w:r>
+      <w:proofErr w:type="spellEnd"/>
+      <w:r>
+        <w:rPr>
+          <w:rFonts w:ascii="Times New Roman" w:hAnsi="Times New Roman"/>
+          <w:sz w:val="24"/>
+          <w:szCs w:val="24"/>
+        </w:rPr>
+        <w:t xml:space="preserve"> tak nebude zo strany dotknutej osoby </w:t>
+      </w:r>
+      <w:proofErr w:type="spellStart"/>
+      <w:r>
+        <w:rPr>
+          <w:rFonts w:ascii="Times New Roman" w:hAnsi="Times New Roman"/>
+          <w:sz w:val="24"/>
+          <w:szCs w:val="24"/>
+        </w:rPr>
+        <w:t>vyuzitelne</w:t>
+      </w:r>
+      <w:proofErr w:type="spellEnd"/>
+      <w:r>
+        <w:rPr>
+          <w:rFonts w:ascii="Times New Roman" w:hAnsi="Times New Roman"/>
+          <w:sz w:val="24"/>
+          <w:szCs w:val="24"/>
+        </w:rPr>
+        <w:t xml:space="preserve">, ak </w:t>
+      </w:r>
+      <w:proofErr w:type="spellStart"/>
+      <w:r>
+        <w:rPr>
+          <w:rFonts w:ascii="Times New Roman" w:hAnsi="Times New Roman"/>
+          <w:sz w:val="24"/>
+          <w:szCs w:val="24"/>
+        </w:rPr>
+        <w:t>pouzitelna</w:t>
+      </w:r>
+      <w:proofErr w:type="spellEnd"/>
+      <w:r>
+        <w:rPr>
+          <w:rFonts w:ascii="Times New Roman" w:hAnsi="Times New Roman"/>
+          <w:sz w:val="24"/>
+          <w:szCs w:val="24"/>
+        </w:rPr>
+        <w:t xml:space="preserve"> doba </w:t>
+      </w:r>
+      <w:proofErr w:type="spellStart"/>
+      <w:r>
+        <w:rPr>
+          <w:rFonts w:ascii="Times New Roman" w:hAnsi="Times New Roman"/>
+          <w:sz w:val="24"/>
+          <w:szCs w:val="24"/>
+        </w:rPr>
+        <w:t>uchovavania</w:t>
+      </w:r>
+      <w:proofErr w:type="spellEnd"/>
+      <w:r>
+        <w:rPr>
+          <w:rFonts w:ascii="Times New Roman" w:hAnsi="Times New Roman"/>
+          <w:sz w:val="24"/>
+          <w:szCs w:val="24"/>
+        </w:rPr>
+        <w:t xml:space="preserve"> </w:t>
+      </w:r>
+      <w:proofErr w:type="spellStart"/>
+      <w:r>
+        <w:rPr>
+          <w:rFonts w:ascii="Times New Roman" w:hAnsi="Times New Roman"/>
+          <w:sz w:val="24"/>
+          <w:szCs w:val="24"/>
+        </w:rPr>
+        <w:t>osobnych</w:t>
+      </w:r>
+      <w:proofErr w:type="spellEnd"/>
+      <w:r>
+        <w:rPr>
+          <w:rFonts w:ascii="Times New Roman" w:hAnsi="Times New Roman"/>
+          <w:sz w:val="24"/>
+          <w:szCs w:val="24"/>
+        </w:rPr>
+        <w:t xml:space="preserve"> </w:t>
+      </w:r>
+      <w:proofErr w:type="spellStart"/>
+      <w:r>
+        <w:rPr>
+          <w:rFonts w:ascii="Times New Roman" w:hAnsi="Times New Roman"/>
+          <w:sz w:val="24"/>
+          <w:szCs w:val="24"/>
+        </w:rPr>
+        <w:t>udajov</w:t>
+      </w:r>
+      <w:proofErr w:type="spellEnd"/>
+      <w:r>
+        <w:rPr>
+          <w:rFonts w:ascii="Times New Roman" w:hAnsi="Times New Roman"/>
+          <w:sz w:val="24"/>
+          <w:szCs w:val="24"/>
+        </w:rPr>
+        <w:t xml:space="preserve"> </w:t>
+      </w:r>
+      <w:proofErr w:type="spellStart"/>
+      <w:r>
+        <w:rPr>
+          <w:rFonts w:ascii="Times New Roman" w:hAnsi="Times New Roman"/>
+          <w:sz w:val="24"/>
+          <w:szCs w:val="24"/>
+        </w:rPr>
+        <w:t>uz</w:t>
+      </w:r>
+      <w:proofErr w:type="spellEnd"/>
+      <w:r>
+        <w:rPr>
+          <w:rFonts w:ascii="Times New Roman" w:hAnsi="Times New Roman"/>
+          <w:sz w:val="24"/>
+          <w:szCs w:val="24"/>
+        </w:rPr>
+        <w:t xml:space="preserve"> uplynula, alebo </w:t>
+      </w:r>
+      <w:proofErr w:type="spellStart"/>
+      <w:r>
+        <w:rPr>
+          <w:rFonts w:ascii="Times New Roman" w:hAnsi="Times New Roman"/>
+          <w:sz w:val="24"/>
+          <w:szCs w:val="24"/>
+        </w:rPr>
+        <w:t>prevadzkovatel</w:t>
+      </w:r>
+      <w:proofErr w:type="spellEnd"/>
+      <w:r>
+        <w:rPr>
+          <w:rFonts w:ascii="Times New Roman" w:hAnsi="Times New Roman"/>
+          <w:sz w:val="24"/>
+          <w:szCs w:val="24"/>
+        </w:rPr>
+        <w:t xml:space="preserve"> tieto </w:t>
+      </w:r>
+      <w:proofErr w:type="spellStart"/>
+      <w:r>
+        <w:rPr>
+          <w:rFonts w:ascii="Times New Roman" w:hAnsi="Times New Roman"/>
+          <w:sz w:val="24"/>
+          <w:szCs w:val="24"/>
+        </w:rPr>
+        <w:t>udaje</w:t>
+      </w:r>
+      <w:proofErr w:type="spellEnd"/>
+      <w:r>
+        <w:rPr>
+          <w:rFonts w:ascii="Times New Roman" w:hAnsi="Times New Roman"/>
+          <w:sz w:val="24"/>
+          <w:szCs w:val="24"/>
+        </w:rPr>
+        <w:t xml:space="preserve"> </w:t>
+      </w:r>
+      <w:proofErr w:type="spellStart"/>
+      <w:r>
+        <w:rPr>
+          <w:rFonts w:ascii="Times New Roman" w:hAnsi="Times New Roman"/>
+          <w:sz w:val="24"/>
+          <w:szCs w:val="24"/>
+        </w:rPr>
+        <w:t>uz</w:t>
+      </w:r>
+      <w:proofErr w:type="spellEnd"/>
+      <w:r>
+        <w:rPr>
+          <w:rFonts w:ascii="Times New Roman" w:hAnsi="Times New Roman"/>
+          <w:sz w:val="24"/>
+          <w:szCs w:val="24"/>
+        </w:rPr>
+        <w:t xml:space="preserve"> </w:t>
+      </w:r>
+      <w:proofErr w:type="spellStart"/>
+      <w:r>
+        <w:rPr>
+          <w:rFonts w:ascii="Times New Roman" w:hAnsi="Times New Roman"/>
+          <w:sz w:val="24"/>
+          <w:szCs w:val="24"/>
+        </w:rPr>
+        <w:t>nema</w:t>
+      </w:r>
+      <w:proofErr w:type="spellEnd"/>
+      <w:r>
+        <w:rPr>
+          <w:rFonts w:ascii="Times New Roman" w:hAnsi="Times New Roman"/>
+          <w:sz w:val="24"/>
+          <w:szCs w:val="24"/>
+        </w:rPr>
+        <w:t xml:space="preserve">. </w:t>
+      </w:r>
+    </w:p>
+    <w:p>
+      <w:pPr>
+        <w:spacing w:line="360" w:lineRule="auto"/>
+        <w:ind w:firstLine="510"/>
+        <w:jc w:val="both"/>
+        <w:rPr>
+          <w:rFonts w:ascii="Times New Roman" w:hAnsi="Times New Roman"/>
+          <w:sz w:val="24"/>
+          <w:szCs w:val="24"/>
+        </w:rPr>
+      </w:pPr>
+    </w:p>
+    <w:p>
+      <w:pPr>
+        <w:spacing w:line="360" w:lineRule="auto"/>
+        <w:ind w:firstLine="510"/>
+        <w:jc w:val="both"/>
+        <w:rPr>
+          <w:rFonts w:ascii="Times New Roman" w:hAnsi="Times New Roman"/>
+          <w:sz w:val="24"/>
+          <w:szCs w:val="24"/>
+        </w:rPr>
+      </w:pPr>
+    </w:p>
+    <w:p>
+      <w:pPr>
+        <w:pStyle w:val="Nadpis1"/>
+        <w:numPr>
+          <w:ilvl w:val="1"/>
+          <w:numId w:val="4"/>
+        </w:numPr>
+        <w:rPr>
+          <w:sz w:val="24"/>
+          <w:szCs w:val="24"/>
+        </w:rPr>
+      </w:pPr>
+      <w:proofErr w:type="spellStart"/>
+      <w:r>
+        <w:rPr>
+          <w:sz w:val="24"/>
+          <w:szCs w:val="24"/>
+        </w:rPr>
+        <w:lastRenderedPageBreak/>
+        <w:t>Pravo</w:t>
+      </w:r>
+      <w:proofErr w:type="spellEnd"/>
+      <w:r>
+        <w:rPr>
+          <w:sz w:val="24"/>
+          <w:szCs w:val="24"/>
+        </w:rPr>
+        <w:t xml:space="preserve"> </w:t>
+      </w:r>
+      <w:proofErr w:type="spellStart"/>
+      <w:r>
+        <w:rPr>
+          <w:sz w:val="24"/>
+          <w:szCs w:val="24"/>
+        </w:rPr>
+        <w:t>namietat</w:t>
+      </w:r>
+      <w:proofErr w:type="spellEnd"/>
+    </w:p>
+    <w:p>
+      <w:pPr>
+        <w:spacing w:line="360" w:lineRule="auto"/>
+        <w:ind w:firstLine="510"/>
+        <w:jc w:val="both"/>
+        <w:rPr>
+          <w:rFonts w:ascii="Times New Roman" w:hAnsi="Times New Roman"/>
+          <w:sz w:val="24"/>
+          <w:szCs w:val="24"/>
+        </w:rPr>
+      </w:pPr>
+    </w:p>
+    <w:p>
+      <w:pPr>
+        <w:spacing w:line="360" w:lineRule="auto"/>
+        <w:ind w:firstLine="510"/>
+        <w:jc w:val="both"/>
+        <w:rPr>
+          <w:rFonts w:ascii="Times New Roman" w:hAnsi="Times New Roman"/>
+          <w:sz w:val="24"/>
+          <w:szCs w:val="24"/>
+        </w:rPr>
+      </w:pPr>
+      <w:r>
+        <w:rPr>
+          <w:rFonts w:ascii="Times New Roman" w:hAnsi="Times New Roman"/>
+          <w:sz w:val="24"/>
+          <w:szCs w:val="24"/>
+        </w:rPr>
+        <w:t>Dotknutá osoba má právo kedykoľvek namietať z dôvodov týkajúcich sa jej konkrétnej situácie proti spracúvaniu osobných údajov</w:t>
+      </w:r>
+      <w:r>
+        <w:rPr>
+          <w:rFonts w:ascii="Times New Roman" w:hAnsi="Times New Roman"/>
+          <w:sz w:val="24"/>
+          <w:szCs w:val="24"/>
+        </w:rPr>
+        <w:t xml:space="preserve"> </w:t>
+      </w:r>
+      <w:r>
+        <w:rPr>
+          <w:rFonts w:ascii="Times New Roman" w:hAnsi="Times New Roman"/>
+          <w:sz w:val="24"/>
+          <w:szCs w:val="24"/>
+        </w:rPr>
+        <w:t>vrátane profilovania založeného na týchto ustanoveniach. Prevádzkovateľ už nebude spracúvať osobné údaje, pokiaľ správca nepreukáže závažné oprávnené dôvody na spracovanie, ktoré prevažuje nad záujmami, právami a slobodami dotknutej osoby, alebo na stanovenie, výkon alebo obhajobu právnych nárokov.</w:t>
+      </w:r>
+    </w:p>
+    <w:p>
+      <w:pPr>
+        <w:spacing w:line="360" w:lineRule="auto"/>
+        <w:ind w:firstLine="510"/>
+        <w:jc w:val="both"/>
+        <w:rPr>
+          <w:rFonts w:ascii="Times New Roman" w:hAnsi="Times New Roman"/>
+          <w:sz w:val="24"/>
+          <w:szCs w:val="24"/>
+        </w:rPr>
+      </w:pPr>
+      <w:proofErr w:type="spellStart"/>
+      <w:r>
+        <w:rPr>
+          <w:rFonts w:ascii="Times New Roman" w:hAnsi="Times New Roman"/>
+          <w:sz w:val="24"/>
+          <w:szCs w:val="24"/>
+        </w:rPr>
+        <w:t>Dosledkom</w:t>
+      </w:r>
+      <w:proofErr w:type="spellEnd"/>
+      <w:r>
+        <w:rPr>
+          <w:rFonts w:ascii="Times New Roman" w:hAnsi="Times New Roman"/>
+          <w:sz w:val="24"/>
+          <w:szCs w:val="24"/>
+        </w:rPr>
+        <w:t xml:space="preserve"> namietania je to, </w:t>
+      </w:r>
+      <w:proofErr w:type="spellStart"/>
+      <w:r>
+        <w:rPr>
+          <w:rFonts w:ascii="Times New Roman" w:hAnsi="Times New Roman"/>
+          <w:sz w:val="24"/>
+          <w:szCs w:val="24"/>
+        </w:rPr>
+        <w:t>ze</w:t>
+      </w:r>
+      <w:proofErr w:type="spellEnd"/>
+      <w:r>
+        <w:rPr>
+          <w:rFonts w:ascii="Times New Roman" w:hAnsi="Times New Roman"/>
+          <w:sz w:val="24"/>
+          <w:szCs w:val="24"/>
+        </w:rPr>
+        <w:t xml:space="preserve"> </w:t>
+      </w:r>
+      <w:proofErr w:type="spellStart"/>
+      <w:r>
+        <w:rPr>
+          <w:rFonts w:ascii="Times New Roman" w:hAnsi="Times New Roman"/>
+          <w:sz w:val="24"/>
+          <w:szCs w:val="24"/>
+        </w:rPr>
+        <w:t>prevadzkovatel</w:t>
+      </w:r>
+      <w:proofErr w:type="spellEnd"/>
+      <w:r>
+        <w:rPr>
+          <w:rFonts w:ascii="Times New Roman" w:hAnsi="Times New Roman"/>
+          <w:sz w:val="24"/>
+          <w:szCs w:val="24"/>
+        </w:rPr>
+        <w:t xml:space="preserve"> </w:t>
+      </w:r>
+      <w:proofErr w:type="spellStart"/>
+      <w:r>
+        <w:rPr>
+          <w:rFonts w:ascii="Times New Roman" w:hAnsi="Times New Roman"/>
+          <w:sz w:val="24"/>
+          <w:szCs w:val="24"/>
+        </w:rPr>
+        <w:t>dalej</w:t>
+      </w:r>
+      <w:proofErr w:type="spellEnd"/>
+      <w:r>
+        <w:rPr>
+          <w:rFonts w:ascii="Times New Roman" w:hAnsi="Times New Roman"/>
+          <w:sz w:val="24"/>
+          <w:szCs w:val="24"/>
+        </w:rPr>
+        <w:t xml:space="preserve"> nesmie </w:t>
+      </w:r>
+      <w:proofErr w:type="spellStart"/>
+      <w:r>
+        <w:rPr>
+          <w:rFonts w:ascii="Times New Roman" w:hAnsi="Times New Roman"/>
+          <w:sz w:val="24"/>
+          <w:szCs w:val="24"/>
+        </w:rPr>
+        <w:t>spracuvat</w:t>
+      </w:r>
+      <w:proofErr w:type="spellEnd"/>
+      <w:r>
+        <w:rPr>
+          <w:rFonts w:ascii="Times New Roman" w:hAnsi="Times New Roman"/>
+          <w:sz w:val="24"/>
+          <w:szCs w:val="24"/>
+        </w:rPr>
+        <w:t xml:space="preserve"> osobne </w:t>
+      </w:r>
+      <w:proofErr w:type="spellStart"/>
+      <w:r>
+        <w:rPr>
+          <w:rFonts w:ascii="Times New Roman" w:hAnsi="Times New Roman"/>
+          <w:sz w:val="24"/>
+          <w:szCs w:val="24"/>
+        </w:rPr>
+        <w:t>udaje</w:t>
+      </w:r>
+      <w:proofErr w:type="spellEnd"/>
+      <w:r>
+        <w:rPr>
+          <w:rFonts w:ascii="Times New Roman" w:hAnsi="Times New Roman"/>
+          <w:sz w:val="24"/>
+          <w:szCs w:val="24"/>
+        </w:rPr>
+        <w:t xml:space="preserve"> dotknutej osoby, </w:t>
+      </w:r>
+      <w:proofErr w:type="spellStart"/>
+      <w:r>
+        <w:rPr>
+          <w:rFonts w:ascii="Times New Roman" w:hAnsi="Times New Roman"/>
+          <w:sz w:val="24"/>
+          <w:szCs w:val="24"/>
+        </w:rPr>
+        <w:t>pokial</w:t>
+      </w:r>
+      <w:proofErr w:type="spellEnd"/>
+      <w:r>
+        <w:rPr>
+          <w:rFonts w:ascii="Times New Roman" w:hAnsi="Times New Roman"/>
+          <w:sz w:val="24"/>
+          <w:szCs w:val="24"/>
+        </w:rPr>
+        <w:t xml:space="preserve"> </w:t>
+      </w:r>
+      <w:proofErr w:type="spellStart"/>
+      <w:r>
+        <w:rPr>
+          <w:rFonts w:ascii="Times New Roman" w:hAnsi="Times New Roman"/>
+          <w:sz w:val="24"/>
+          <w:szCs w:val="24"/>
+        </w:rPr>
+        <w:t>nepreukaze</w:t>
+      </w:r>
+      <w:proofErr w:type="spellEnd"/>
+      <w:r>
+        <w:rPr>
+          <w:rFonts w:ascii="Times New Roman" w:hAnsi="Times New Roman"/>
+          <w:sz w:val="24"/>
+          <w:szCs w:val="24"/>
+        </w:rPr>
+        <w:t xml:space="preserve"> nevyhnutne </w:t>
+      </w:r>
+      <w:proofErr w:type="spellStart"/>
+      <w:r>
+        <w:rPr>
+          <w:rFonts w:ascii="Times New Roman" w:hAnsi="Times New Roman"/>
+          <w:sz w:val="24"/>
+          <w:szCs w:val="24"/>
+        </w:rPr>
+        <w:t>opravnene</w:t>
+      </w:r>
+      <w:proofErr w:type="spellEnd"/>
+      <w:r>
+        <w:rPr>
+          <w:rFonts w:ascii="Times New Roman" w:hAnsi="Times New Roman"/>
+          <w:sz w:val="24"/>
+          <w:szCs w:val="24"/>
+        </w:rPr>
+        <w:t xml:space="preserve"> </w:t>
+      </w:r>
+      <w:proofErr w:type="spellStart"/>
+      <w:r>
+        <w:rPr>
+          <w:rFonts w:ascii="Times New Roman" w:hAnsi="Times New Roman"/>
+          <w:sz w:val="24"/>
+          <w:szCs w:val="24"/>
+        </w:rPr>
+        <w:t>zaujmy</w:t>
+      </w:r>
+      <w:proofErr w:type="spellEnd"/>
+      <w:r>
+        <w:rPr>
+          <w:rFonts w:ascii="Times New Roman" w:hAnsi="Times New Roman"/>
+          <w:sz w:val="24"/>
+          <w:szCs w:val="24"/>
+        </w:rPr>
+        <w:t xml:space="preserve"> na </w:t>
+      </w:r>
+      <w:proofErr w:type="spellStart"/>
+      <w:r>
+        <w:rPr>
+          <w:rFonts w:ascii="Times New Roman" w:hAnsi="Times New Roman"/>
+          <w:sz w:val="24"/>
+          <w:szCs w:val="24"/>
+        </w:rPr>
+        <w:t>spracuvanie</w:t>
+      </w:r>
+      <w:proofErr w:type="spellEnd"/>
+      <w:r>
+        <w:rPr>
+          <w:rFonts w:ascii="Times New Roman" w:hAnsi="Times New Roman"/>
+          <w:sz w:val="24"/>
+          <w:szCs w:val="24"/>
+        </w:rPr>
+        <w:t xml:space="preserve"> </w:t>
+      </w:r>
+      <w:proofErr w:type="spellStart"/>
+      <w:r>
+        <w:rPr>
+          <w:rFonts w:ascii="Times New Roman" w:hAnsi="Times New Roman"/>
+          <w:sz w:val="24"/>
+          <w:szCs w:val="24"/>
+        </w:rPr>
+        <w:t>osobnych</w:t>
+      </w:r>
+      <w:proofErr w:type="spellEnd"/>
+      <w:r>
+        <w:rPr>
+          <w:rFonts w:ascii="Times New Roman" w:hAnsi="Times New Roman"/>
+          <w:sz w:val="24"/>
+          <w:szCs w:val="24"/>
+        </w:rPr>
+        <w:t xml:space="preserve"> </w:t>
+      </w:r>
+      <w:proofErr w:type="spellStart"/>
+      <w:r>
+        <w:rPr>
+          <w:rFonts w:ascii="Times New Roman" w:hAnsi="Times New Roman"/>
+          <w:sz w:val="24"/>
+          <w:szCs w:val="24"/>
+        </w:rPr>
+        <w:t>udajov</w:t>
+      </w:r>
+      <w:proofErr w:type="spellEnd"/>
+      <w:r>
+        <w:rPr>
+          <w:rFonts w:ascii="Times New Roman" w:hAnsi="Times New Roman"/>
+          <w:sz w:val="24"/>
+          <w:szCs w:val="24"/>
+        </w:rPr>
+        <w:t xml:space="preserve">. </w:t>
+      </w:r>
+      <w:proofErr w:type="spellStart"/>
+      <w:r>
+        <w:rPr>
+          <w:rFonts w:ascii="Times New Roman" w:hAnsi="Times New Roman"/>
+          <w:sz w:val="24"/>
+          <w:szCs w:val="24"/>
+        </w:rPr>
+        <w:t>Dotknuta</w:t>
+      </w:r>
+      <w:proofErr w:type="spellEnd"/>
+      <w:r>
+        <w:rPr>
+          <w:rFonts w:ascii="Times New Roman" w:hAnsi="Times New Roman"/>
+          <w:sz w:val="24"/>
+          <w:szCs w:val="24"/>
+        </w:rPr>
+        <w:t xml:space="preserve"> osoba </w:t>
+      </w:r>
+      <w:proofErr w:type="spellStart"/>
+      <w:r>
+        <w:rPr>
+          <w:rFonts w:ascii="Times New Roman" w:hAnsi="Times New Roman"/>
+          <w:sz w:val="24"/>
+          <w:szCs w:val="24"/>
+        </w:rPr>
+        <w:t>nema</w:t>
+      </w:r>
+      <w:proofErr w:type="spellEnd"/>
+      <w:r>
+        <w:rPr>
+          <w:rFonts w:ascii="Times New Roman" w:hAnsi="Times New Roman"/>
+          <w:sz w:val="24"/>
+          <w:szCs w:val="24"/>
+        </w:rPr>
+        <w:t xml:space="preserve"> </w:t>
+      </w:r>
+      <w:proofErr w:type="spellStart"/>
+      <w:r>
+        <w:rPr>
+          <w:rFonts w:ascii="Times New Roman" w:hAnsi="Times New Roman"/>
+          <w:sz w:val="24"/>
+          <w:szCs w:val="24"/>
+        </w:rPr>
+        <w:t>pravo</w:t>
+      </w:r>
+      <w:proofErr w:type="spellEnd"/>
+      <w:r>
+        <w:rPr>
+          <w:rFonts w:ascii="Times New Roman" w:hAnsi="Times New Roman"/>
+          <w:sz w:val="24"/>
+          <w:szCs w:val="24"/>
+        </w:rPr>
+        <w:t xml:space="preserve"> </w:t>
+      </w:r>
+      <w:proofErr w:type="spellStart"/>
+      <w:r>
+        <w:rPr>
+          <w:rFonts w:ascii="Times New Roman" w:hAnsi="Times New Roman"/>
+          <w:sz w:val="24"/>
+          <w:szCs w:val="24"/>
+        </w:rPr>
+        <w:t>namietat</w:t>
+      </w:r>
+      <w:proofErr w:type="spellEnd"/>
+      <w:r>
+        <w:rPr>
+          <w:rFonts w:ascii="Times New Roman" w:hAnsi="Times New Roman"/>
+          <w:sz w:val="24"/>
+          <w:szCs w:val="24"/>
+        </w:rPr>
+        <w:t>, ak ide o </w:t>
+      </w:r>
+      <w:proofErr w:type="spellStart"/>
+      <w:r>
+        <w:rPr>
+          <w:rFonts w:ascii="Times New Roman" w:hAnsi="Times New Roman"/>
+          <w:sz w:val="24"/>
+          <w:szCs w:val="24"/>
+        </w:rPr>
+        <w:t>spracuvanie</w:t>
+      </w:r>
+      <w:proofErr w:type="spellEnd"/>
+      <w:r>
+        <w:rPr>
+          <w:rFonts w:ascii="Times New Roman" w:hAnsi="Times New Roman"/>
+          <w:sz w:val="24"/>
+          <w:szCs w:val="24"/>
+        </w:rPr>
+        <w:t xml:space="preserve"> nevyhnutne na plnenie </w:t>
+      </w:r>
+      <w:proofErr w:type="spellStart"/>
+      <w:r>
+        <w:rPr>
+          <w:rFonts w:ascii="Times New Roman" w:hAnsi="Times New Roman"/>
+          <w:sz w:val="24"/>
+          <w:szCs w:val="24"/>
+        </w:rPr>
+        <w:t>ulohy</w:t>
+      </w:r>
+      <w:proofErr w:type="spellEnd"/>
+      <w:r>
+        <w:rPr>
+          <w:rFonts w:ascii="Times New Roman" w:hAnsi="Times New Roman"/>
+          <w:sz w:val="24"/>
+          <w:szCs w:val="24"/>
+        </w:rPr>
+        <w:t xml:space="preserve"> z </w:t>
+      </w:r>
+      <w:proofErr w:type="spellStart"/>
+      <w:r>
+        <w:rPr>
+          <w:rFonts w:ascii="Times New Roman" w:hAnsi="Times New Roman"/>
+          <w:sz w:val="24"/>
+          <w:szCs w:val="24"/>
+        </w:rPr>
+        <w:t>dovodov</w:t>
+      </w:r>
+      <w:proofErr w:type="spellEnd"/>
+      <w:r>
+        <w:rPr>
+          <w:rFonts w:ascii="Times New Roman" w:hAnsi="Times New Roman"/>
+          <w:sz w:val="24"/>
+          <w:szCs w:val="24"/>
+        </w:rPr>
+        <w:t xml:space="preserve"> </w:t>
+      </w:r>
+      <w:proofErr w:type="spellStart"/>
+      <w:r>
+        <w:rPr>
+          <w:rFonts w:ascii="Times New Roman" w:hAnsi="Times New Roman"/>
+          <w:sz w:val="24"/>
+          <w:szCs w:val="24"/>
+        </w:rPr>
+        <w:t>verejneho</w:t>
+      </w:r>
+      <w:proofErr w:type="spellEnd"/>
+      <w:r>
+        <w:rPr>
+          <w:rFonts w:ascii="Times New Roman" w:hAnsi="Times New Roman"/>
+          <w:sz w:val="24"/>
+          <w:szCs w:val="24"/>
+        </w:rPr>
+        <w:t xml:space="preserve"> </w:t>
+      </w:r>
+      <w:proofErr w:type="spellStart"/>
+      <w:r>
+        <w:rPr>
+          <w:rFonts w:ascii="Times New Roman" w:hAnsi="Times New Roman"/>
+          <w:sz w:val="24"/>
+          <w:szCs w:val="24"/>
+        </w:rPr>
+        <w:t>zaujmu</w:t>
+      </w:r>
+      <w:proofErr w:type="spellEnd"/>
+      <w:r>
+        <w:rPr>
+          <w:rFonts w:ascii="Times New Roman" w:hAnsi="Times New Roman"/>
+          <w:sz w:val="24"/>
+          <w:szCs w:val="24"/>
+        </w:rPr>
+        <w:t xml:space="preserve"> a </w:t>
+      </w:r>
+      <w:proofErr w:type="spellStart"/>
+      <w:r>
+        <w:rPr>
+          <w:rFonts w:ascii="Times New Roman" w:hAnsi="Times New Roman"/>
+          <w:sz w:val="24"/>
+          <w:szCs w:val="24"/>
+        </w:rPr>
+        <w:t>spracuvanie</w:t>
+      </w:r>
+      <w:proofErr w:type="spellEnd"/>
+      <w:r>
+        <w:rPr>
+          <w:rFonts w:ascii="Times New Roman" w:hAnsi="Times New Roman"/>
+          <w:sz w:val="24"/>
+          <w:szCs w:val="24"/>
+        </w:rPr>
+        <w:t xml:space="preserve"> na </w:t>
+      </w:r>
+      <w:proofErr w:type="spellStart"/>
+      <w:r>
+        <w:rPr>
+          <w:rFonts w:ascii="Times New Roman" w:hAnsi="Times New Roman"/>
+          <w:sz w:val="24"/>
+          <w:szCs w:val="24"/>
+        </w:rPr>
+        <w:t>vedecke</w:t>
+      </w:r>
+      <w:proofErr w:type="spellEnd"/>
+      <w:r>
+        <w:rPr>
+          <w:rFonts w:ascii="Times New Roman" w:hAnsi="Times New Roman"/>
+          <w:sz w:val="24"/>
+          <w:szCs w:val="24"/>
+        </w:rPr>
+        <w:t xml:space="preserve"> </w:t>
+      </w:r>
+      <w:proofErr w:type="spellStart"/>
+      <w:r>
+        <w:rPr>
+          <w:rFonts w:ascii="Times New Roman" w:hAnsi="Times New Roman"/>
+          <w:sz w:val="24"/>
+          <w:szCs w:val="24"/>
+        </w:rPr>
+        <w:t>ucely</w:t>
+      </w:r>
+      <w:proofErr w:type="spellEnd"/>
+      <w:r>
+        <w:rPr>
+          <w:rFonts w:ascii="Times New Roman" w:hAnsi="Times New Roman"/>
+          <w:sz w:val="24"/>
+          <w:szCs w:val="24"/>
+        </w:rPr>
+        <w:t xml:space="preserve">. </w:t>
+      </w:r>
+    </w:p>
+    <w:p>
+      <w:pPr>
+        <w:pStyle w:val="Nadpis1"/>
+        <w:numPr>
+          <w:ilvl w:val="1"/>
+          <w:numId w:val="4"/>
+        </w:numPr>
+        <w:rPr>
+          <w:sz w:val="24"/>
+          <w:szCs w:val="24"/>
+        </w:rPr>
+      </w:pPr>
+      <w:proofErr w:type="spellStart"/>
+      <w:r>
+        <w:rPr>
+          <w:sz w:val="24"/>
+          <w:szCs w:val="24"/>
+        </w:rPr>
+        <w:t>Pravo</w:t>
+      </w:r>
+      <w:proofErr w:type="spellEnd"/>
+      <w:r>
+        <w:rPr>
+          <w:sz w:val="24"/>
+          <w:szCs w:val="24"/>
+        </w:rPr>
+        <w:t xml:space="preserve"> </w:t>
+      </w:r>
+      <w:r>
+        <w:rPr>
+          <w:sz w:val="24"/>
+          <w:szCs w:val="24"/>
+        </w:rPr>
+        <w:t xml:space="preserve">na </w:t>
+      </w:r>
+      <w:proofErr w:type="spellStart"/>
+      <w:r>
+        <w:rPr>
+          <w:sz w:val="24"/>
+          <w:szCs w:val="24"/>
+        </w:rPr>
+        <w:t>neucinnost</w:t>
+      </w:r>
+      <w:proofErr w:type="spellEnd"/>
+      <w:r>
+        <w:rPr>
+          <w:sz w:val="24"/>
+          <w:szCs w:val="24"/>
+        </w:rPr>
+        <w:t xml:space="preserve"> </w:t>
+      </w:r>
+      <w:proofErr w:type="spellStart"/>
+      <w:r>
+        <w:rPr>
+          <w:sz w:val="24"/>
+          <w:szCs w:val="24"/>
+        </w:rPr>
+        <w:t>automatizovaneho</w:t>
+      </w:r>
+      <w:proofErr w:type="spellEnd"/>
+      <w:r>
+        <w:rPr>
+          <w:sz w:val="24"/>
+          <w:szCs w:val="24"/>
+        </w:rPr>
+        <w:t xml:space="preserve"> </w:t>
+      </w:r>
+      <w:proofErr w:type="spellStart"/>
+      <w:r>
+        <w:rPr>
+          <w:sz w:val="24"/>
+          <w:szCs w:val="24"/>
+        </w:rPr>
+        <w:t>individualneho</w:t>
+      </w:r>
+      <w:proofErr w:type="spellEnd"/>
+      <w:r>
+        <w:rPr>
+          <w:sz w:val="24"/>
+          <w:szCs w:val="24"/>
+        </w:rPr>
+        <w:t xml:space="preserve"> </w:t>
+      </w:r>
+      <w:proofErr w:type="spellStart"/>
+      <w:r>
+        <w:rPr>
+          <w:sz w:val="24"/>
+          <w:szCs w:val="24"/>
+        </w:rPr>
+        <w:t>zorhodovania</w:t>
+      </w:r>
+      <w:proofErr w:type="spellEnd"/>
+      <w:r>
+        <w:rPr>
+          <w:sz w:val="24"/>
+          <w:szCs w:val="24"/>
+        </w:rPr>
+        <w:t xml:space="preserve"> </w:t>
+      </w:r>
+      <w:proofErr w:type="spellStart"/>
+      <w:r>
+        <w:rPr>
+          <w:sz w:val="24"/>
+          <w:szCs w:val="24"/>
+        </w:rPr>
+        <w:t>vratane</w:t>
+      </w:r>
+      <w:proofErr w:type="spellEnd"/>
+      <w:r>
+        <w:rPr>
+          <w:sz w:val="24"/>
+          <w:szCs w:val="24"/>
+        </w:rPr>
+        <w:t xml:space="preserve"> profilovania</w:t>
+      </w:r>
+    </w:p>
+    <w:p>
+      <w:pPr>
+        <w:spacing w:line="360" w:lineRule="auto"/>
+        <w:ind w:firstLine="510"/>
+        <w:jc w:val="both"/>
+        <w:rPr>
+          <w:rFonts w:ascii="Times New Roman" w:hAnsi="Times New Roman"/>
+          <w:sz w:val="24"/>
+          <w:szCs w:val="24"/>
+        </w:rPr>
+      </w:pPr>
+    </w:p>
+    <w:p>
+      <w:pPr>
+        <w:spacing w:line="360" w:lineRule="auto"/>
+        <w:ind w:firstLine="510"/>
+        <w:jc w:val="both"/>
+        <w:rPr>
+          <w:rFonts w:ascii="Times New Roman" w:hAnsi="Times New Roman"/>
+          <w:sz w:val="24"/>
+          <w:szCs w:val="24"/>
+        </w:rPr>
+      </w:pPr>
+      <w:r>
+        <w:rPr>
+          <w:rFonts w:ascii="Times New Roman" w:hAnsi="Times New Roman"/>
+          <w:sz w:val="24"/>
+          <w:szCs w:val="24"/>
+        </w:rPr>
+        <w:t xml:space="preserve">Právo na opravu je za určitých okolností obmedzené podľa § 60 zákona o ochrane údajov z roku 2018, ktorý ustanovuje obmedzenia nevyhnutné pre dôležité ciele verejného záujmu, a podľa § 43 zákona, ktorý sa snaží vyvážiť právo na opravu s právo na slobodu prejavu a informácií. </w:t>
+      </w:r>
+    </w:p>
+    <w:p>
+      <w:pPr>
+        <w:spacing w:line="360" w:lineRule="auto"/>
+        <w:ind w:firstLine="510"/>
+        <w:jc w:val="both"/>
+        <w:rPr>
+          <w:rFonts w:ascii="Times New Roman" w:hAnsi="Times New Roman"/>
+          <w:sz w:val="24"/>
+          <w:szCs w:val="24"/>
+        </w:rPr>
+      </w:pPr>
+    </w:p>
+    <w:p>
+      <w:pPr>
+        <w:spacing w:line="360" w:lineRule="auto"/>
+        <w:ind w:firstLine="510"/>
+        <w:jc w:val="both"/>
+        <w:rPr>
+          <w:rFonts w:ascii="Times New Roman" w:hAnsi="Times New Roman"/>
+          <w:sz w:val="24"/>
+          <w:szCs w:val="24"/>
+        </w:rPr>
+      </w:pPr>
+      <w:proofErr w:type="spellStart"/>
+      <w:r>
+        <w:rPr>
+          <w:rFonts w:ascii="Times New Roman" w:hAnsi="Times New Roman"/>
+          <w:sz w:val="24"/>
+          <w:szCs w:val="24"/>
+        </w:rPr>
+        <w:t>Práv</w:t>
+      </w:r>
+      <w:proofErr w:type="spellEnd"/>
+      <w:r>
+        <w:rPr>
+          <w:rFonts w:ascii="Times New Roman" w:hAnsi="Times New Roman"/>
+          <w:sz w:val="24"/>
+          <w:szCs w:val="24"/>
+        </w:rPr>
+        <w:t>o na prístup hrá ústrednú úlohu vo všeobecnom nariadení o ochrane údajov (GDPR). Na jednej strane preto, že iba právo na prístup umožňuje dotknutej osobe uplatniť ďalšie práva (napríklad opravu a vymazanie). Na druhej strane, pretože za vynechanie alebo neúplné zverejnenie sa ukladajú pokuty.</w:t>
+      </w:r>
+    </w:p>
+    <w:p>
+      <w:pPr>
+        <w:spacing w:line="360" w:lineRule="auto"/>
+        <w:ind w:firstLine="510"/>
+        <w:jc w:val="both"/>
+        <w:rPr>
+          <w:rFonts w:ascii="Times New Roman" w:hAnsi="Times New Roman"/>
+          <w:sz w:val="24"/>
+          <w:szCs w:val="24"/>
+        </w:rPr>
+      </w:pPr>
+    </w:p>
+    <w:p>
+      <w:pPr>
+        <w:spacing w:line="360" w:lineRule="auto"/>
+        <w:ind w:firstLine="510"/>
+        <w:jc w:val="both"/>
+        <w:rPr>
+          <w:rFonts w:ascii="Times New Roman" w:hAnsi="Times New Roman"/>
+          <w:sz w:val="24"/>
+          <w:szCs w:val="24"/>
+        </w:rPr>
+      </w:pPr>
+      <w:r>
+        <w:rPr>
+          <w:rFonts w:ascii="Times New Roman" w:hAnsi="Times New Roman"/>
+          <w:sz w:val="24"/>
+          <w:szCs w:val="24"/>
+        </w:rPr>
+        <w:t>Nietzsche vo filozofii zahŕňa dva spôsoby vyjadrenia aforizmu a básne; formujú sa, čo znamená nový koncept filozofie, nový imidž mysliteľa a myslenia. Kontrastuje ideál poznania, hľadanie pravdy, s interpretáciou a ocenením. Interpretácia vždy posilňuje čiastočný, fragmentárny „význam“ určitého javu; hodnotenie určuje hierarchickú „hodnotu“ významov, dáva fragmentom účelnosť, bez toho, aby sa znižovala alebo eliminovala ich rozmanitosť.</w:t>
+      </w:r>
+    </w:p>
+    <w:p>
+      <w:pPr>
+        <w:spacing w:line="360" w:lineRule="auto"/>
+        <w:ind w:firstLine="510"/>
+        <w:jc w:val="both"/>
+        <w:rPr>
+          <w:rFonts w:ascii="Times New Roman" w:hAnsi="Times New Roman"/>
+          <w:sz w:val="24"/>
+          <w:szCs w:val="24"/>
+        </w:rPr>
+      </w:pPr>
+      <w:r>
+        <w:rPr>
+          <w:rFonts w:ascii="Times New Roman" w:hAnsi="Times New Roman"/>
+          <w:sz w:val="24"/>
+          <w:szCs w:val="24"/>
+        </w:rPr>
+        <w:t xml:space="preserve">Je to aforizmus, ktorý predstavuje umenie interpretácie aj niečo, čo je predmetom interpretácie; báseň a umenie hodnotenia a niečo, čo je predmetom hodnotenia. Tlmočník je </w:t>
+      </w:r>
+      <w:proofErr w:type="spellStart"/>
+      <w:r>
+        <w:rPr>
+          <w:rFonts w:ascii="Times New Roman" w:hAnsi="Times New Roman"/>
+          <w:sz w:val="24"/>
+          <w:szCs w:val="24"/>
+        </w:rPr>
+        <w:lastRenderedPageBreak/>
+        <w:t>fyziolog</w:t>
+      </w:r>
+      <w:proofErr w:type="spellEnd"/>
+      <w:r>
+        <w:rPr>
+          <w:rFonts w:ascii="Times New Roman" w:hAnsi="Times New Roman"/>
+          <w:sz w:val="24"/>
+          <w:szCs w:val="24"/>
+        </w:rPr>
+        <w:t xml:space="preserve"> alebo lekár, ktorý pozoruje javy ako symptómy a hovorí s aforizmami. Znalec je umelec, ktorý pozoruje a vytvára „perspektívy“, hovorí poézia. Filozofom budúcnosti by mal byť umelec a liečiteľ, teda zákonodarca.</w:t>
+      </w:r>
+    </w:p>
+    <w:p>
+      <w:pPr>
+        <w:spacing w:line="360" w:lineRule="auto"/>
+        <w:ind w:firstLine="510"/>
+        <w:jc w:val="both"/>
+        <w:rPr>
+          <w:rFonts w:ascii="Times New Roman" w:hAnsi="Times New Roman"/>
+          <w:sz w:val="24"/>
+          <w:szCs w:val="24"/>
+        </w:rPr>
+      </w:pPr>
+      <w:r>
+        <w:rPr>
+          <w:rFonts w:ascii="Times New Roman" w:hAnsi="Times New Roman"/>
+          <w:sz w:val="24"/>
+          <w:szCs w:val="24"/>
+        </w:rPr>
+        <w:t>Tento typ filozofa je tiež najstarší. Je to spôsob myslenia „</w:t>
+      </w:r>
+      <w:proofErr w:type="spellStart"/>
+      <w:r>
+        <w:rPr>
+          <w:rFonts w:ascii="Times New Roman" w:hAnsi="Times New Roman"/>
+          <w:sz w:val="24"/>
+          <w:szCs w:val="24"/>
+        </w:rPr>
+        <w:t>fyziologa</w:t>
+      </w:r>
+      <w:proofErr w:type="spellEnd"/>
+      <w:r>
+        <w:rPr>
+          <w:rFonts w:ascii="Times New Roman" w:hAnsi="Times New Roman"/>
+          <w:sz w:val="24"/>
+          <w:szCs w:val="24"/>
+        </w:rPr>
+        <w:t>“ a umelca, tlmočníka a znalca sveta. Ako porozumieť tejto blízkosti budúcnosti a počiatočnej? Filozof budúcnosti je súčasne výskumníkom starých svetov, štítov a jaskýň, netvorí nič iné ako silu spomienky na to, na čo sa v podstate zabudlo. Podľa Nietzscheho sa však zabudlo na jednotu myslenia a života. Jednota je komplexná: život v nej nevstúpil z myšlienky. Spôsob života inšpiruje spôsob myslenia, spôsob myslenia vytvára spôsob života.</w:t>
+      </w:r>
+    </w:p>
+    <w:p>
+      <w:pPr>
+        <w:spacing w:line="360" w:lineRule="auto"/>
+        <w:ind w:firstLine="510"/>
+        <w:jc w:val="both"/>
+        <w:rPr>
+          <w:rFonts w:ascii="Times New Roman" w:hAnsi="Times New Roman"/>
+          <w:sz w:val="24"/>
+          <w:szCs w:val="24"/>
+        </w:rPr>
+      </w:pPr>
+      <w:r>
+        <w:rPr>
+          <w:rFonts w:ascii="Times New Roman" w:hAnsi="Times New Roman"/>
+          <w:sz w:val="24"/>
+          <w:szCs w:val="24"/>
+        </w:rPr>
+        <w:t xml:space="preserve">Myšlienka je aktivovaná životom, čo zasa potvrdzuje myslenie. O </w:t>
+      </w:r>
+      <w:proofErr w:type="spellStart"/>
+      <w:r>
+        <w:rPr>
+          <w:rFonts w:ascii="Times New Roman" w:hAnsi="Times New Roman"/>
+          <w:sz w:val="24"/>
+          <w:szCs w:val="24"/>
+        </w:rPr>
+        <w:t>predsokratickej</w:t>
+      </w:r>
+      <w:proofErr w:type="spellEnd"/>
+      <w:r>
+        <w:rPr>
+          <w:rFonts w:ascii="Times New Roman" w:hAnsi="Times New Roman"/>
+          <w:sz w:val="24"/>
+          <w:szCs w:val="24"/>
+        </w:rPr>
+        <w:t xml:space="preserve"> jednote myslenia a života sme ani netušili. Existujú iba príklady, v ktorých myšlienka obmedzuje a ochromuje život, ohromuje ho múdrosťou alebo tie, v ktorých si život vyberá svoju daň, čo spôsobuje, že sa myšlienka zbláznila a stratila. Nemali sme inú možnosť: buď zanedbateľný život, alebo šialený mysliteľ. Život je pre mysliteľa príliš múdry, alebo myšlienka je pre zdravého človeka príliš šialená: Kant a </w:t>
+      </w:r>
+      <w:proofErr w:type="spellStart"/>
+      <w:r>
+        <w:rPr>
+          <w:rFonts w:ascii="Times New Roman" w:hAnsi="Times New Roman"/>
+          <w:sz w:val="24"/>
+          <w:szCs w:val="24"/>
+        </w:rPr>
+        <w:t>Gelderlin</w:t>
+      </w:r>
+      <w:proofErr w:type="spellEnd"/>
+      <w:r>
+        <w:rPr>
+          <w:rFonts w:ascii="Times New Roman" w:hAnsi="Times New Roman"/>
+          <w:sz w:val="24"/>
+          <w:szCs w:val="24"/>
+        </w:rPr>
+        <w:t>. Ešte stále musíme znovu objaviť túto krásnu jednotu a šialenstvo už nebude v jednote osamotené, vďaka čomu sa svetský vtip premení na aforizmus a hodnotenie vytvorené touto myšlienkou v novú perspektívu života.</w:t>
+      </w:r>
+    </w:p>
+    <w:p>
+      <w:pPr>
+        <w:spacing w:line="360" w:lineRule="auto"/>
+        <w:ind w:firstLine="510"/>
+        <w:jc w:val="both"/>
+        <w:rPr>
+          <w:rFonts w:ascii="Times New Roman" w:hAnsi="Times New Roman"/>
+          <w:sz w:val="24"/>
+          <w:szCs w:val="24"/>
+        </w:rPr>
+      </w:pPr>
       <w:r>
         <w:rPr>
           <w:rFonts w:ascii="Times New Roman" w:hAnsi="Times New Roman"/>
@@ -3619,16 +7117,7 @@
           <w:sz w:val="24"/>
           <w:szCs w:val="24"/>
         </w:rPr>
-        <w:t xml:space="preserve">. Filozofiu treba chápať ako moc. Ale podľa zákona o silách tieto sily neexistujú bez masiek síl, ktoré existovali </w:t>
-      </w:r>
-      <w:r>
-        <w:rPr>
-          <w:rFonts w:ascii="Times New Roman" w:hAnsi="Times New Roman"/>
-          <w:sz w:val="24"/>
-          <w:szCs w:val="24"/>
-        </w:rPr>
-        <w:lastRenderedPageBreak/>
-        <w:t xml:space="preserve">predtým. Život musí napodobňovať hmotu. Preto bolo potrebné, aby sa filozofická sila ukrývala v okamihu jeho narodenia v Grécku. Bolo potrebné, aby filozof nasledoval kroky, ktoré mu predchádzali, a nasadil masku kňaza. V mladom gréckom filozofovi je niečo od starého </w:t>
+        <w:t xml:space="preserve">. Filozofiu treba chápať ako moc. Ale podľa zákona o silách tieto sily neexistujú bez masiek síl, ktoré existovali predtým. Život musí napodobňovať hmotu. Preto bolo potrebné, aby sa filozofická sila ukrývala v okamihu jeho narodenia v Grécku. Bolo potrebné, aby filozof nasledoval kroky, ktoré mu predchádzali, a nasadil masku kňaza. V mladom gréckom filozofovi je niečo od starého </w:t>
       </w:r>
     </w:p>
     <w:p>
@@ -5417,6 +8906,184 @@
       </w:rPr>
     </w:lvl>
   </w:abstractNum>
+  <w:abstractNum w:abstractNumId="4" w15:restartNumberingAfterBreak="0">
+    <w:nsid w:val="4B095381"/>
+    <w:multiLevelType w:val="hybridMultilevel"/>
+    <w:tmpl w:val="49AA770C"/>
+    <w:lvl w:ilvl="0" w:tplc="27181120">
+      <w:start w:val="1"/>
+      <w:numFmt w:val="lowerLetter"/>
+      <w:lvlText w:val="%1)"/>
+      <w:lvlJc w:val="left"/>
+      <w:pPr>
+        <w:ind w:left="870" w:hanging="360"/>
+      </w:pPr>
+      <w:rPr>
+        <w:rFonts w:hint="default"/>
+      </w:rPr>
+    </w:lvl>
+    <w:lvl w:ilvl="1" w:tplc="041B0019" w:tentative="1">
+      <w:start w:val="1"/>
+      <w:numFmt w:val="lowerLetter"/>
+      <w:lvlText w:val="%2."/>
+      <w:lvlJc w:val="left"/>
+      <w:pPr>
+        <w:ind w:left="1590" w:hanging="360"/>
+      </w:pPr>
+    </w:lvl>
+    <w:lvl w:ilvl="2" w:tplc="041B001B" w:tentative="1">
+      <w:start w:val="1"/>
+      <w:numFmt w:val="lowerRoman"/>
+      <w:lvlText w:val="%3."/>
+      <w:lvlJc w:val="right"/>
+      <w:pPr>
+        <w:ind w:left="2310" w:hanging="180"/>
+      </w:pPr>
+    </w:lvl>
+    <w:lvl w:ilvl="3" w:tplc="041B000F" w:tentative="1">
+      <w:start w:val="1"/>
+      <w:numFmt w:val="decimal"/>
+      <w:lvlText w:val="%4."/>
+      <w:lvlJc w:val="left"/>
+      <w:pPr>
+        <w:ind w:left="3030" w:hanging="360"/>
+      </w:pPr>
+    </w:lvl>
+    <w:lvl w:ilvl="4" w:tplc="041B0019" w:tentative="1">
+      <w:start w:val="1"/>
+      <w:numFmt w:val="lowerLetter"/>
+      <w:lvlText w:val="%5."/>
+      <w:lvlJc w:val="left"/>
+      <w:pPr>
+        <w:ind w:left="3750" w:hanging="360"/>
+      </w:pPr>
+    </w:lvl>
+    <w:lvl w:ilvl="5" w:tplc="041B001B" w:tentative="1">
+      <w:start w:val="1"/>
+      <w:numFmt w:val="lowerRoman"/>
+      <w:lvlText w:val="%6."/>
+      <w:lvlJc w:val="right"/>
+      <w:pPr>
+        <w:ind w:left="4470" w:hanging="180"/>
+      </w:pPr>
+    </w:lvl>
+    <w:lvl w:ilvl="6" w:tplc="041B000F" w:tentative="1">
+      <w:start w:val="1"/>
+      <w:numFmt w:val="decimal"/>
+      <w:lvlText w:val="%7."/>
+      <w:lvlJc w:val="left"/>
+      <w:pPr>
+        <w:ind w:left="5190" w:hanging="360"/>
+      </w:pPr>
+    </w:lvl>
+    <w:lvl w:ilvl="7" w:tplc="041B0019" w:tentative="1">
+      <w:start w:val="1"/>
+      <w:numFmt w:val="lowerLetter"/>
+      <w:lvlText w:val="%8."/>
+      <w:lvlJc w:val="left"/>
+      <w:pPr>
+        <w:ind w:left="5910" w:hanging="360"/>
+      </w:pPr>
+    </w:lvl>
+    <w:lvl w:ilvl="8" w:tplc="041B001B" w:tentative="1">
+      <w:start w:val="1"/>
+      <w:numFmt w:val="lowerRoman"/>
+      <w:lvlText w:val="%9."/>
+      <w:lvlJc w:val="right"/>
+      <w:pPr>
+        <w:ind w:left="6630" w:hanging="180"/>
+      </w:pPr>
+    </w:lvl>
+  </w:abstractNum>
+  <w:abstractNum w:abstractNumId="5" w15:restartNumberingAfterBreak="0">
+    <w:nsid w:val="6E726C66"/>
+    <w:multiLevelType w:val="hybridMultilevel"/>
+    <w:tmpl w:val="C4F6955C"/>
+    <w:lvl w:ilvl="0" w:tplc="0F42D526">
+      <w:start w:val="1"/>
+      <w:numFmt w:val="lowerLetter"/>
+      <w:lvlText w:val="%1)"/>
+      <w:lvlJc w:val="left"/>
+      <w:pPr>
+        <w:ind w:left="870" w:hanging="360"/>
+      </w:pPr>
+      <w:rPr>
+        <w:rFonts w:hint="default"/>
+      </w:rPr>
+    </w:lvl>
+    <w:lvl w:ilvl="1" w:tplc="041B0019" w:tentative="1">
+      <w:start w:val="1"/>
+      <w:numFmt w:val="lowerLetter"/>
+      <w:lvlText w:val="%2."/>
+      <w:lvlJc w:val="left"/>
+      <w:pPr>
+        <w:ind w:left="1590" w:hanging="360"/>
+      </w:pPr>
+    </w:lvl>
+    <w:lvl w:ilvl="2" w:tplc="041B001B" w:tentative="1">
+      <w:start w:val="1"/>
+      <w:numFmt w:val="lowerRoman"/>
+      <w:lvlText w:val="%3."/>
+      <w:lvlJc w:val="right"/>
+      <w:pPr>
+        <w:ind w:left="2310" w:hanging="180"/>
+      </w:pPr>
+    </w:lvl>
+    <w:lvl w:ilvl="3" w:tplc="041B000F" w:tentative="1">
+      <w:start w:val="1"/>
+      <w:numFmt w:val="decimal"/>
+      <w:lvlText w:val="%4."/>
+      <w:lvlJc w:val="left"/>
+      <w:pPr>
+        <w:ind w:left="3030" w:hanging="360"/>
+      </w:pPr>
+    </w:lvl>
+    <w:lvl w:ilvl="4" w:tplc="041B0019" w:tentative="1">
+      <w:start w:val="1"/>
+      <w:numFmt w:val="lowerLetter"/>
+      <w:lvlText w:val="%5."/>
+      <w:lvlJc w:val="left"/>
+      <w:pPr>
+        <w:ind w:left="3750" w:hanging="360"/>
+      </w:pPr>
+    </w:lvl>
+    <w:lvl w:ilvl="5" w:tplc="041B001B" w:tentative="1">
+      <w:start w:val="1"/>
+      <w:numFmt w:val="lowerRoman"/>
+      <w:lvlText w:val="%6."/>
+      <w:lvlJc w:val="right"/>
+      <w:pPr>
+        <w:ind w:left="4470" w:hanging="180"/>
+      </w:pPr>
+    </w:lvl>
+    <w:lvl w:ilvl="6" w:tplc="041B000F" w:tentative="1">
+      <w:start w:val="1"/>
+      <w:numFmt w:val="decimal"/>
+      <w:lvlText w:val="%7."/>
+      <w:lvlJc w:val="left"/>
+      <w:pPr>
+        <w:ind w:left="5190" w:hanging="360"/>
+      </w:pPr>
+    </w:lvl>
+    <w:lvl w:ilvl="7" w:tplc="041B0019" w:tentative="1">
+      <w:start w:val="1"/>
+      <w:numFmt w:val="lowerLetter"/>
+      <w:lvlText w:val="%8."/>
+      <w:lvlJc w:val="left"/>
+      <w:pPr>
+        <w:ind w:left="5910" w:hanging="360"/>
+      </w:pPr>
+    </w:lvl>
+    <w:lvl w:ilvl="8" w:tplc="041B001B" w:tentative="1">
+      <w:start w:val="1"/>
+      <w:numFmt w:val="lowerRoman"/>
+      <w:lvlText w:val="%9."/>
+      <w:lvlJc w:val="right"/>
+      <w:pPr>
+        <w:ind w:left="6630" w:hanging="180"/>
+      </w:pPr>
+    </w:lvl>
+  </w:abstractNum>
   <w:num w:numId="1">
     <w:abstractNumId w:val="1"/>
     <w:lvlOverride w:ilvl="0">
@@ -5455,6 +9122,12 @@
   </w:num>
   <w:num w:numId="4">
     <w:abstractNumId w:val="2"/>
+  </w:num>
+  <w:num w:numId="5">
+    <w:abstractNumId w:val="5"/>
+  </w:num>
+  <w:num w:numId="6">
+    <w:abstractNumId w:val="4"/>
   </w:num>
 </w:numbering>
 </file>

</xml_diff>

<commit_message>
Vsetky temy su vypracovane v ratane zaveru. Ostava spravit obsah a zoznam pouzitych zdrojov. + opravit gramaticke chyby
</commit_message>
<xml_diff>
--- a/1_Rocnik/Zimny_Semester/Etiketa/Semestralna praca.docx
+++ b/1_Rocnik/Zimny_Semester/Etiketa/Semestralna praca.docx
@@ -6753,14 +6753,7 @@
           <w:sz w:val="24"/>
           <w:szCs w:val="24"/>
         </w:rPr>
-        <w:t xml:space="preserve"> </w:t>
-      </w:r>
-      <w:r>
-        <w:rPr>
-          <w:sz w:val="24"/>
-          <w:szCs w:val="24"/>
-        </w:rPr>
-        <w:t xml:space="preserve">na </w:t>
+        <w:t xml:space="preserve"> na </w:t>
       </w:r>
       <w:proofErr w:type="spellStart"/>
       <w:r>
@@ -6872,7 +6865,277 @@
           <w:sz w:val="24"/>
           <w:szCs w:val="24"/>
         </w:rPr>
-        <w:t xml:space="preserve">Právo na opravu je za určitých okolností obmedzené podľa § 60 zákona o ochrane údajov z roku 2018, ktorý ustanovuje obmedzenia nevyhnutné pre dôležité ciele verejného záujmu, a podľa § 43 zákona, ktorý sa snaží vyvážiť právo na opravu s právo na slobodu prejavu a informácií. </w:t>
+        <w:t xml:space="preserve">Profilovanie je </w:t>
+      </w:r>
+      <w:proofErr w:type="spellStart"/>
+      <w:r>
+        <w:rPr>
+          <w:rFonts w:ascii="Times New Roman" w:hAnsi="Times New Roman"/>
+          <w:sz w:val="24"/>
+          <w:szCs w:val="24"/>
+        </w:rPr>
+        <w:t>podla</w:t>
+      </w:r>
+      <w:proofErr w:type="spellEnd"/>
+      <w:r>
+        <w:rPr>
+          <w:rFonts w:ascii="Times New Roman" w:hAnsi="Times New Roman"/>
+          <w:sz w:val="24"/>
+          <w:szCs w:val="24"/>
+        </w:rPr>
+        <w:t xml:space="preserve"> </w:t>
+      </w:r>
+      <w:proofErr w:type="spellStart"/>
+      <w:r>
+        <w:rPr>
+          <w:rFonts w:ascii="Times New Roman" w:hAnsi="Times New Roman"/>
+          <w:sz w:val="24"/>
+          <w:szCs w:val="24"/>
+        </w:rPr>
+        <w:t>noveho</w:t>
+      </w:r>
+      <w:proofErr w:type="spellEnd"/>
+      <w:r>
+        <w:rPr>
+          <w:rFonts w:ascii="Times New Roman" w:hAnsi="Times New Roman"/>
+          <w:sz w:val="24"/>
+          <w:szCs w:val="24"/>
+        </w:rPr>
+        <w:t xml:space="preserve"> nariadenia </w:t>
+      </w:r>
+      <w:proofErr w:type="spellStart"/>
+      <w:r>
+        <w:rPr>
+          <w:rFonts w:ascii="Times New Roman" w:hAnsi="Times New Roman"/>
+          <w:sz w:val="24"/>
+          <w:szCs w:val="24"/>
+        </w:rPr>
+        <w:t>akakolvek</w:t>
+      </w:r>
+      <w:proofErr w:type="spellEnd"/>
+      <w:r>
+        <w:rPr>
+          <w:rFonts w:ascii="Times New Roman" w:hAnsi="Times New Roman"/>
+          <w:sz w:val="24"/>
+          <w:szCs w:val="24"/>
+        </w:rPr>
+        <w:t xml:space="preserve"> forma </w:t>
+      </w:r>
+      <w:proofErr w:type="spellStart"/>
+      <w:r>
+        <w:rPr>
+          <w:rFonts w:ascii="Times New Roman" w:hAnsi="Times New Roman"/>
+          <w:sz w:val="24"/>
+          <w:szCs w:val="24"/>
+        </w:rPr>
+        <w:t>automatizovaneho</w:t>
+      </w:r>
+      <w:proofErr w:type="spellEnd"/>
+      <w:r>
+        <w:rPr>
+          <w:rFonts w:ascii="Times New Roman" w:hAnsi="Times New Roman"/>
+          <w:sz w:val="24"/>
+          <w:szCs w:val="24"/>
+        </w:rPr>
+        <w:t xml:space="preserve"> </w:t>
+      </w:r>
+      <w:proofErr w:type="spellStart"/>
+      <w:r>
+        <w:rPr>
+          <w:rFonts w:ascii="Times New Roman" w:hAnsi="Times New Roman"/>
+          <w:sz w:val="24"/>
+          <w:szCs w:val="24"/>
+        </w:rPr>
+        <w:t>spracuvania</w:t>
+      </w:r>
+      <w:proofErr w:type="spellEnd"/>
+      <w:r>
+        <w:rPr>
+          <w:rFonts w:ascii="Times New Roman" w:hAnsi="Times New Roman"/>
+          <w:sz w:val="24"/>
+          <w:szCs w:val="24"/>
+        </w:rPr>
+        <w:t xml:space="preserve"> </w:t>
+      </w:r>
+      <w:proofErr w:type="spellStart"/>
+      <w:r>
+        <w:rPr>
+          <w:rFonts w:ascii="Times New Roman" w:hAnsi="Times New Roman"/>
+          <w:sz w:val="24"/>
+          <w:szCs w:val="24"/>
+        </w:rPr>
+        <w:t>osobnych</w:t>
+      </w:r>
+      <w:proofErr w:type="spellEnd"/>
+      <w:r>
+        <w:rPr>
+          <w:rFonts w:ascii="Times New Roman" w:hAnsi="Times New Roman"/>
+          <w:sz w:val="24"/>
+          <w:szCs w:val="24"/>
+        </w:rPr>
+        <w:t xml:space="preserve"> </w:t>
+      </w:r>
+      <w:proofErr w:type="spellStart"/>
+      <w:r>
+        <w:rPr>
+          <w:rFonts w:ascii="Times New Roman" w:hAnsi="Times New Roman"/>
+          <w:sz w:val="24"/>
+          <w:szCs w:val="24"/>
+        </w:rPr>
+        <w:t>udajov</w:t>
+      </w:r>
+      <w:proofErr w:type="spellEnd"/>
+      <w:r>
+        <w:rPr>
+          <w:rFonts w:ascii="Times New Roman" w:hAnsi="Times New Roman"/>
+          <w:sz w:val="24"/>
+          <w:szCs w:val="24"/>
+        </w:rPr>
+        <w:t xml:space="preserve"> </w:t>
+      </w:r>
+      <w:proofErr w:type="spellStart"/>
+      <w:r>
+        <w:rPr>
+          <w:rFonts w:ascii="Times New Roman" w:hAnsi="Times New Roman"/>
+          <w:sz w:val="24"/>
+          <w:szCs w:val="24"/>
+        </w:rPr>
+        <w:t>spocivajuho</w:t>
+      </w:r>
+      <w:proofErr w:type="spellEnd"/>
+      <w:r>
+        <w:rPr>
+          <w:rFonts w:ascii="Times New Roman" w:hAnsi="Times New Roman"/>
+          <w:sz w:val="24"/>
+          <w:szCs w:val="24"/>
+        </w:rPr>
+        <w:t xml:space="preserve"> v </w:t>
+      </w:r>
+      <w:proofErr w:type="spellStart"/>
+      <w:r>
+        <w:rPr>
+          <w:rFonts w:ascii="Times New Roman" w:hAnsi="Times New Roman"/>
+          <w:sz w:val="24"/>
+          <w:szCs w:val="24"/>
+        </w:rPr>
+        <w:t>pouziti</w:t>
+      </w:r>
+      <w:proofErr w:type="spellEnd"/>
+      <w:r>
+        <w:rPr>
+          <w:rFonts w:ascii="Times New Roman" w:hAnsi="Times New Roman"/>
+          <w:sz w:val="24"/>
+          <w:szCs w:val="24"/>
+        </w:rPr>
+        <w:t xml:space="preserve"> </w:t>
+      </w:r>
+      <w:proofErr w:type="spellStart"/>
+      <w:r>
+        <w:rPr>
+          <w:rFonts w:ascii="Times New Roman" w:hAnsi="Times New Roman"/>
+          <w:sz w:val="24"/>
+          <w:szCs w:val="24"/>
+        </w:rPr>
+        <w:t>osobnych</w:t>
+      </w:r>
+      <w:proofErr w:type="spellEnd"/>
+      <w:r>
+        <w:rPr>
+          <w:rFonts w:ascii="Times New Roman" w:hAnsi="Times New Roman"/>
+          <w:sz w:val="24"/>
+          <w:szCs w:val="24"/>
+        </w:rPr>
+        <w:t xml:space="preserve"> </w:t>
+      </w:r>
+      <w:proofErr w:type="spellStart"/>
+      <w:r>
+        <w:rPr>
+          <w:rFonts w:ascii="Times New Roman" w:hAnsi="Times New Roman"/>
+          <w:sz w:val="24"/>
+          <w:szCs w:val="24"/>
+        </w:rPr>
+        <w:t>udajov</w:t>
+      </w:r>
+      <w:proofErr w:type="spellEnd"/>
+      <w:r>
+        <w:rPr>
+          <w:rFonts w:ascii="Times New Roman" w:hAnsi="Times New Roman"/>
+          <w:sz w:val="24"/>
+          <w:szCs w:val="24"/>
+        </w:rPr>
+        <w:t xml:space="preserve"> na vyhodnotenie </w:t>
+      </w:r>
+      <w:proofErr w:type="spellStart"/>
+      <w:r>
+        <w:rPr>
+          <w:rFonts w:ascii="Times New Roman" w:hAnsi="Times New Roman"/>
+          <w:sz w:val="24"/>
+          <w:szCs w:val="24"/>
+        </w:rPr>
+        <w:t>urcitych</w:t>
+      </w:r>
+      <w:proofErr w:type="spellEnd"/>
+      <w:r>
+        <w:rPr>
+          <w:rFonts w:ascii="Times New Roman" w:hAnsi="Times New Roman"/>
+          <w:sz w:val="24"/>
+          <w:szCs w:val="24"/>
+        </w:rPr>
+        <w:t xml:space="preserve"> </w:t>
+      </w:r>
+      <w:proofErr w:type="spellStart"/>
+      <w:r>
+        <w:rPr>
+          <w:rFonts w:ascii="Times New Roman" w:hAnsi="Times New Roman"/>
+          <w:sz w:val="24"/>
+          <w:szCs w:val="24"/>
+        </w:rPr>
+        <w:t>osobnych</w:t>
+      </w:r>
+      <w:proofErr w:type="spellEnd"/>
+      <w:r>
+        <w:rPr>
+          <w:rFonts w:ascii="Times New Roman" w:hAnsi="Times New Roman"/>
+          <w:sz w:val="24"/>
+          <w:szCs w:val="24"/>
+        </w:rPr>
+        <w:t xml:space="preserve"> znakov alebo </w:t>
+      </w:r>
+      <w:proofErr w:type="spellStart"/>
+      <w:r>
+        <w:rPr>
+          <w:rFonts w:ascii="Times New Roman" w:hAnsi="Times New Roman"/>
+          <w:sz w:val="24"/>
+          <w:szCs w:val="24"/>
+        </w:rPr>
+        <w:t>charakteristik</w:t>
+      </w:r>
+      <w:proofErr w:type="spellEnd"/>
+      <w:r>
+        <w:rPr>
+          <w:rFonts w:ascii="Times New Roman" w:hAnsi="Times New Roman"/>
+          <w:sz w:val="24"/>
+          <w:szCs w:val="24"/>
+        </w:rPr>
+        <w:t xml:space="preserve"> </w:t>
+      </w:r>
+      <w:proofErr w:type="spellStart"/>
+      <w:r>
+        <w:rPr>
+          <w:rFonts w:ascii="Times New Roman" w:hAnsi="Times New Roman"/>
+          <w:sz w:val="24"/>
+          <w:szCs w:val="24"/>
+        </w:rPr>
+        <w:t>tykajucich</w:t>
+      </w:r>
+      <w:proofErr w:type="spellEnd"/>
+      <w:r>
+        <w:rPr>
+          <w:rFonts w:ascii="Times New Roman" w:hAnsi="Times New Roman"/>
+          <w:sz w:val="24"/>
+          <w:szCs w:val="24"/>
+        </w:rPr>
+        <w:t xml:space="preserve"> sa fyzickej osoby. </w:t>
       </w:r>
     </w:p>
     <w:p>
@@ -6886,6 +7149,452 @@
           <w:szCs w:val="24"/>
         </w:rPr>
       </w:pPr>
+      <w:r>
+        <w:rPr>
+          <w:rFonts w:ascii="Times New Roman" w:hAnsi="Times New Roman"/>
+          <w:sz w:val="24"/>
+          <w:szCs w:val="24"/>
+        </w:rPr>
+        <w:t xml:space="preserve">Automatizovane rozhodovanie predstavuje </w:t>
+      </w:r>
+      <w:proofErr w:type="spellStart"/>
+      <w:r>
+        <w:rPr>
+          <w:rFonts w:ascii="Times New Roman" w:hAnsi="Times New Roman"/>
+          <w:sz w:val="24"/>
+          <w:szCs w:val="24"/>
+        </w:rPr>
+        <w:t>moznost</w:t>
+      </w:r>
+      <w:proofErr w:type="spellEnd"/>
+      <w:r>
+        <w:rPr>
+          <w:rFonts w:ascii="Times New Roman" w:hAnsi="Times New Roman"/>
+          <w:sz w:val="24"/>
+          <w:szCs w:val="24"/>
+        </w:rPr>
+        <w:t xml:space="preserve"> </w:t>
+      </w:r>
+      <w:proofErr w:type="spellStart"/>
+      <w:r>
+        <w:rPr>
+          <w:rFonts w:ascii="Times New Roman" w:hAnsi="Times New Roman"/>
+          <w:sz w:val="24"/>
+          <w:szCs w:val="24"/>
+        </w:rPr>
+        <w:t>rozhodovat</w:t>
+      </w:r>
+      <w:proofErr w:type="spellEnd"/>
+      <w:r>
+        <w:rPr>
+          <w:rFonts w:ascii="Times New Roman" w:hAnsi="Times New Roman"/>
+          <w:sz w:val="24"/>
+          <w:szCs w:val="24"/>
+        </w:rPr>
+        <w:t xml:space="preserve"> </w:t>
+      </w:r>
+      <w:proofErr w:type="spellStart"/>
+      <w:r>
+        <w:rPr>
+          <w:rFonts w:ascii="Times New Roman" w:hAnsi="Times New Roman"/>
+          <w:sz w:val="24"/>
+          <w:szCs w:val="24"/>
+        </w:rPr>
+        <w:t>cisto</w:t>
+      </w:r>
+      <w:proofErr w:type="spellEnd"/>
+      <w:r>
+        <w:rPr>
+          <w:rFonts w:ascii="Times New Roman" w:hAnsi="Times New Roman"/>
+          <w:sz w:val="24"/>
+          <w:szCs w:val="24"/>
+        </w:rPr>
+        <w:t xml:space="preserve"> </w:t>
+      </w:r>
+      <w:proofErr w:type="spellStart"/>
+      <w:r>
+        <w:rPr>
+          <w:rFonts w:ascii="Times New Roman" w:hAnsi="Times New Roman"/>
+          <w:sz w:val="24"/>
+          <w:szCs w:val="24"/>
+        </w:rPr>
+        <w:t>objektivne</w:t>
+      </w:r>
+      <w:proofErr w:type="spellEnd"/>
+      <w:r>
+        <w:rPr>
+          <w:rFonts w:ascii="Times New Roman" w:hAnsi="Times New Roman"/>
+          <w:sz w:val="24"/>
+          <w:szCs w:val="24"/>
+        </w:rPr>
+        <w:t>. Nie je podstatne, ci</w:t>
+      </w:r>
+      <w:r>
+        <w:rPr>
+          <w:rFonts w:ascii="Times New Roman" w:hAnsi="Times New Roman"/>
+          <w:sz w:val="24"/>
+          <w:szCs w:val="24"/>
+        </w:rPr>
+        <w:t xml:space="preserve"> </w:t>
+      </w:r>
+      <w:r>
+        <w:rPr>
+          <w:rFonts w:ascii="Times New Roman" w:hAnsi="Times New Roman"/>
+          <w:sz w:val="24"/>
+          <w:szCs w:val="24"/>
+        </w:rPr>
+        <w:t xml:space="preserve">automatizovane rozhodovanie </w:t>
+      </w:r>
+      <w:r>
+        <w:rPr>
+          <w:rFonts w:ascii="Times New Roman" w:hAnsi="Times New Roman"/>
+          <w:sz w:val="24"/>
+          <w:szCs w:val="24"/>
+        </w:rPr>
+        <w:t xml:space="preserve">je </w:t>
+      </w:r>
+      <w:proofErr w:type="spellStart"/>
+      <w:r>
+        <w:rPr>
+          <w:rFonts w:ascii="Times New Roman" w:hAnsi="Times New Roman"/>
+          <w:sz w:val="24"/>
+          <w:szCs w:val="24"/>
+        </w:rPr>
+        <w:t>vysledkom</w:t>
+      </w:r>
+      <w:proofErr w:type="spellEnd"/>
+      <w:r>
+        <w:rPr>
+          <w:rFonts w:ascii="Times New Roman" w:hAnsi="Times New Roman"/>
+          <w:sz w:val="24"/>
+          <w:szCs w:val="24"/>
+        </w:rPr>
+        <w:t xml:space="preserve"> </w:t>
+      </w:r>
+      <w:proofErr w:type="spellStart"/>
+      <w:r>
+        <w:rPr>
+          <w:rFonts w:ascii="Times New Roman" w:hAnsi="Times New Roman"/>
+          <w:sz w:val="24"/>
+          <w:szCs w:val="24"/>
+        </w:rPr>
+        <w:t>posudenia</w:t>
+      </w:r>
+      <w:proofErr w:type="spellEnd"/>
+      <w:r>
+        <w:rPr>
+          <w:rFonts w:ascii="Times New Roman" w:hAnsi="Times New Roman"/>
+          <w:sz w:val="24"/>
+          <w:szCs w:val="24"/>
+        </w:rPr>
+        <w:t xml:space="preserve"> </w:t>
+      </w:r>
+      <w:proofErr w:type="spellStart"/>
+      <w:r>
+        <w:rPr>
+          <w:rFonts w:ascii="Times New Roman" w:hAnsi="Times New Roman"/>
+          <w:sz w:val="24"/>
+          <w:szCs w:val="24"/>
+        </w:rPr>
+        <w:t>udajov</w:t>
+      </w:r>
+      <w:proofErr w:type="spellEnd"/>
+      <w:r>
+        <w:rPr>
+          <w:rFonts w:ascii="Times New Roman" w:hAnsi="Times New Roman"/>
+          <w:sz w:val="24"/>
+          <w:szCs w:val="24"/>
+        </w:rPr>
+        <w:t xml:space="preserve"> </w:t>
+      </w:r>
+      <w:proofErr w:type="spellStart"/>
+      <w:r>
+        <w:rPr>
+          <w:rFonts w:ascii="Times New Roman" w:hAnsi="Times New Roman"/>
+          <w:sz w:val="24"/>
+          <w:szCs w:val="24"/>
+        </w:rPr>
+        <w:t>poskytnutych</w:t>
+      </w:r>
+      <w:proofErr w:type="spellEnd"/>
+      <w:r>
+        <w:rPr>
+          <w:rFonts w:ascii="Times New Roman" w:hAnsi="Times New Roman"/>
+          <w:sz w:val="24"/>
+          <w:szCs w:val="24"/>
+        </w:rPr>
+        <w:t xml:space="preserve"> </w:t>
+      </w:r>
+      <w:proofErr w:type="spellStart"/>
+      <w:r>
+        <w:rPr>
+          <w:rFonts w:ascii="Times New Roman" w:hAnsi="Times New Roman"/>
+          <w:sz w:val="24"/>
+          <w:szCs w:val="24"/>
+        </w:rPr>
+        <w:t>samotnymi</w:t>
+      </w:r>
+      <w:proofErr w:type="spellEnd"/>
+      <w:r>
+        <w:rPr>
+          <w:rFonts w:ascii="Times New Roman" w:hAnsi="Times New Roman"/>
+          <w:sz w:val="24"/>
+          <w:szCs w:val="24"/>
+        </w:rPr>
+        <w:t xml:space="preserve"> jednotlivcami. Podstatne je to, </w:t>
+      </w:r>
+      <w:proofErr w:type="spellStart"/>
+      <w:r>
+        <w:rPr>
+          <w:rFonts w:ascii="Times New Roman" w:hAnsi="Times New Roman"/>
+          <w:sz w:val="24"/>
+          <w:szCs w:val="24"/>
+        </w:rPr>
+        <w:t>ze</w:t>
+      </w:r>
+      <w:proofErr w:type="spellEnd"/>
+      <w:r>
+        <w:rPr>
+          <w:rFonts w:ascii="Times New Roman" w:hAnsi="Times New Roman"/>
+          <w:sz w:val="24"/>
+          <w:szCs w:val="24"/>
+        </w:rPr>
+        <w:t xml:space="preserve"> ide o rozhodnutie bez </w:t>
+      </w:r>
+      <w:proofErr w:type="spellStart"/>
+      <w:r>
+        <w:rPr>
+          <w:rFonts w:ascii="Times New Roman" w:hAnsi="Times New Roman"/>
+          <w:sz w:val="24"/>
+          <w:szCs w:val="24"/>
+        </w:rPr>
+        <w:t>ludskeho</w:t>
+      </w:r>
+      <w:proofErr w:type="spellEnd"/>
+      <w:r>
+        <w:rPr>
+          <w:rFonts w:ascii="Times New Roman" w:hAnsi="Times New Roman"/>
+          <w:sz w:val="24"/>
+          <w:szCs w:val="24"/>
+        </w:rPr>
+        <w:t xml:space="preserve"> </w:t>
+      </w:r>
+      <w:proofErr w:type="spellStart"/>
+      <w:r>
+        <w:rPr>
+          <w:rFonts w:ascii="Times New Roman" w:hAnsi="Times New Roman"/>
+          <w:sz w:val="24"/>
+          <w:szCs w:val="24"/>
+        </w:rPr>
+        <w:t>zasahu</w:t>
+      </w:r>
+      <w:proofErr w:type="spellEnd"/>
+      <w:r>
+        <w:rPr>
+          <w:rFonts w:ascii="Times New Roman" w:hAnsi="Times New Roman"/>
+          <w:sz w:val="24"/>
+          <w:szCs w:val="24"/>
+        </w:rPr>
+        <w:t xml:space="preserve">. Automatizovane rozhodovanie </w:t>
+      </w:r>
+      <w:proofErr w:type="spellStart"/>
+      <w:r>
+        <w:rPr>
+          <w:rFonts w:ascii="Times New Roman" w:hAnsi="Times New Roman"/>
+          <w:sz w:val="24"/>
+          <w:szCs w:val="24"/>
+        </w:rPr>
+        <w:t>moze</w:t>
+      </w:r>
+      <w:proofErr w:type="spellEnd"/>
+      <w:r>
+        <w:rPr>
+          <w:rFonts w:ascii="Times New Roman" w:hAnsi="Times New Roman"/>
+          <w:sz w:val="24"/>
+          <w:szCs w:val="24"/>
+        </w:rPr>
+        <w:t xml:space="preserve"> byt </w:t>
+      </w:r>
+      <w:proofErr w:type="spellStart"/>
+      <w:r>
+        <w:rPr>
+          <w:rFonts w:ascii="Times New Roman" w:hAnsi="Times New Roman"/>
+          <w:sz w:val="24"/>
+          <w:szCs w:val="24"/>
+        </w:rPr>
+        <w:t>uskutocnene</w:t>
+      </w:r>
+      <w:proofErr w:type="spellEnd"/>
+      <w:r>
+        <w:rPr>
+          <w:rFonts w:ascii="Times New Roman" w:hAnsi="Times New Roman"/>
+          <w:sz w:val="24"/>
+          <w:szCs w:val="24"/>
+        </w:rPr>
+        <w:t xml:space="preserve"> s </w:t>
+      </w:r>
+      <w:proofErr w:type="spellStart"/>
+      <w:r>
+        <w:rPr>
+          <w:rFonts w:ascii="Times New Roman" w:hAnsi="Times New Roman"/>
+          <w:sz w:val="24"/>
+          <w:szCs w:val="24"/>
+        </w:rPr>
+        <w:t>pouzitim</w:t>
+      </w:r>
+      <w:proofErr w:type="spellEnd"/>
+      <w:r>
+        <w:rPr>
+          <w:rFonts w:ascii="Times New Roman" w:hAnsi="Times New Roman"/>
+          <w:sz w:val="24"/>
+          <w:szCs w:val="24"/>
+        </w:rPr>
+        <w:t xml:space="preserve"> profilovania alebo aj bez neho. </w:t>
+      </w:r>
+      <w:proofErr w:type="spellStart"/>
+      <w:r>
+        <w:rPr>
+          <w:rFonts w:ascii="Times New Roman" w:hAnsi="Times New Roman"/>
+          <w:sz w:val="24"/>
+          <w:szCs w:val="24"/>
+        </w:rPr>
+        <w:t>Prevadzkovatel</w:t>
+      </w:r>
+      <w:proofErr w:type="spellEnd"/>
+      <w:r>
+        <w:rPr>
+          <w:rFonts w:ascii="Times New Roman" w:hAnsi="Times New Roman"/>
+          <w:sz w:val="24"/>
+          <w:szCs w:val="24"/>
+        </w:rPr>
+        <w:t xml:space="preserve"> </w:t>
+      </w:r>
+      <w:proofErr w:type="spellStart"/>
+      <w:r>
+        <w:rPr>
+          <w:rFonts w:ascii="Times New Roman" w:hAnsi="Times New Roman"/>
+          <w:sz w:val="24"/>
+          <w:szCs w:val="24"/>
+        </w:rPr>
+        <w:t>zadava</w:t>
+      </w:r>
+      <w:proofErr w:type="spellEnd"/>
+      <w:r>
+        <w:rPr>
+          <w:rFonts w:ascii="Times New Roman" w:hAnsi="Times New Roman"/>
+          <w:sz w:val="24"/>
+          <w:szCs w:val="24"/>
+        </w:rPr>
+        <w:t xml:space="preserve"> na </w:t>
+      </w:r>
+      <w:proofErr w:type="spellStart"/>
+      <w:r>
+        <w:rPr>
+          <w:rFonts w:ascii="Times New Roman" w:hAnsi="Times New Roman"/>
+          <w:sz w:val="24"/>
+          <w:szCs w:val="24"/>
+        </w:rPr>
+        <w:t>zaciatku</w:t>
+      </w:r>
+      <w:proofErr w:type="spellEnd"/>
+      <w:r>
+        <w:rPr>
+          <w:rFonts w:ascii="Times New Roman" w:hAnsi="Times New Roman"/>
+          <w:sz w:val="24"/>
+          <w:szCs w:val="24"/>
+        </w:rPr>
+        <w:t xml:space="preserve"> vstupne parametre, </w:t>
+      </w:r>
+      <w:proofErr w:type="spellStart"/>
+      <w:r>
+        <w:rPr>
+          <w:rFonts w:ascii="Times New Roman" w:hAnsi="Times New Roman"/>
+          <w:sz w:val="24"/>
+          <w:szCs w:val="24"/>
+        </w:rPr>
+        <w:t>ktore</w:t>
+      </w:r>
+      <w:proofErr w:type="spellEnd"/>
+      <w:r>
+        <w:rPr>
+          <w:rFonts w:ascii="Times New Roman" w:hAnsi="Times New Roman"/>
+          <w:sz w:val="24"/>
+          <w:szCs w:val="24"/>
+        </w:rPr>
+        <w:t xml:space="preserve"> </w:t>
+      </w:r>
+      <w:proofErr w:type="spellStart"/>
+      <w:r>
+        <w:rPr>
+          <w:rFonts w:ascii="Times New Roman" w:hAnsi="Times New Roman"/>
+          <w:sz w:val="24"/>
+          <w:szCs w:val="24"/>
+        </w:rPr>
+        <w:t>vytvorena</w:t>
+      </w:r>
+      <w:proofErr w:type="spellEnd"/>
+      <w:r>
+        <w:rPr>
+          <w:rFonts w:ascii="Times New Roman" w:hAnsi="Times New Roman"/>
+          <w:sz w:val="24"/>
+          <w:szCs w:val="24"/>
+        </w:rPr>
+        <w:t xml:space="preserve"> </w:t>
+      </w:r>
+      <w:proofErr w:type="spellStart"/>
+      <w:r>
+        <w:rPr>
+          <w:rFonts w:ascii="Times New Roman" w:hAnsi="Times New Roman"/>
+          <w:sz w:val="24"/>
+          <w:szCs w:val="24"/>
+        </w:rPr>
+        <w:t>aplikacia</w:t>
+      </w:r>
+      <w:proofErr w:type="spellEnd"/>
+      <w:r>
+        <w:rPr>
+          <w:rFonts w:ascii="Times New Roman" w:hAnsi="Times New Roman"/>
+          <w:sz w:val="24"/>
+          <w:szCs w:val="24"/>
+        </w:rPr>
+        <w:t xml:space="preserve"> alebo algoritmus </w:t>
+      </w:r>
+      <w:proofErr w:type="spellStart"/>
+      <w:r>
+        <w:rPr>
+          <w:rFonts w:ascii="Times New Roman" w:hAnsi="Times New Roman"/>
+          <w:sz w:val="24"/>
+          <w:szCs w:val="24"/>
+        </w:rPr>
+        <w:t>vyhodnocuju</w:t>
+      </w:r>
+      <w:proofErr w:type="spellEnd"/>
+      <w:r>
+        <w:rPr>
+          <w:rFonts w:ascii="Times New Roman" w:hAnsi="Times New Roman"/>
+          <w:sz w:val="24"/>
+          <w:szCs w:val="24"/>
+        </w:rPr>
+        <w:t xml:space="preserve"> </w:t>
+      </w:r>
+      <w:proofErr w:type="spellStart"/>
+      <w:r>
+        <w:rPr>
+          <w:rFonts w:ascii="Times New Roman" w:hAnsi="Times New Roman"/>
+          <w:sz w:val="24"/>
+          <w:szCs w:val="24"/>
+        </w:rPr>
+        <w:t>vysledok</w:t>
+      </w:r>
+      <w:proofErr w:type="spellEnd"/>
+      <w:r>
+        <w:rPr>
+          <w:rFonts w:ascii="Times New Roman" w:hAnsi="Times New Roman"/>
+          <w:sz w:val="24"/>
+          <w:szCs w:val="24"/>
+        </w:rPr>
+        <w:t xml:space="preserve">. </w:t>
+      </w:r>
     </w:p>
     <w:p>
       <w:pPr>
@@ -6898,23 +7607,85 @@
           <w:szCs w:val="24"/>
         </w:rPr>
       </w:pPr>
-      <w:proofErr w:type="spellStart"/>
-      <w:r>
-        <w:rPr>
-          <w:rFonts w:ascii="Times New Roman" w:hAnsi="Times New Roman"/>
-          <w:sz w:val="24"/>
-          <w:szCs w:val="24"/>
-        </w:rPr>
-        <w:t>Práv</w:t>
-      </w:r>
-      <w:proofErr w:type="spellEnd"/>
-      <w:r>
-        <w:rPr>
-          <w:rFonts w:ascii="Times New Roman" w:hAnsi="Times New Roman"/>
-          <w:sz w:val="24"/>
-          <w:szCs w:val="24"/>
-        </w:rPr>
-        <w:t>o na prístup hrá ústrednú úlohu vo všeobecnom nariadení o ochrane údajov (GDPR). Na jednej strane preto, že iba právo na prístup umožňuje dotknutej osobe uplatniť ďalšie práva (napríklad opravu a vymazanie). Na druhej strane, pretože za vynechanie alebo neúplné zverejnenie sa ukladajú pokuty.</w:t>
+      <w:r>
+        <w:rPr>
+          <w:rFonts w:ascii="Times New Roman" w:hAnsi="Times New Roman"/>
+          <w:sz w:val="24"/>
+          <w:szCs w:val="24"/>
+        </w:rPr>
+        <w:t xml:space="preserve">Dotknutá osoba má právo, aby sa </w:t>
+      </w:r>
+      <w:proofErr w:type="spellStart"/>
+      <w:r>
+        <w:rPr>
+          <w:rFonts w:ascii="Times New Roman" w:hAnsi="Times New Roman"/>
+          <w:sz w:val="24"/>
+          <w:szCs w:val="24"/>
+        </w:rPr>
+        <w:t>nu</w:t>
+      </w:r>
+      <w:proofErr w:type="spellEnd"/>
+      <w:r>
+        <w:rPr>
+          <w:rFonts w:ascii="Times New Roman" w:hAnsi="Times New Roman"/>
+          <w:sz w:val="24"/>
+          <w:szCs w:val="24"/>
+        </w:rPr>
+        <w:t xml:space="preserve"> nevzťahovalo rozhodnutie založené výlučne na automatizovanom spracovaní vrátane profilovania, </w:t>
+      </w:r>
+      <w:proofErr w:type="spellStart"/>
+      <w:r>
+        <w:rPr>
+          <w:rFonts w:ascii="Times New Roman" w:hAnsi="Times New Roman"/>
+          <w:sz w:val="24"/>
+          <w:szCs w:val="24"/>
+        </w:rPr>
+        <w:t>ktore</w:t>
+      </w:r>
+      <w:proofErr w:type="spellEnd"/>
+      <w:r>
+        <w:rPr>
+          <w:rFonts w:ascii="Times New Roman" w:hAnsi="Times New Roman"/>
+          <w:sz w:val="24"/>
+          <w:szCs w:val="24"/>
+        </w:rPr>
+        <w:t xml:space="preserve"> ho </w:t>
+      </w:r>
+      <w:proofErr w:type="spellStart"/>
+      <w:r>
+        <w:rPr>
+          <w:rFonts w:ascii="Times New Roman" w:hAnsi="Times New Roman"/>
+          <w:sz w:val="24"/>
+          <w:szCs w:val="24"/>
+        </w:rPr>
+        <w:t>vyznamne</w:t>
+      </w:r>
+      <w:proofErr w:type="spellEnd"/>
+      <w:r>
+        <w:rPr>
+          <w:rFonts w:ascii="Times New Roman" w:hAnsi="Times New Roman"/>
+          <w:sz w:val="24"/>
+          <w:szCs w:val="24"/>
+        </w:rPr>
+        <w:t xml:space="preserve"> </w:t>
+      </w:r>
+      <w:proofErr w:type="spellStart"/>
+      <w:r>
+        <w:rPr>
+          <w:rFonts w:ascii="Times New Roman" w:hAnsi="Times New Roman"/>
+          <w:sz w:val="24"/>
+          <w:szCs w:val="24"/>
+        </w:rPr>
+        <w:t>ovplyvnuju</w:t>
+      </w:r>
+      <w:proofErr w:type="spellEnd"/>
+      <w:r>
+        <w:rPr>
+          <w:rFonts w:ascii="Times New Roman" w:hAnsi="Times New Roman"/>
+          <w:sz w:val="24"/>
+          <w:szCs w:val="24"/>
+        </w:rPr>
+        <w:t>.</w:t>
       </w:r>
     </w:p>
     <w:p>
@@ -6931,6 +7702,29 @@
     </w:p>
     <w:p>
       <w:pPr>
+        <w:pStyle w:val="Nadpis1"/>
+      </w:pPr>
+      <w:bookmarkStart w:id="1" w:name="_Toc25917697"/>
+    </w:p>
+    <w:p/>
+    <w:p/>
+    <w:p>
+      <w:pPr>
+        <w:pStyle w:val="Nadpis1"/>
+      </w:pPr>
+    </w:p>
+    <w:p>
+      <w:pPr>
+        <w:pStyle w:val="Nadpis1"/>
+      </w:pPr>
+      <w:r>
+        <w:t>Záver</w:t>
+      </w:r>
+      <w:bookmarkEnd w:id="1"/>
+    </w:p>
+    <w:p/>
+    <w:p>
+      <w:pPr>
         <w:spacing w:line="360" w:lineRule="auto"/>
         <w:ind w:firstLine="510"/>
         <w:jc w:val="both"/>
@@ -6946,7 +7740,23 @@
           <w:sz w:val="24"/>
           <w:szCs w:val="24"/>
         </w:rPr>
-        <w:t>Nietzsche vo filozofii zahŕňa dva spôsoby vyjadrenia aforizmu a básne; formujú sa, čo znamená nový koncept filozofie, nový imidž mysliteľa a myslenia. Kontrastuje ideál poznania, hľadanie pravdy, s interpretáciou a ocenením. Interpretácia vždy posilňuje čiastočný, fragmentárny „význam“ určitého javu; hodnotenie určuje hierarchickú „hodnotu“ významov, dáva fragmentom účelnosť, bez toho, aby sa znižovala alebo eliminovala ich rozmanitosť.</w:t>
+        <w:t xml:space="preserve">Cieľom tejto novej legislatívy je pomôcť zosúladiť existujúce protokoly o ochrane údajov a súčasne zvýšiť úroveň ochrany jednotlivcov. Rokuje sa o tom viac ako štyri roky, ale skutočné nariadenia </w:t>
+      </w:r>
+      <w:r>
+        <w:rPr>
+          <w:rFonts w:ascii="Times New Roman" w:hAnsi="Times New Roman"/>
+          <w:sz w:val="24"/>
+          <w:szCs w:val="24"/>
+        </w:rPr>
+        <w:t>nadobudli</w:t>
+      </w:r>
+      <w:r>
+        <w:rPr>
+          <w:rFonts w:ascii="Times New Roman" w:hAnsi="Times New Roman"/>
+          <w:sz w:val="24"/>
+          <w:szCs w:val="24"/>
+        </w:rPr>
+        <w:t xml:space="preserve"> účinnosť 25. mája 2018.</w:t>
       </w:r>
     </w:p>
     <w:p>
@@ -6966,26 +7776,23 @@
           <w:sz w:val="24"/>
           <w:szCs w:val="24"/>
         </w:rPr>
-        <w:t xml:space="preserve">Je to aforizmus, ktorý predstavuje umenie interpretácie aj niečo, čo je predmetom interpretácie; báseň a umenie hodnotenia a niečo, čo je predmetom hodnotenia. Tlmočník je </w:t>
-      </w:r>
-      <w:proofErr w:type="spellStart"/>
-      <w:r>
-        <w:rPr>
-          <w:rFonts w:ascii="Times New Roman" w:hAnsi="Times New Roman"/>
-          <w:sz w:val="24"/>
-          <w:szCs w:val="24"/>
-        </w:rPr>
-        <w:lastRenderedPageBreak/>
-        <w:t>fyziolog</w:t>
-      </w:r>
-      <w:proofErr w:type="spellEnd"/>
-      <w:r>
-        <w:rPr>
-          <w:rFonts w:ascii="Times New Roman" w:hAnsi="Times New Roman"/>
-          <w:sz w:val="24"/>
-          <w:szCs w:val="24"/>
-        </w:rPr>
-        <w:t xml:space="preserve"> alebo lekár, ktorý pozoruje javy ako symptómy a hovorí s aforizmami. Znalec je umelec, ktorý pozoruje a vytvára „perspektívy“, hovorí poézia. Filozofom budúcnosti by mal byť umelec a liečiteľ, teda zákonodarca.</w:t>
+        <w:t xml:space="preserve">Všetky reformy, ktoré </w:t>
+      </w:r>
+      <w:r>
+        <w:rPr>
+          <w:rFonts w:ascii="Times New Roman" w:hAnsi="Times New Roman"/>
+          <w:sz w:val="24"/>
+          <w:szCs w:val="24"/>
+        </w:rPr>
+        <w:t>nadobudli</w:t>
+      </w:r>
+      <w:r>
+        <w:rPr>
+          <w:rFonts w:ascii="Times New Roman" w:hAnsi="Times New Roman"/>
+          <w:sz w:val="24"/>
+          <w:szCs w:val="24"/>
+        </w:rPr>
+        <w:t xml:space="preserve"> účinnosť, sú navrhnuté tak, aby zákazníkom pomohli získať väčšiu úroveň kontroly nad svojimi údajmi a zároveň ponúkli väčšiu transparentnosť v procese zberu a používania údajov.</w:t>
       </w:r>
     </w:p>
     <w:p>
@@ -7005,25 +7812,191 @@
           <w:sz w:val="24"/>
           <w:szCs w:val="24"/>
         </w:rPr>
-        <w:t>Tento typ filozofa je tiež najstarší. Je to spôsob myslenia „</w:t>
-      </w:r>
-      <w:proofErr w:type="spellStart"/>
-      <w:r>
-        <w:rPr>
-          <w:rFonts w:ascii="Times New Roman" w:hAnsi="Times New Roman"/>
-          <w:sz w:val="24"/>
-          <w:szCs w:val="24"/>
-        </w:rPr>
-        <w:t>fyziologa</w:t>
-      </w:r>
-      <w:proofErr w:type="spellEnd"/>
-      <w:r>
-        <w:rPr>
-          <w:rFonts w:ascii="Times New Roman" w:hAnsi="Times New Roman"/>
-          <w:sz w:val="24"/>
-          <w:szCs w:val="24"/>
-        </w:rPr>
-        <w:t>“ a umelca, tlmočníka a znalca sveta. Ako porozumieť tejto blízkosti budúcnosti a počiatočnej? Filozof budúcnosti je súčasne výskumníkom starých svetov, štítov a jaskýň, netvorí nič iné ako silu spomienky na to, na čo sa v podstate zabudlo. Podľa Nietzscheho sa však zabudlo na jednotu myslenia a života. Jednota je komplexná: život v nej nevstúpil z myšlienky. Spôsob života inšpiruje spôsob myslenia, spôsob myslenia vytvára spôsob života.</w:t>
+        <w:t xml:space="preserve">Tieto nové zákony </w:t>
+      </w:r>
+      <w:r>
+        <w:rPr>
+          <w:rFonts w:ascii="Times New Roman" w:hAnsi="Times New Roman"/>
+          <w:sz w:val="24"/>
+          <w:szCs w:val="24"/>
+        </w:rPr>
+        <w:t>pomohli</w:t>
+      </w:r>
+      <w:r>
+        <w:rPr>
+          <w:rFonts w:ascii="Times New Roman" w:hAnsi="Times New Roman"/>
+          <w:sz w:val="24"/>
+          <w:szCs w:val="24"/>
+        </w:rPr>
+        <w:t xml:space="preserve"> zosúladiť súčasné právne predpisy s prepojeným digitálnym vekom, v ktorom žijeme. Keďže zber údajov je normálnym a neoddeliteľným aspektom nášho života na osobnej aj obchodnej úrovni, pomáha stanoviť štandardy pre údaje- súvisiace zákony vpred.</w:t>
+      </w:r>
+      <w:r>
+        <w:rPr>
+          <w:rFonts w:ascii="Times New Roman" w:hAnsi="Times New Roman"/>
+          <w:sz w:val="24"/>
+          <w:szCs w:val="24"/>
+        </w:rPr>
+        <w:t xml:space="preserve"> </w:t>
+      </w:r>
+      <w:r>
+        <w:rPr>
+          <w:rFonts w:ascii="Times New Roman" w:hAnsi="Times New Roman"/>
+          <w:sz w:val="24"/>
+          <w:szCs w:val="24"/>
+        </w:rPr>
+        <w:t xml:space="preserve">Jednoducho povedané, </w:t>
+      </w:r>
+      <w:r>
+        <w:rPr>
+          <w:rFonts w:ascii="Times New Roman" w:hAnsi="Times New Roman"/>
+          <w:sz w:val="24"/>
+          <w:szCs w:val="24"/>
+        </w:rPr>
+        <w:t xml:space="preserve">nove pravidla ochrany </w:t>
+      </w:r>
+      <w:proofErr w:type="spellStart"/>
+      <w:r>
+        <w:rPr>
+          <w:rFonts w:ascii="Times New Roman" w:hAnsi="Times New Roman"/>
+          <w:sz w:val="24"/>
+          <w:szCs w:val="24"/>
+        </w:rPr>
+        <w:t>osobnych</w:t>
+      </w:r>
+      <w:proofErr w:type="spellEnd"/>
+      <w:r>
+        <w:rPr>
+          <w:rFonts w:ascii="Times New Roman" w:hAnsi="Times New Roman"/>
+          <w:sz w:val="24"/>
+          <w:szCs w:val="24"/>
+        </w:rPr>
+        <w:t xml:space="preserve"> </w:t>
+      </w:r>
+      <w:proofErr w:type="spellStart"/>
+      <w:r>
+        <w:rPr>
+          <w:rFonts w:ascii="Times New Roman" w:hAnsi="Times New Roman"/>
+          <w:sz w:val="24"/>
+          <w:szCs w:val="24"/>
+        </w:rPr>
+        <w:t>udajov</w:t>
+      </w:r>
+      <w:proofErr w:type="spellEnd"/>
+      <w:r>
+        <w:rPr>
+          <w:rFonts w:ascii="Times New Roman" w:hAnsi="Times New Roman"/>
+          <w:sz w:val="24"/>
+          <w:szCs w:val="24"/>
+        </w:rPr>
+        <w:t xml:space="preserve"> nadobudlo na </w:t>
+      </w:r>
+      <w:proofErr w:type="spellStart"/>
+      <w:r>
+        <w:rPr>
+          <w:rFonts w:ascii="Times New Roman" w:hAnsi="Times New Roman"/>
+          <w:sz w:val="24"/>
+          <w:szCs w:val="24"/>
+        </w:rPr>
+        <w:t>serioznosti</w:t>
+      </w:r>
+      <w:proofErr w:type="spellEnd"/>
+      <w:r>
+        <w:rPr>
+          <w:rFonts w:ascii="Times New Roman" w:hAnsi="Times New Roman"/>
+          <w:sz w:val="24"/>
+          <w:szCs w:val="24"/>
+        </w:rPr>
+        <w:t xml:space="preserve"> a autorite, je to nariadenie, </w:t>
+      </w:r>
+      <w:proofErr w:type="spellStart"/>
+      <w:r>
+        <w:rPr>
+          <w:rFonts w:ascii="Times New Roman" w:hAnsi="Times New Roman"/>
+          <w:sz w:val="24"/>
+          <w:szCs w:val="24"/>
+        </w:rPr>
+        <w:t>ktore</w:t>
+      </w:r>
+      <w:proofErr w:type="spellEnd"/>
+      <w:r>
+        <w:rPr>
+          <w:rFonts w:ascii="Times New Roman" w:hAnsi="Times New Roman"/>
+          <w:sz w:val="24"/>
+          <w:szCs w:val="24"/>
+        </w:rPr>
+        <w:t xml:space="preserve"> </w:t>
+      </w:r>
+      <w:proofErr w:type="spellStart"/>
+      <w:r>
+        <w:rPr>
+          <w:rFonts w:ascii="Times New Roman" w:hAnsi="Times New Roman"/>
+          <w:sz w:val="24"/>
+          <w:szCs w:val="24"/>
+        </w:rPr>
+        <w:t>prevadzkovatelia</w:t>
+      </w:r>
+      <w:proofErr w:type="spellEnd"/>
+      <w:r>
+        <w:rPr>
+          <w:rFonts w:ascii="Times New Roman" w:hAnsi="Times New Roman"/>
+          <w:sz w:val="24"/>
+          <w:szCs w:val="24"/>
+        </w:rPr>
+        <w:t xml:space="preserve"> </w:t>
+      </w:r>
+      <w:proofErr w:type="spellStart"/>
+      <w:r>
+        <w:rPr>
+          <w:rFonts w:ascii="Times New Roman" w:hAnsi="Times New Roman"/>
+          <w:sz w:val="24"/>
+          <w:szCs w:val="24"/>
+        </w:rPr>
+        <w:t>budu</w:t>
+      </w:r>
+      <w:proofErr w:type="spellEnd"/>
+      <w:r>
+        <w:rPr>
+          <w:rFonts w:ascii="Times New Roman" w:hAnsi="Times New Roman"/>
+          <w:sz w:val="24"/>
+          <w:szCs w:val="24"/>
+        </w:rPr>
+        <w:t xml:space="preserve"> </w:t>
+      </w:r>
+      <w:proofErr w:type="spellStart"/>
+      <w:r>
+        <w:rPr>
+          <w:rFonts w:ascii="Times New Roman" w:hAnsi="Times New Roman"/>
+          <w:sz w:val="24"/>
+          <w:szCs w:val="24"/>
+        </w:rPr>
+        <w:t>musiet</w:t>
+      </w:r>
+      <w:proofErr w:type="spellEnd"/>
+      <w:r>
+        <w:rPr>
+          <w:rFonts w:ascii="Times New Roman" w:hAnsi="Times New Roman"/>
+          <w:sz w:val="24"/>
+          <w:szCs w:val="24"/>
+        </w:rPr>
+        <w:t xml:space="preserve"> brat </w:t>
+      </w:r>
+      <w:proofErr w:type="spellStart"/>
+      <w:r>
+        <w:rPr>
+          <w:rFonts w:ascii="Times New Roman" w:hAnsi="Times New Roman"/>
+          <w:sz w:val="24"/>
+          <w:szCs w:val="24"/>
+        </w:rPr>
+        <w:t>vazne</w:t>
+      </w:r>
+      <w:proofErr w:type="spellEnd"/>
+      <w:r>
+        <w:rPr>
+          <w:rFonts w:ascii="Times New Roman" w:hAnsi="Times New Roman"/>
+          <w:sz w:val="24"/>
+          <w:szCs w:val="24"/>
+        </w:rPr>
+        <w:t xml:space="preserve">. </w:t>
       </w:r>
     </w:p>
     <w:p>
@@ -7043,43 +8016,139 @@
           <w:sz w:val="24"/>
           <w:szCs w:val="24"/>
         </w:rPr>
-        <w:t xml:space="preserve">Myšlienka je aktivovaná životom, čo zasa potvrdzuje myslenie. O </w:t>
-      </w:r>
-      <w:proofErr w:type="spellStart"/>
-      <w:r>
-        <w:rPr>
-          <w:rFonts w:ascii="Times New Roman" w:hAnsi="Times New Roman"/>
-          <w:sz w:val="24"/>
-          <w:szCs w:val="24"/>
-        </w:rPr>
-        <w:t>predsokratickej</w:t>
-      </w:r>
-      <w:proofErr w:type="spellEnd"/>
-      <w:r>
-        <w:rPr>
-          <w:rFonts w:ascii="Times New Roman" w:hAnsi="Times New Roman"/>
-          <w:sz w:val="24"/>
-          <w:szCs w:val="24"/>
-        </w:rPr>
-        <w:t xml:space="preserve"> jednote myslenia a života sme ani netušili. Existujú iba príklady, v ktorých myšlienka obmedzuje a ochromuje život, ohromuje ho múdrosťou alebo tie, v ktorých si život vyberá svoju daň, čo spôsobuje, že sa myšlienka zbláznila a stratila. Nemali sme inú možnosť: buď zanedbateľný život, alebo šialený mysliteľ. Život je pre mysliteľa príliš múdry, alebo myšlienka je pre zdravého človeka príliš šialená: Kant a </w:t>
-      </w:r>
-      <w:proofErr w:type="spellStart"/>
-      <w:r>
-        <w:rPr>
-          <w:rFonts w:ascii="Times New Roman" w:hAnsi="Times New Roman"/>
-          <w:sz w:val="24"/>
-          <w:szCs w:val="24"/>
-        </w:rPr>
-        <w:t>Gelderlin</w:t>
-      </w:r>
-      <w:proofErr w:type="spellEnd"/>
-      <w:r>
-        <w:rPr>
-          <w:rFonts w:ascii="Times New Roman" w:hAnsi="Times New Roman"/>
-          <w:sz w:val="24"/>
-          <w:szCs w:val="24"/>
-        </w:rPr>
-        <w:t>. Ešte stále musíme znovu objaviť túto krásnu jednotu a šialenstvo už nebude v jednote osamotené, vďaka čomu sa svetský vtip premení na aforizmus a hodnotenie vytvorené touto myšlienkou v novú perspektívu života.</w:t>
+        <w:t xml:space="preserve">Pre väčšinu </w:t>
+      </w:r>
+      <w:r>
+        <w:rPr>
+          <w:rFonts w:ascii="Times New Roman" w:hAnsi="Times New Roman"/>
+          <w:sz w:val="24"/>
+          <w:szCs w:val="24"/>
+        </w:rPr>
+        <w:t>firiem</w:t>
+      </w:r>
+      <w:r>
+        <w:rPr>
+          <w:rFonts w:ascii="Times New Roman" w:hAnsi="Times New Roman"/>
+          <w:sz w:val="24"/>
+          <w:szCs w:val="24"/>
+        </w:rPr>
+        <w:t xml:space="preserve"> </w:t>
+      </w:r>
+      <w:proofErr w:type="spellStart"/>
+      <w:r>
+        <w:rPr>
+          <w:rFonts w:ascii="Times New Roman" w:hAnsi="Times New Roman"/>
+          <w:sz w:val="24"/>
+          <w:szCs w:val="24"/>
+        </w:rPr>
+        <w:t>ochrna</w:t>
+      </w:r>
+      <w:proofErr w:type="spellEnd"/>
+      <w:r>
+        <w:rPr>
+          <w:rFonts w:ascii="Times New Roman" w:hAnsi="Times New Roman"/>
+          <w:sz w:val="24"/>
+          <w:szCs w:val="24"/>
+        </w:rPr>
+        <w:t xml:space="preserve"> </w:t>
+      </w:r>
+      <w:proofErr w:type="spellStart"/>
+      <w:r>
+        <w:rPr>
+          <w:rFonts w:ascii="Times New Roman" w:hAnsi="Times New Roman"/>
+          <w:sz w:val="24"/>
+          <w:szCs w:val="24"/>
+        </w:rPr>
+        <w:t>osbnych</w:t>
+      </w:r>
+      <w:proofErr w:type="spellEnd"/>
+      <w:r>
+        <w:rPr>
+          <w:rFonts w:ascii="Times New Roman" w:hAnsi="Times New Roman"/>
+          <w:sz w:val="24"/>
+          <w:szCs w:val="24"/>
+        </w:rPr>
+        <w:t xml:space="preserve"> </w:t>
+      </w:r>
+      <w:proofErr w:type="spellStart"/>
+      <w:r>
+        <w:rPr>
+          <w:rFonts w:ascii="Times New Roman" w:hAnsi="Times New Roman"/>
+          <w:sz w:val="24"/>
+          <w:szCs w:val="24"/>
+        </w:rPr>
+        <w:t>udajov</w:t>
+      </w:r>
+      <w:proofErr w:type="spellEnd"/>
+      <w:r>
+        <w:rPr>
+          <w:rFonts w:ascii="Times New Roman" w:hAnsi="Times New Roman"/>
+          <w:sz w:val="24"/>
+          <w:szCs w:val="24"/>
+        </w:rPr>
+        <w:t xml:space="preserve"> </w:t>
+      </w:r>
+      <w:proofErr w:type="spellStart"/>
+      <w:r>
+        <w:rPr>
+          <w:rFonts w:ascii="Times New Roman" w:hAnsi="Times New Roman"/>
+          <w:sz w:val="24"/>
+          <w:szCs w:val="24"/>
+        </w:rPr>
+        <w:t>tvori</w:t>
+      </w:r>
+      <w:proofErr w:type="spellEnd"/>
+      <w:r>
+        <w:rPr>
+          <w:rFonts w:ascii="Times New Roman" w:hAnsi="Times New Roman"/>
+          <w:sz w:val="24"/>
+          <w:szCs w:val="24"/>
+        </w:rPr>
+        <w:t xml:space="preserve"> len </w:t>
+      </w:r>
+      <w:proofErr w:type="spellStart"/>
+      <w:r>
+        <w:rPr>
+          <w:rFonts w:ascii="Times New Roman" w:hAnsi="Times New Roman"/>
+          <w:sz w:val="24"/>
+          <w:szCs w:val="24"/>
+        </w:rPr>
+        <w:t>dalsie</w:t>
+      </w:r>
+      <w:proofErr w:type="spellEnd"/>
+      <w:r>
+        <w:rPr>
+          <w:rFonts w:ascii="Times New Roman" w:hAnsi="Times New Roman"/>
+          <w:sz w:val="24"/>
+          <w:szCs w:val="24"/>
+        </w:rPr>
+        <w:t xml:space="preserve"> </w:t>
+      </w:r>
+      <w:proofErr w:type="spellStart"/>
+      <w:r>
+        <w:rPr>
+          <w:rFonts w:ascii="Times New Roman" w:hAnsi="Times New Roman"/>
+          <w:sz w:val="24"/>
+          <w:szCs w:val="24"/>
+        </w:rPr>
+        <w:t>vydavky</w:t>
+      </w:r>
+      <w:proofErr w:type="spellEnd"/>
+      <w:r>
+        <w:rPr>
+          <w:rFonts w:ascii="Times New Roman" w:hAnsi="Times New Roman"/>
+          <w:sz w:val="24"/>
+          <w:szCs w:val="24"/>
+        </w:rPr>
+        <w:t xml:space="preserve">. </w:t>
+      </w:r>
+      <w:r>
+        <w:rPr>
+          <w:rFonts w:ascii="Times New Roman" w:hAnsi="Times New Roman"/>
+          <w:sz w:val="24"/>
+          <w:szCs w:val="24"/>
+        </w:rPr>
+        <w:t>Navyše niektoré spoločnosti a organizácie budú musieť najať zodpovedného pracovníka, ktorý im pomôže monitorovať a spravovať akékoľvek kampane zberu údajov.</w:t>
       </w:r>
     </w:p>
     <w:p>
@@ -7099,25 +8168,15 @@
           <w:sz w:val="24"/>
           <w:szCs w:val="24"/>
         </w:rPr>
-        <w:t xml:space="preserve">V istom zmysle bolo pôvodne stratené tajomstvo </w:t>
-      </w:r>
-      <w:proofErr w:type="spellStart"/>
-      <w:r>
-        <w:rPr>
-          <w:rFonts w:ascii="Times New Roman" w:hAnsi="Times New Roman"/>
-          <w:sz w:val="24"/>
-          <w:szCs w:val="24"/>
-        </w:rPr>
-        <w:t>predosratratov</w:t>
-      </w:r>
-      <w:proofErr w:type="spellEnd"/>
-      <w:r>
-        <w:rPr>
-          <w:rFonts w:ascii="Times New Roman" w:hAnsi="Times New Roman"/>
-          <w:sz w:val="24"/>
-          <w:szCs w:val="24"/>
-        </w:rPr>
-        <w:t xml:space="preserve">. Filozofiu treba chápať ako moc. Ale podľa zákona o silách tieto sily neexistujú bez masiek síl, ktoré existovali predtým. Život musí napodobňovať hmotu. Preto bolo potrebné, aby sa filozofická sila ukrývala v okamihu jeho narodenia v Grécku. Bolo potrebné, aby filozof nasledoval kroky, ktoré mu predchádzali, a nasadil masku kňaza. V mladom gréckom filozofovi je niečo od starého </w:t>
+        <w:t xml:space="preserve">Tieto dodatočné výdavky by sa však nemali považovať iba za výdavok. Namiesto toho môže byť klasifikovaná ako investícia, ktorá pomôže vzbudiť dôveru </w:t>
+      </w:r>
+      <w:r>
+        <w:rPr>
+          <w:rFonts w:ascii="Times New Roman" w:hAnsi="Times New Roman"/>
+          <w:sz w:val="24"/>
+          <w:szCs w:val="24"/>
+        </w:rPr>
+        <w:t xml:space="preserve">firmy samotnej. </w:t>
       </w:r>
     </w:p>
     <w:p>
@@ -7130,36 +8189,608 @@
           <w:sz w:val="24"/>
           <w:szCs w:val="24"/>
         </w:rPr>
-        <w:sectPr>
-          <w:pgSz w:w="11906" w:h="16838"/>
-          <w:pgMar w:top="1417" w:right="1417" w:bottom="1417" w:left="1417" w:header="708" w:footer="708" w:gutter="0"/>
-          <w:cols w:space="708"/>
-          <w:docGrid w:linePitch="360"/>
-        </w:sectPr>
-      </w:pPr>
-    </w:p>
-    <w:p>
-      <w:pPr>
-        <w:pStyle w:val="Nadpis1"/>
-        <w:numPr>
-          <w:ilvl w:val="0"/>
-          <w:numId w:val="4"/>
-        </w:numPr>
-      </w:pPr>
-      <w:r>
-        <w:lastRenderedPageBreak/>
-        <w:t xml:space="preserve">Etika a internet – </w:t>
-      </w:r>
-      <w:proofErr w:type="spellStart"/>
-      <w:r>
-        <w:t>netika</w:t>
-      </w:r>
-      <w:proofErr w:type="spellEnd"/>
-      <w:r>
-        <w:t xml:space="preserve"> </w:t>
-      </w:r>
-    </w:p>
-    <w:p/>
+      </w:pPr>
+      <w:proofErr w:type="spellStart"/>
+      <w:r>
+        <w:rPr>
+          <w:rFonts w:ascii="Times New Roman" w:hAnsi="Times New Roman"/>
+          <w:sz w:val="24"/>
+          <w:szCs w:val="24"/>
+        </w:rPr>
+        <w:t>Otazne</w:t>
+      </w:r>
+      <w:proofErr w:type="spellEnd"/>
+      <w:r>
+        <w:rPr>
+          <w:rFonts w:ascii="Times New Roman" w:hAnsi="Times New Roman"/>
+          <w:sz w:val="24"/>
+          <w:szCs w:val="24"/>
+        </w:rPr>
+        <w:t xml:space="preserve"> je, </w:t>
+      </w:r>
+      <w:proofErr w:type="spellStart"/>
+      <w:r>
+        <w:rPr>
+          <w:rFonts w:ascii="Times New Roman" w:hAnsi="Times New Roman"/>
+          <w:sz w:val="24"/>
+          <w:szCs w:val="24"/>
+        </w:rPr>
+        <w:t>kolkim</w:t>
+      </w:r>
+      <w:proofErr w:type="spellEnd"/>
+      <w:r>
+        <w:rPr>
+          <w:rFonts w:ascii="Times New Roman" w:hAnsi="Times New Roman"/>
+          <w:sz w:val="24"/>
+          <w:szCs w:val="24"/>
+        </w:rPr>
+        <w:t xml:space="preserve"> </w:t>
+      </w:r>
+      <w:proofErr w:type="spellStart"/>
+      <w:r>
+        <w:rPr>
+          <w:rFonts w:ascii="Times New Roman" w:hAnsi="Times New Roman"/>
+          <w:sz w:val="24"/>
+          <w:szCs w:val="24"/>
+        </w:rPr>
+        <w:t>ludom</w:t>
+      </w:r>
+      <w:proofErr w:type="spellEnd"/>
+      <w:r>
+        <w:rPr>
+          <w:rFonts w:ascii="Times New Roman" w:hAnsi="Times New Roman"/>
+          <w:sz w:val="24"/>
+          <w:szCs w:val="24"/>
+        </w:rPr>
+        <w:t xml:space="preserve"> naozaj </w:t>
+      </w:r>
+      <w:proofErr w:type="spellStart"/>
+      <w:r>
+        <w:rPr>
+          <w:rFonts w:ascii="Times New Roman" w:hAnsi="Times New Roman"/>
+          <w:sz w:val="24"/>
+          <w:szCs w:val="24"/>
+        </w:rPr>
+        <w:t>zalezi</w:t>
+      </w:r>
+      <w:proofErr w:type="spellEnd"/>
+      <w:r>
+        <w:rPr>
+          <w:rFonts w:ascii="Times New Roman" w:hAnsi="Times New Roman"/>
+          <w:sz w:val="24"/>
+          <w:szCs w:val="24"/>
+        </w:rPr>
+        <w:t xml:space="preserve"> na ochrane ich </w:t>
+      </w:r>
+      <w:proofErr w:type="spellStart"/>
+      <w:r>
+        <w:rPr>
+          <w:rFonts w:ascii="Times New Roman" w:hAnsi="Times New Roman"/>
+          <w:sz w:val="24"/>
+          <w:szCs w:val="24"/>
+        </w:rPr>
+        <w:t>osobnych</w:t>
+      </w:r>
+      <w:proofErr w:type="spellEnd"/>
+      <w:r>
+        <w:rPr>
+          <w:rFonts w:ascii="Times New Roman" w:hAnsi="Times New Roman"/>
+          <w:sz w:val="24"/>
+          <w:szCs w:val="24"/>
+        </w:rPr>
+        <w:t xml:space="preserve"> </w:t>
+      </w:r>
+      <w:proofErr w:type="spellStart"/>
+      <w:r>
+        <w:rPr>
+          <w:rFonts w:ascii="Times New Roman" w:hAnsi="Times New Roman"/>
+          <w:sz w:val="24"/>
+          <w:szCs w:val="24"/>
+        </w:rPr>
+        <w:t>udajov</w:t>
+      </w:r>
+      <w:proofErr w:type="spellEnd"/>
+      <w:r>
+        <w:rPr>
+          <w:rFonts w:ascii="Times New Roman" w:hAnsi="Times New Roman"/>
+          <w:sz w:val="24"/>
+          <w:szCs w:val="24"/>
+        </w:rPr>
+        <w:t xml:space="preserve"> pri </w:t>
+      </w:r>
+      <w:proofErr w:type="spellStart"/>
+      <w:r>
+        <w:rPr>
+          <w:rFonts w:ascii="Times New Roman" w:hAnsi="Times New Roman"/>
+          <w:sz w:val="24"/>
+          <w:szCs w:val="24"/>
+        </w:rPr>
+        <w:t>surfovani</w:t>
+      </w:r>
+      <w:proofErr w:type="spellEnd"/>
+      <w:r>
+        <w:rPr>
+          <w:rFonts w:ascii="Times New Roman" w:hAnsi="Times New Roman"/>
+          <w:sz w:val="24"/>
+          <w:szCs w:val="24"/>
+        </w:rPr>
+        <w:t xml:space="preserve"> internetu. </w:t>
+      </w:r>
+      <w:proofErr w:type="spellStart"/>
+      <w:r>
+        <w:rPr>
+          <w:rFonts w:ascii="Times New Roman" w:hAnsi="Times New Roman"/>
+          <w:sz w:val="24"/>
+          <w:szCs w:val="24"/>
+        </w:rPr>
+        <w:t>Ci</w:t>
+      </w:r>
+      <w:proofErr w:type="spellEnd"/>
+      <w:r>
+        <w:rPr>
+          <w:rFonts w:ascii="Times New Roman" w:hAnsi="Times New Roman"/>
+          <w:sz w:val="24"/>
+          <w:szCs w:val="24"/>
+        </w:rPr>
+        <w:t xml:space="preserve"> </w:t>
+      </w:r>
+      <w:proofErr w:type="spellStart"/>
+      <w:r>
+        <w:rPr>
+          <w:rFonts w:ascii="Times New Roman" w:hAnsi="Times New Roman"/>
+          <w:sz w:val="24"/>
+          <w:szCs w:val="24"/>
+        </w:rPr>
+        <w:t>takyto</w:t>
+      </w:r>
+      <w:proofErr w:type="spellEnd"/>
+      <w:r>
+        <w:rPr>
+          <w:rFonts w:ascii="Times New Roman" w:hAnsi="Times New Roman"/>
+          <w:sz w:val="24"/>
+          <w:szCs w:val="24"/>
+        </w:rPr>
+        <w:t xml:space="preserve"> zber </w:t>
+      </w:r>
+      <w:proofErr w:type="spellStart"/>
+      <w:r>
+        <w:rPr>
+          <w:rFonts w:ascii="Times New Roman" w:hAnsi="Times New Roman"/>
+          <w:sz w:val="24"/>
+          <w:szCs w:val="24"/>
+        </w:rPr>
+        <w:t>informacii</w:t>
+      </w:r>
+      <w:proofErr w:type="spellEnd"/>
+      <w:r>
+        <w:rPr>
+          <w:rFonts w:ascii="Times New Roman" w:hAnsi="Times New Roman"/>
+          <w:sz w:val="24"/>
+          <w:szCs w:val="24"/>
+        </w:rPr>
+        <w:t xml:space="preserve"> </w:t>
+      </w:r>
+      <w:proofErr w:type="spellStart"/>
+      <w:r>
+        <w:rPr>
+          <w:rFonts w:ascii="Times New Roman" w:hAnsi="Times New Roman"/>
+          <w:sz w:val="24"/>
+          <w:szCs w:val="24"/>
+        </w:rPr>
+        <w:t>ludom</w:t>
+      </w:r>
+      <w:proofErr w:type="spellEnd"/>
+      <w:r>
+        <w:rPr>
+          <w:rFonts w:ascii="Times New Roman" w:hAnsi="Times New Roman"/>
+          <w:sz w:val="24"/>
+          <w:szCs w:val="24"/>
+        </w:rPr>
+        <w:t xml:space="preserve"> naozaj </w:t>
+      </w:r>
+      <w:proofErr w:type="spellStart"/>
+      <w:r>
+        <w:rPr>
+          <w:rFonts w:ascii="Times New Roman" w:hAnsi="Times New Roman"/>
+          <w:sz w:val="24"/>
+          <w:szCs w:val="24"/>
+        </w:rPr>
+        <w:t>prekaza</w:t>
+      </w:r>
+      <w:proofErr w:type="spellEnd"/>
+      <w:r>
+        <w:rPr>
+          <w:rFonts w:ascii="Times New Roman" w:hAnsi="Times New Roman"/>
+          <w:sz w:val="24"/>
+          <w:szCs w:val="24"/>
+        </w:rPr>
+        <w:t xml:space="preserve">. </w:t>
+      </w:r>
+      <w:proofErr w:type="spellStart"/>
+      <w:r>
+        <w:rPr>
+          <w:rFonts w:ascii="Times New Roman" w:hAnsi="Times New Roman"/>
+          <w:sz w:val="24"/>
+          <w:szCs w:val="24"/>
+        </w:rPr>
+        <w:t>Lepsie</w:t>
+      </w:r>
+      <w:proofErr w:type="spellEnd"/>
+      <w:r>
+        <w:rPr>
+          <w:rFonts w:ascii="Times New Roman" w:hAnsi="Times New Roman"/>
+          <w:sz w:val="24"/>
+          <w:szCs w:val="24"/>
+        </w:rPr>
+        <w:t xml:space="preserve"> </w:t>
+      </w:r>
+      <w:proofErr w:type="spellStart"/>
+      <w:r>
+        <w:rPr>
+          <w:rFonts w:ascii="Times New Roman" w:hAnsi="Times New Roman"/>
+          <w:sz w:val="24"/>
+          <w:szCs w:val="24"/>
+        </w:rPr>
+        <w:t>cielne</w:t>
+      </w:r>
+      <w:proofErr w:type="spellEnd"/>
+      <w:r>
+        <w:rPr>
+          <w:rFonts w:ascii="Times New Roman" w:hAnsi="Times New Roman"/>
+          <w:sz w:val="24"/>
+          <w:szCs w:val="24"/>
+        </w:rPr>
+        <w:t xml:space="preserve"> reklamy </w:t>
+      </w:r>
+      <w:proofErr w:type="spellStart"/>
+      <w:r>
+        <w:rPr>
+          <w:rFonts w:ascii="Times New Roman" w:hAnsi="Times New Roman"/>
+          <w:sz w:val="24"/>
+          <w:szCs w:val="24"/>
+        </w:rPr>
+        <w:t>mozu</w:t>
+      </w:r>
+      <w:proofErr w:type="spellEnd"/>
+      <w:r>
+        <w:rPr>
+          <w:rFonts w:ascii="Times New Roman" w:hAnsi="Times New Roman"/>
+          <w:sz w:val="24"/>
+          <w:szCs w:val="24"/>
+        </w:rPr>
+        <w:t xml:space="preserve"> mat koniec-koncov </w:t>
+      </w:r>
+      <w:proofErr w:type="spellStart"/>
+      <w:r>
+        <w:rPr>
+          <w:rFonts w:ascii="Times New Roman" w:hAnsi="Times New Roman"/>
+          <w:sz w:val="24"/>
+          <w:szCs w:val="24"/>
+        </w:rPr>
+        <w:t>pozitivny</w:t>
+      </w:r>
+      <w:proofErr w:type="spellEnd"/>
+      <w:r>
+        <w:rPr>
+          <w:rFonts w:ascii="Times New Roman" w:hAnsi="Times New Roman"/>
+          <w:sz w:val="24"/>
+          <w:szCs w:val="24"/>
+        </w:rPr>
+        <w:t xml:space="preserve"> vplyv aj pre </w:t>
+      </w:r>
+      <w:proofErr w:type="spellStart"/>
+      <w:r>
+        <w:rPr>
+          <w:rFonts w:ascii="Times New Roman" w:hAnsi="Times New Roman"/>
+          <w:sz w:val="24"/>
+          <w:szCs w:val="24"/>
+        </w:rPr>
+        <w:t>samotnych</w:t>
+      </w:r>
+      <w:proofErr w:type="spellEnd"/>
+      <w:r>
+        <w:rPr>
+          <w:rFonts w:ascii="Times New Roman" w:hAnsi="Times New Roman"/>
+          <w:sz w:val="24"/>
+          <w:szCs w:val="24"/>
+        </w:rPr>
+        <w:t xml:space="preserve"> </w:t>
+      </w:r>
+      <w:proofErr w:type="spellStart"/>
+      <w:r>
+        <w:rPr>
+          <w:rFonts w:ascii="Times New Roman" w:hAnsi="Times New Roman"/>
+          <w:sz w:val="24"/>
+          <w:szCs w:val="24"/>
+        </w:rPr>
+        <w:t>uzivatelov</w:t>
+      </w:r>
+      <w:proofErr w:type="spellEnd"/>
+      <w:r>
+        <w:rPr>
+          <w:rFonts w:ascii="Times New Roman" w:hAnsi="Times New Roman"/>
+          <w:sz w:val="24"/>
+          <w:szCs w:val="24"/>
+        </w:rPr>
+        <w:t xml:space="preserve">. </w:t>
+      </w:r>
+      <w:proofErr w:type="spellStart"/>
+      <w:r>
+        <w:rPr>
+          <w:rFonts w:ascii="Times New Roman" w:hAnsi="Times New Roman"/>
+          <w:sz w:val="24"/>
+          <w:szCs w:val="24"/>
+        </w:rPr>
+        <w:t>Myslim</w:t>
+      </w:r>
+      <w:proofErr w:type="spellEnd"/>
+      <w:r>
+        <w:rPr>
+          <w:rFonts w:ascii="Times New Roman" w:hAnsi="Times New Roman"/>
+          <w:sz w:val="24"/>
+          <w:szCs w:val="24"/>
+        </w:rPr>
+        <w:t xml:space="preserve"> si, </w:t>
+      </w:r>
+      <w:proofErr w:type="spellStart"/>
+      <w:r>
+        <w:rPr>
+          <w:rFonts w:ascii="Times New Roman" w:hAnsi="Times New Roman"/>
+          <w:sz w:val="24"/>
+          <w:szCs w:val="24"/>
+        </w:rPr>
+        <w:t>ze</w:t>
+      </w:r>
+      <w:proofErr w:type="spellEnd"/>
+      <w:r>
+        <w:rPr>
+          <w:rFonts w:ascii="Times New Roman" w:hAnsi="Times New Roman"/>
+          <w:sz w:val="24"/>
+          <w:szCs w:val="24"/>
+        </w:rPr>
+        <w:t xml:space="preserve"> </w:t>
+      </w:r>
+      <w:proofErr w:type="spellStart"/>
+      <w:r>
+        <w:rPr>
+          <w:rFonts w:ascii="Times New Roman" w:hAnsi="Times New Roman"/>
+          <w:sz w:val="24"/>
+          <w:szCs w:val="24"/>
+        </w:rPr>
+        <w:t>ludia</w:t>
+      </w:r>
+      <w:proofErr w:type="spellEnd"/>
+      <w:r>
+        <w:rPr>
+          <w:rFonts w:ascii="Times New Roman" w:hAnsi="Times New Roman"/>
+          <w:sz w:val="24"/>
+          <w:szCs w:val="24"/>
+        </w:rPr>
+        <w:t xml:space="preserve"> by s </w:t>
+      </w:r>
+      <w:proofErr w:type="spellStart"/>
+      <w:r>
+        <w:rPr>
+          <w:rFonts w:ascii="Times New Roman" w:hAnsi="Times New Roman"/>
+          <w:sz w:val="24"/>
+          <w:szCs w:val="24"/>
+        </w:rPr>
+        <w:t>takymto</w:t>
+      </w:r>
+      <w:proofErr w:type="spellEnd"/>
+      <w:r>
+        <w:rPr>
+          <w:rFonts w:ascii="Times New Roman" w:hAnsi="Times New Roman"/>
+          <w:sz w:val="24"/>
+          <w:szCs w:val="24"/>
+        </w:rPr>
+        <w:t xml:space="preserve"> zberom </w:t>
+      </w:r>
+      <w:proofErr w:type="spellStart"/>
+      <w:r>
+        <w:rPr>
+          <w:rFonts w:ascii="Times New Roman" w:hAnsi="Times New Roman"/>
+          <w:sz w:val="24"/>
+          <w:szCs w:val="24"/>
+        </w:rPr>
+        <w:t>osobnych</w:t>
+      </w:r>
+      <w:proofErr w:type="spellEnd"/>
+      <w:r>
+        <w:rPr>
+          <w:rFonts w:ascii="Times New Roman" w:hAnsi="Times New Roman"/>
+          <w:sz w:val="24"/>
+          <w:szCs w:val="24"/>
+        </w:rPr>
+        <w:t xml:space="preserve"> </w:t>
+      </w:r>
+      <w:proofErr w:type="spellStart"/>
+      <w:r>
+        <w:rPr>
+          <w:rFonts w:ascii="Times New Roman" w:hAnsi="Times New Roman"/>
+          <w:sz w:val="24"/>
+          <w:szCs w:val="24"/>
+        </w:rPr>
+        <w:t>dat</w:t>
+      </w:r>
+      <w:proofErr w:type="spellEnd"/>
+      <w:r>
+        <w:rPr>
+          <w:rFonts w:ascii="Times New Roman" w:hAnsi="Times New Roman"/>
+          <w:sz w:val="24"/>
+          <w:szCs w:val="24"/>
+        </w:rPr>
+        <w:t xml:space="preserve"> boli v poriadku, ale </w:t>
+      </w:r>
+      <w:proofErr w:type="spellStart"/>
+      <w:r>
+        <w:rPr>
+          <w:rFonts w:ascii="Times New Roman" w:hAnsi="Times New Roman"/>
+          <w:sz w:val="24"/>
+          <w:szCs w:val="24"/>
+        </w:rPr>
+        <w:t>socialne</w:t>
+      </w:r>
+      <w:proofErr w:type="spellEnd"/>
+      <w:r>
+        <w:rPr>
+          <w:rFonts w:ascii="Times New Roman" w:hAnsi="Times New Roman"/>
+          <w:sz w:val="24"/>
+          <w:szCs w:val="24"/>
+        </w:rPr>
+        <w:t xml:space="preserve"> siete presiahli hranicu etiky a zasiahli do </w:t>
+      </w:r>
+      <w:proofErr w:type="spellStart"/>
+      <w:r>
+        <w:rPr>
+          <w:rFonts w:ascii="Times New Roman" w:hAnsi="Times New Roman"/>
+          <w:sz w:val="24"/>
+          <w:szCs w:val="24"/>
+        </w:rPr>
+        <w:t>sukromia</w:t>
+      </w:r>
+      <w:proofErr w:type="spellEnd"/>
+      <w:r>
+        <w:rPr>
+          <w:rFonts w:ascii="Times New Roman" w:hAnsi="Times New Roman"/>
+          <w:sz w:val="24"/>
+          <w:szCs w:val="24"/>
+        </w:rPr>
+        <w:t xml:space="preserve"> jednotlivcov, preto tu </w:t>
+      </w:r>
+      <w:proofErr w:type="spellStart"/>
+      <w:r>
+        <w:rPr>
+          <w:rFonts w:ascii="Times New Roman" w:hAnsi="Times New Roman"/>
+          <w:sz w:val="24"/>
+          <w:szCs w:val="24"/>
+        </w:rPr>
+        <w:t>musime</w:t>
+      </w:r>
+      <w:proofErr w:type="spellEnd"/>
+      <w:r>
+        <w:rPr>
+          <w:rFonts w:ascii="Times New Roman" w:hAnsi="Times New Roman"/>
+          <w:sz w:val="24"/>
+          <w:szCs w:val="24"/>
+        </w:rPr>
+        <w:t xml:space="preserve"> mat </w:t>
+      </w:r>
+      <w:proofErr w:type="spellStart"/>
+      <w:r>
+        <w:rPr>
+          <w:rFonts w:ascii="Times New Roman" w:hAnsi="Times New Roman"/>
+          <w:sz w:val="24"/>
+          <w:szCs w:val="24"/>
+        </w:rPr>
+        <w:t>regulacie</w:t>
+      </w:r>
+      <w:proofErr w:type="spellEnd"/>
+      <w:r>
+        <w:rPr>
+          <w:rFonts w:ascii="Times New Roman" w:hAnsi="Times New Roman"/>
+          <w:sz w:val="24"/>
+          <w:szCs w:val="24"/>
+        </w:rPr>
+        <w:t xml:space="preserve">, </w:t>
+      </w:r>
+      <w:proofErr w:type="spellStart"/>
+      <w:r>
+        <w:rPr>
+          <w:rFonts w:ascii="Times New Roman" w:hAnsi="Times New Roman"/>
+          <w:sz w:val="24"/>
+          <w:szCs w:val="24"/>
+        </w:rPr>
+        <w:t>ktore</w:t>
+      </w:r>
+      <w:proofErr w:type="spellEnd"/>
+      <w:r>
+        <w:rPr>
+          <w:rFonts w:ascii="Times New Roman" w:hAnsi="Times New Roman"/>
+          <w:sz w:val="24"/>
+          <w:szCs w:val="24"/>
+        </w:rPr>
+        <w:t xml:space="preserve"> </w:t>
+      </w:r>
+      <w:proofErr w:type="spellStart"/>
+      <w:r>
+        <w:rPr>
+          <w:rFonts w:ascii="Times New Roman" w:hAnsi="Times New Roman"/>
+          <w:sz w:val="24"/>
+          <w:szCs w:val="24"/>
+        </w:rPr>
+        <w:t>znemoznuju</w:t>
+      </w:r>
+      <w:proofErr w:type="spellEnd"/>
+      <w:r>
+        <w:rPr>
+          <w:rFonts w:ascii="Times New Roman" w:hAnsi="Times New Roman"/>
+          <w:sz w:val="24"/>
+          <w:szCs w:val="24"/>
+        </w:rPr>
+        <w:t xml:space="preserve"> chod </w:t>
+      </w:r>
+      <w:proofErr w:type="spellStart"/>
+      <w:r>
+        <w:rPr>
+          <w:rFonts w:ascii="Times New Roman" w:hAnsi="Times New Roman"/>
+          <w:sz w:val="24"/>
+          <w:szCs w:val="24"/>
+        </w:rPr>
+        <w:t>malych</w:t>
+      </w:r>
+      <w:proofErr w:type="spellEnd"/>
+      <w:r>
+        <w:rPr>
+          <w:rFonts w:ascii="Times New Roman" w:hAnsi="Times New Roman"/>
+          <w:sz w:val="24"/>
+          <w:szCs w:val="24"/>
+        </w:rPr>
+        <w:t xml:space="preserve"> a</w:t>
+      </w:r>
+      <w:r>
+        <w:rPr>
+          <w:rFonts w:ascii="Times New Roman" w:hAnsi="Times New Roman"/>
+          <w:sz w:val="24"/>
+          <w:szCs w:val="24"/>
+        </w:rPr>
+        <w:t> </w:t>
+      </w:r>
+      <w:proofErr w:type="spellStart"/>
+      <w:r>
+        <w:rPr>
+          <w:rFonts w:ascii="Times New Roman" w:hAnsi="Times New Roman"/>
+          <w:sz w:val="24"/>
+          <w:szCs w:val="24"/>
+        </w:rPr>
+        <w:t>stre</w:t>
+      </w:r>
+      <w:r>
+        <w:rPr>
+          <w:rFonts w:ascii="Times New Roman" w:hAnsi="Times New Roman"/>
+          <w:sz w:val="24"/>
+          <w:szCs w:val="24"/>
+        </w:rPr>
+        <w:t>dnych</w:t>
+      </w:r>
+      <w:proofErr w:type="spellEnd"/>
+      <w:r>
+        <w:rPr>
+          <w:rFonts w:ascii="Times New Roman" w:hAnsi="Times New Roman"/>
+          <w:sz w:val="24"/>
+          <w:szCs w:val="24"/>
+        </w:rPr>
+        <w:t xml:space="preserve"> firiem. </w:t>
+      </w:r>
+      <w:r>
+        <w:rPr>
+          <w:rFonts w:ascii="Times New Roman" w:hAnsi="Times New Roman"/>
+          <w:sz w:val="24"/>
+          <w:szCs w:val="24"/>
+        </w:rPr>
+        <w:t xml:space="preserve"> </w:t>
+      </w:r>
+    </w:p>
     <w:p>
       <w:pPr>
         <w:spacing w:line="360" w:lineRule="auto"/>
@@ -7171,858 +8802,6 @@
           <w:szCs w:val="24"/>
         </w:rPr>
       </w:pPr>
-      <w:r>
-        <w:rPr>
-          <w:rFonts w:ascii="Times New Roman" w:hAnsi="Times New Roman"/>
-          <w:sz w:val="24"/>
-          <w:szCs w:val="24"/>
-        </w:rPr>
-        <w:t xml:space="preserve">„Prichádzajú vojny, ktoré krajina nevidela. So mnou na Zemi začína veľká politika ... som mužom osudu. “ Určuje teda jeho miesto vo filozofii Friedricha Nietzscheho (1844 - 1900). F. Nietzsche pochádza z protestantskej rodiny žijúcej v Durínsku (ako súčasť Pruska). Rodinná legenda zachováva tradíciu, že rodina F. Nietzscheho má slovanské korene a siaha až k rodine poľského grófa, ktorý opustil Poľsko v čase nepokojov a protireformácií. Vo svojom učení sa F. Nietzsche považuje za nasledovníka a pokračovateľa filozofie A. </w:t>
-      </w:r>
-      <w:proofErr w:type="spellStart"/>
-      <w:r>
-        <w:rPr>
-          <w:rFonts w:ascii="Times New Roman" w:hAnsi="Times New Roman"/>
-          <w:sz w:val="24"/>
-          <w:szCs w:val="24"/>
-        </w:rPr>
-        <w:t>Schopenhauera</w:t>
-      </w:r>
-      <w:proofErr w:type="spellEnd"/>
-      <w:r>
-        <w:rPr>
-          <w:rFonts w:ascii="Times New Roman" w:hAnsi="Times New Roman"/>
-          <w:sz w:val="24"/>
-          <w:szCs w:val="24"/>
-        </w:rPr>
-        <w:t>. V jeho práci možno rozlíšiť tri fázy.</w:t>
-      </w:r>
-    </w:p>
-    <w:p>
-      <w:pPr>
-        <w:pStyle w:val="Odsekzoznamu"/>
-        <w:numPr>
-          <w:ilvl w:val="0"/>
-          <w:numId w:val="3"/>
-        </w:numPr>
-        <w:spacing w:line="360" w:lineRule="auto"/>
-        <w:ind w:firstLine="510"/>
-        <w:jc w:val="both"/>
-        <w:rPr>
-          <w:rFonts w:ascii="Times New Roman" w:hAnsi="Times New Roman"/>
-          <w:sz w:val="24"/>
-          <w:szCs w:val="24"/>
-        </w:rPr>
-      </w:pPr>
-      <w:r>
-        <w:rPr>
-          <w:rFonts w:ascii="Times New Roman" w:hAnsi="Times New Roman"/>
-          <w:sz w:val="24"/>
-          <w:szCs w:val="24"/>
-        </w:rPr>
-        <w:t xml:space="preserve">Prvá etapa zahŕňa prvotné diela filozofa o kultúrnych otázkach. Najprv by sme mali spomenúť dve diela, a to filozofiu v tragickom veku Grécka (1873) a Predčasné myšlienky (1876). </w:t>
-      </w:r>
-    </w:p>
-    <w:p>
-      <w:pPr>
-        <w:pStyle w:val="Odsekzoznamu"/>
-        <w:numPr>
-          <w:ilvl w:val="0"/>
-          <w:numId w:val="3"/>
-        </w:numPr>
-        <w:spacing w:line="360" w:lineRule="auto"/>
-        <w:ind w:firstLine="510"/>
-        <w:jc w:val="both"/>
-        <w:rPr>
-          <w:rFonts w:ascii="Times New Roman" w:hAnsi="Times New Roman"/>
-          <w:sz w:val="24"/>
-          <w:szCs w:val="24"/>
-        </w:rPr>
-      </w:pPr>
-      <w:r>
-        <w:rPr>
-          <w:rFonts w:ascii="Times New Roman" w:hAnsi="Times New Roman"/>
-          <w:sz w:val="24"/>
-          <w:szCs w:val="24"/>
-        </w:rPr>
-        <w:t xml:space="preserve">Druhé tvorivé štádium je tradične vo vedeckej literatúre o F. Nietzsche charakterizované ako štádium „prehodnotenia všetkých hodnôt“. </w:t>
-      </w:r>
-    </w:p>
-    <w:p>
-      <w:pPr>
-        <w:pStyle w:val="Odsekzoznamu"/>
-        <w:numPr>
-          <w:ilvl w:val="0"/>
-          <w:numId w:val="3"/>
-        </w:numPr>
-        <w:spacing w:line="360" w:lineRule="auto"/>
-        <w:ind w:firstLine="510"/>
-        <w:jc w:val="both"/>
-        <w:rPr>
-          <w:rFonts w:ascii="Times New Roman" w:hAnsi="Times New Roman"/>
-          <w:sz w:val="24"/>
-          <w:szCs w:val="24"/>
-        </w:rPr>
-      </w:pPr>
-      <w:r>
-        <w:rPr>
-          <w:rFonts w:ascii="Times New Roman" w:hAnsi="Times New Roman"/>
-          <w:sz w:val="24"/>
-          <w:szCs w:val="24"/>
-        </w:rPr>
-        <w:t xml:space="preserve">Opúšťa dedičstvo A. </w:t>
-      </w:r>
-      <w:proofErr w:type="spellStart"/>
-      <w:r>
-        <w:rPr>
-          <w:rFonts w:ascii="Times New Roman" w:hAnsi="Times New Roman"/>
-          <w:sz w:val="24"/>
-          <w:szCs w:val="24"/>
-        </w:rPr>
-        <w:t>Schopenhauera</w:t>
-      </w:r>
-      <w:proofErr w:type="spellEnd"/>
-      <w:r>
-        <w:rPr>
-          <w:rFonts w:ascii="Times New Roman" w:hAnsi="Times New Roman"/>
-          <w:sz w:val="24"/>
-          <w:szCs w:val="24"/>
-        </w:rPr>
-        <w:t xml:space="preserve"> a vytvára svoju filozofickú iracionálnu doktrínu vôle. </w:t>
-      </w:r>
-    </w:p>
-    <w:p>
-      <w:pPr>
-        <w:spacing w:line="360" w:lineRule="auto"/>
-        <w:ind w:firstLine="510"/>
-        <w:jc w:val="both"/>
-        <w:rPr>
-          <w:rFonts w:ascii="Times New Roman" w:hAnsi="Times New Roman"/>
-          <w:sz w:val="24"/>
-          <w:szCs w:val="24"/>
-        </w:rPr>
-      </w:pPr>
-      <w:r>
-        <w:rPr>
-          <w:rFonts w:ascii="Times New Roman" w:hAnsi="Times New Roman"/>
-          <w:sz w:val="24"/>
-          <w:szCs w:val="24"/>
-        </w:rPr>
-        <w:t xml:space="preserve">Tri diela tohto obdobia zodpovedajú názorom F. Nietzscheho v rokoch 1878 - 1882: „Ľudský, príliš ľudský“, „Ranný úsvit“ a „Zábavná veda“. Tretie obdobie tvorivosti prerušuje jeho choroba (mentálna porucha). Táto etapa sa však časovo zhoduje s vytvorením filozofického konceptu, ktorého hlavnými myšlienkami sú pojmy „vôľa k moci“ a „superman“, téma „večného návratu“ a „európsky </w:t>
-      </w:r>
-      <w:proofErr w:type="spellStart"/>
-      <w:r>
-        <w:rPr>
-          <w:rFonts w:ascii="Times New Roman" w:hAnsi="Times New Roman"/>
-          <w:sz w:val="24"/>
-          <w:szCs w:val="24"/>
-        </w:rPr>
-        <w:t>Nigelizmus</w:t>
-      </w:r>
-      <w:proofErr w:type="spellEnd"/>
-      <w:r>
-        <w:rPr>
-          <w:rFonts w:ascii="Times New Roman" w:hAnsi="Times New Roman"/>
-          <w:sz w:val="24"/>
-          <w:szCs w:val="24"/>
-        </w:rPr>
-        <w:t xml:space="preserve">“. Definovanie života, F. Nietzsche tvorí nasledujúcu myšlienku: život je vôľa k moci. Počas tohto obdobia sa objavili jeho najvýznamnejšie diela: „Tak povedal </w:t>
-      </w:r>
-      <w:proofErr w:type="spellStart"/>
-      <w:r>
-        <w:rPr>
-          <w:rFonts w:ascii="Times New Roman" w:hAnsi="Times New Roman"/>
-          <w:sz w:val="24"/>
-          <w:szCs w:val="24"/>
-        </w:rPr>
-        <w:t>Zarathustra</w:t>
-      </w:r>
-      <w:proofErr w:type="spellEnd"/>
-      <w:r>
-        <w:rPr>
-          <w:rFonts w:ascii="Times New Roman" w:hAnsi="Times New Roman"/>
-          <w:sz w:val="24"/>
-          <w:szCs w:val="24"/>
-        </w:rPr>
-        <w:t>“, „na druhú stranu dobra a zla“, „</w:t>
-      </w:r>
-      <w:proofErr w:type="spellStart"/>
-      <w:r>
-        <w:rPr>
-          <w:rFonts w:ascii="Times New Roman" w:hAnsi="Times New Roman"/>
-          <w:sz w:val="24"/>
-          <w:szCs w:val="24"/>
-        </w:rPr>
-        <w:t>antikresťan</w:t>
-      </w:r>
-      <w:proofErr w:type="spellEnd"/>
-      <w:r>
-        <w:rPr>
-          <w:rFonts w:ascii="Times New Roman" w:hAnsi="Times New Roman"/>
-          <w:sz w:val="24"/>
-          <w:szCs w:val="24"/>
-        </w:rPr>
-        <w:t>“. Rukopis „Vôľa k moci“ bol vydaný po smrti filozofa.</w:t>
-      </w:r>
-    </w:p>
-    <w:p>
-      <w:pPr>
-        <w:spacing w:line="360" w:lineRule="auto"/>
-        <w:ind w:firstLine="510"/>
-        <w:jc w:val="both"/>
-        <w:rPr>
-          <w:rFonts w:ascii="Times New Roman" w:hAnsi="Times New Roman"/>
-          <w:sz w:val="24"/>
-          <w:szCs w:val="24"/>
-        </w:rPr>
-      </w:pPr>
-      <w:r>
-        <w:rPr>
-          <w:rFonts w:ascii="Times New Roman" w:hAnsi="Times New Roman"/>
-          <w:sz w:val="24"/>
-          <w:szCs w:val="24"/>
-        </w:rPr>
-        <w:t xml:space="preserve">Vo vzťahu k morálke zostáva F. Nietzsche </w:t>
-      </w:r>
-      <w:proofErr w:type="spellStart"/>
-      <w:r>
-        <w:rPr>
-          <w:rFonts w:ascii="Times New Roman" w:hAnsi="Times New Roman"/>
-          <w:sz w:val="24"/>
-          <w:szCs w:val="24"/>
-        </w:rPr>
-        <w:t>nigelitom</w:t>
-      </w:r>
-      <w:proofErr w:type="spellEnd"/>
-      <w:r>
-        <w:rPr>
-          <w:rFonts w:ascii="Times New Roman" w:hAnsi="Times New Roman"/>
-          <w:sz w:val="24"/>
-          <w:szCs w:val="24"/>
-        </w:rPr>
-        <w:t>, keďže svoju súčasnú kultúru definuje ako morálny úpadok. Morálka poškodzuje kultúru zvnútra, pretože je nástrojom kontroly davu a jej inštinktov. Kresťanská morálka a náboženstvo potvrdzujú poslušnú „morálku otrokov“. Preto je potrebné vykonať „prehodnotenie hodnôt“ a identifikovať morálne základy „silného človeka“. F. Nietzsche teda rozlišuje dva typy morálky: majstra a otroka. Morálka „majstrov“ potvrdzuje hodnotu života, ktorá je najzreteľnejšia na pozadí prirodzenej nerovnosti ľudí v dôsledku rozdielu v ich vôli a vitalite.</w:t>
-      </w:r>
-    </w:p>
-    <w:p>
-      <w:pPr>
-        <w:spacing w:line="360" w:lineRule="auto"/>
-        <w:ind w:firstLine="510"/>
-        <w:jc w:val="both"/>
-        <w:rPr>
-          <w:rFonts w:ascii="Times New Roman" w:hAnsi="Times New Roman"/>
-          <w:sz w:val="24"/>
-          <w:szCs w:val="24"/>
-        </w:rPr>
-      </w:pPr>
-      <w:r>
-        <w:rPr>
-          <w:rFonts w:ascii="Times New Roman" w:hAnsi="Times New Roman"/>
-          <w:sz w:val="24"/>
-          <w:szCs w:val="24"/>
-        </w:rPr>
-        <w:lastRenderedPageBreak/>
-        <w:t>„Nová morálka“ sa môže objaviť iba v dôsledku zvrhnutia majstra, vyššej morálky a toho sú schopní len otroci. Nová morálka sa potvrdí iba prostredníctvom „povstania otrokov v morálke“. Iba silný muž, rodený aristokrat, je úplne slobodný. Nie je viazaný žiadnymi morálnymi záväzkami a normami. „Silný človek“ je superman a iba on môže byť predmetom morálky.</w:t>
-      </w:r>
-    </w:p>
-    <w:p>
-      <w:pPr>
-        <w:spacing w:line="360" w:lineRule="auto"/>
-        <w:ind w:firstLine="510"/>
-        <w:jc w:val="both"/>
-        <w:rPr>
-          <w:rFonts w:ascii="Times New Roman" w:hAnsi="Times New Roman"/>
-          <w:sz w:val="24"/>
-          <w:szCs w:val="24"/>
-        </w:rPr>
-      </w:pPr>
-      <w:r>
-        <w:rPr>
-          <w:rFonts w:ascii="Times New Roman" w:hAnsi="Times New Roman"/>
-          <w:sz w:val="24"/>
-          <w:szCs w:val="24"/>
-        </w:rPr>
-        <w:t>V „gynekológii morálky“ definuje F. Nietzsche taký typ ľudí, „</w:t>
-      </w:r>
-      <w:proofErr w:type="spellStart"/>
-      <w:r>
-        <w:rPr>
-          <w:rFonts w:ascii="Times New Roman" w:hAnsi="Times New Roman"/>
-          <w:sz w:val="24"/>
-          <w:szCs w:val="24"/>
-        </w:rPr>
-        <w:t>supermen</w:t>
-      </w:r>
-      <w:proofErr w:type="spellEnd"/>
-      <w:r>
-        <w:rPr>
-          <w:rFonts w:ascii="Times New Roman" w:hAnsi="Times New Roman"/>
-          <w:sz w:val="24"/>
-          <w:szCs w:val="24"/>
-        </w:rPr>
-        <w:t xml:space="preserve">“: „... navzájom sa prejavujú tak úprimne, zdržanlivo, jemne, hrdo a priateľsky, - smerom k vonkajšiemu svetu tam, kde cudzinci začínajú, cudzinci nie sú o nič lepšie ako nespútané dravé zvieratá. Tu majú slobodu od akéhokoľvek sociálneho nátlaku, vo voľnej prírode sa odmeňujú za napätie vyvolané dlhým mierom, ktorý je spôsobený mierovým spolunažívaním. Vracajú sa k nevinnému svedomiu dravých zvierat. </w:t>
-      </w:r>
-    </w:p>
-    <w:p>
-      <w:pPr>
-        <w:spacing w:line="360" w:lineRule="auto"/>
-        <w:ind w:firstLine="510"/>
-        <w:jc w:val="both"/>
-        <w:rPr>
-          <w:rFonts w:ascii="Times New Roman" w:hAnsi="Times New Roman"/>
-          <w:sz w:val="24"/>
-          <w:szCs w:val="24"/>
-        </w:rPr>
-      </w:pPr>
-      <w:r>
-        <w:rPr>
-          <w:rFonts w:ascii="Times New Roman" w:hAnsi="Times New Roman"/>
-          <w:sz w:val="24"/>
-          <w:szCs w:val="24"/>
-        </w:rPr>
-        <w:t>Rovnako ako víťazi príšer, píše filozof, nadľudskí ľudia pochádzajú z hroznej zmeny vrážd, podpaľačstva, násilia a pogromov, vyzerajú ako po dokončení úlohy s hrdosťou a pokojom mysle. Sú si istí, že básnici budú mať už dlhú dobu tému pre kreativitu a oslávenie. V srdci všetkých týchto úvah si človek nemôže pomôcť, len vidí znamenie dravej zveri, túži po koristi a víťazstve, „blond zviera“.</w:t>
-      </w:r>
-    </w:p>
-    <w:p>
-      <w:pPr>
-        <w:spacing w:line="360" w:lineRule="auto"/>
-        <w:ind w:firstLine="510"/>
-        <w:jc w:val="both"/>
-        <w:rPr>
-          <w:rFonts w:ascii="Times New Roman" w:hAnsi="Times New Roman"/>
-          <w:sz w:val="24"/>
-          <w:szCs w:val="24"/>
-        </w:rPr>
-      </w:pPr>
-      <w:r>
-        <w:rPr>
-          <w:rFonts w:ascii="Times New Roman" w:hAnsi="Times New Roman"/>
-          <w:sz w:val="24"/>
-          <w:szCs w:val="24"/>
-        </w:rPr>
-        <w:t xml:space="preserve">„Superman“, o ktorom filozof diskutuje, príde ako najvyšší biologický typ človeka, ktorý sa živí „novou morálkou“. Nová svetová vládnuca rasa bude musieť ovládnuť Zem. Proti tomu stojí stádo ľudí, ktoré samo o sebe predstavuje inštinkt na sebaobranu, realizované tak proti degenerovaným (zločincom), ako aj proti „vystupovaniu nad dav“. Iba „najvyššia rasa“ má zmysel pre šľachtu, „aristokraciu“. To je presne to, čo </w:t>
-      </w:r>
-      <w:proofErr w:type="spellStart"/>
-      <w:r>
-        <w:rPr>
-          <w:rFonts w:ascii="Times New Roman" w:hAnsi="Times New Roman"/>
-          <w:sz w:val="24"/>
-          <w:szCs w:val="24"/>
-        </w:rPr>
-        <w:t>postrádajú</w:t>
-      </w:r>
-      <w:proofErr w:type="spellEnd"/>
-      <w:r>
-        <w:rPr>
-          <w:rFonts w:ascii="Times New Roman" w:hAnsi="Times New Roman"/>
-          <w:sz w:val="24"/>
-          <w:szCs w:val="24"/>
-        </w:rPr>
-        <w:t xml:space="preserve"> moderní „majstri“ výrobcov a obchodníkov, filozof sa sťažuje, že sa stane dominantnou silou. Nemecký </w:t>
-      </w:r>
-      <w:proofErr w:type="spellStart"/>
-      <w:r>
-        <w:rPr>
-          <w:rFonts w:ascii="Times New Roman" w:hAnsi="Times New Roman"/>
-          <w:sz w:val="24"/>
-          <w:szCs w:val="24"/>
-        </w:rPr>
-        <w:t>nacizizmus</w:t>
-      </w:r>
-      <w:proofErr w:type="spellEnd"/>
-      <w:r>
-        <w:rPr>
-          <w:rFonts w:ascii="Times New Roman" w:hAnsi="Times New Roman"/>
-          <w:sz w:val="24"/>
-          <w:szCs w:val="24"/>
-        </w:rPr>
-        <w:t xml:space="preserve"> interpretoval argumenty filozofa v súlade so svojou ideológiou ničenia „slabých“ pre rozkvet „vyššej rasy“, čím skreslil jeho myšlienky a zmenil F. Nietzscheho na </w:t>
-      </w:r>
-      <w:proofErr w:type="spellStart"/>
-      <w:r>
-        <w:rPr>
-          <w:rFonts w:ascii="Times New Roman" w:hAnsi="Times New Roman"/>
-          <w:sz w:val="24"/>
-          <w:szCs w:val="24"/>
-        </w:rPr>
-        <w:t>misantropa</w:t>
-      </w:r>
-      <w:proofErr w:type="spellEnd"/>
-      <w:r>
-        <w:rPr>
-          <w:rFonts w:ascii="Times New Roman" w:hAnsi="Times New Roman"/>
-          <w:sz w:val="24"/>
-          <w:szCs w:val="24"/>
-        </w:rPr>
-        <w:t xml:space="preserve"> a proroka rasizmu. Ale ak budeme pozorne venovať pozornosť dielam filozofa, budeme venovať pozornosť humanizmu a mierovej povahe jeho myšlienok. F. Nietzsche ostro nesúhlasil so stádom a podriadením osobnosti davu.</w:t>
-      </w:r>
-    </w:p>
-    <w:p>
-      <w:pPr>
-        <w:spacing w:line="360" w:lineRule="auto"/>
-        <w:ind w:firstLine="510"/>
-        <w:jc w:val="both"/>
-        <w:rPr>
-          <w:rFonts w:ascii="Times New Roman" w:hAnsi="Times New Roman"/>
-          <w:sz w:val="24"/>
-          <w:szCs w:val="24"/>
-        </w:rPr>
-      </w:pPr>
-      <w:r>
-        <w:rPr>
-          <w:rFonts w:ascii="Times New Roman" w:hAnsi="Times New Roman"/>
-          <w:sz w:val="24"/>
-          <w:szCs w:val="24"/>
-        </w:rPr>
-        <w:t xml:space="preserve">V </w:t>
-      </w:r>
-      <w:proofErr w:type="spellStart"/>
-      <w:r>
-        <w:rPr>
-          <w:rFonts w:ascii="Times New Roman" w:hAnsi="Times New Roman"/>
-          <w:sz w:val="24"/>
-          <w:szCs w:val="24"/>
-        </w:rPr>
-        <w:t>Jolly</w:t>
-      </w:r>
-      <w:proofErr w:type="spellEnd"/>
-      <w:r>
-        <w:rPr>
-          <w:rFonts w:ascii="Times New Roman" w:hAnsi="Times New Roman"/>
-          <w:sz w:val="24"/>
-          <w:szCs w:val="24"/>
-        </w:rPr>
-        <w:t xml:space="preserve"> </w:t>
-      </w:r>
-      <w:proofErr w:type="spellStart"/>
-      <w:r>
-        <w:rPr>
-          <w:rFonts w:ascii="Times New Roman" w:hAnsi="Times New Roman"/>
-          <w:sz w:val="24"/>
-          <w:szCs w:val="24"/>
-        </w:rPr>
-        <w:t>Science</w:t>
-      </w:r>
-      <w:proofErr w:type="spellEnd"/>
-      <w:r>
-        <w:rPr>
-          <w:rFonts w:ascii="Times New Roman" w:hAnsi="Times New Roman"/>
-          <w:sz w:val="24"/>
-          <w:szCs w:val="24"/>
-        </w:rPr>
-        <w:t xml:space="preserve"> filozof informuje celý svet, že „Boh je mŕtvy! Boh je mŕtvy! A zabili sme ho! “Božia smrť rozdelila dejiny ľudstva, čo sa odrazilo na odmietnutí hodnôt, ktoré ležali na základe európskej kultúrnej tradície. </w:t>
-      </w:r>
-      <w:proofErr w:type="spellStart"/>
-      <w:r>
-        <w:rPr>
-          <w:rFonts w:ascii="Times New Roman" w:hAnsi="Times New Roman"/>
-          <w:sz w:val="24"/>
-          <w:szCs w:val="24"/>
-        </w:rPr>
-        <w:t>Zarathustra</w:t>
-      </w:r>
-      <w:proofErr w:type="spellEnd"/>
-      <w:r>
-        <w:rPr>
-          <w:rFonts w:ascii="Times New Roman" w:hAnsi="Times New Roman"/>
-          <w:sz w:val="24"/>
-          <w:szCs w:val="24"/>
-        </w:rPr>
-        <w:t xml:space="preserve"> oznámil Božiu smrť celému svetu. V knihe „Tak povedal </w:t>
-      </w:r>
-      <w:proofErr w:type="spellStart"/>
-      <w:r>
-        <w:rPr>
-          <w:rFonts w:ascii="Times New Roman" w:hAnsi="Times New Roman"/>
-          <w:sz w:val="24"/>
-          <w:szCs w:val="24"/>
-        </w:rPr>
-        <w:t>Zarathustra</w:t>
-      </w:r>
-      <w:proofErr w:type="spellEnd"/>
-      <w:r>
-        <w:rPr>
-          <w:rFonts w:ascii="Times New Roman" w:hAnsi="Times New Roman"/>
-          <w:sz w:val="24"/>
-          <w:szCs w:val="24"/>
-        </w:rPr>
-        <w:t>“ získava myšlienka „silného človeka“ iný (</w:t>
-      </w:r>
-      <w:proofErr w:type="spellStart"/>
-      <w:r>
-        <w:rPr>
-          <w:rFonts w:ascii="Times New Roman" w:hAnsi="Times New Roman"/>
-          <w:sz w:val="24"/>
-          <w:szCs w:val="24"/>
-        </w:rPr>
-        <w:t>antikresťanský</w:t>
-      </w:r>
-      <w:proofErr w:type="spellEnd"/>
-      <w:r>
-        <w:rPr>
-          <w:rFonts w:ascii="Times New Roman" w:hAnsi="Times New Roman"/>
-          <w:sz w:val="24"/>
-          <w:szCs w:val="24"/>
-        </w:rPr>
-        <w:t>) zvuk, ktorý sa najviac prejavuje v inom diele F. Nietzscheho „</w:t>
-      </w:r>
-      <w:proofErr w:type="spellStart"/>
-      <w:r>
-        <w:rPr>
-          <w:rFonts w:ascii="Times New Roman" w:hAnsi="Times New Roman"/>
-          <w:sz w:val="24"/>
-          <w:szCs w:val="24"/>
-        </w:rPr>
-        <w:t>antikresťan</w:t>
-      </w:r>
-      <w:proofErr w:type="spellEnd"/>
-      <w:r>
-        <w:rPr>
-          <w:rFonts w:ascii="Times New Roman" w:hAnsi="Times New Roman"/>
-          <w:sz w:val="24"/>
-          <w:szCs w:val="24"/>
-        </w:rPr>
-        <w:t xml:space="preserve">“. Význam vzorca „Boh </w:t>
-      </w:r>
-      <w:r>
-        <w:rPr>
-          <w:rFonts w:ascii="Times New Roman" w:hAnsi="Times New Roman"/>
-          <w:sz w:val="24"/>
-          <w:szCs w:val="24"/>
-        </w:rPr>
-        <w:lastRenderedPageBreak/>
-        <w:t xml:space="preserve">zomrel“ vyjadruje celú tragédiu kresťanského učenia, keď „viera v kresťanského Boha prestala byť dôveryhodná“. Filozof kontrastuje s Kristovými skutkami evanjelia s mocou pohanského </w:t>
-      </w:r>
-      <w:proofErr w:type="spellStart"/>
-      <w:r>
-        <w:rPr>
-          <w:rFonts w:ascii="Times New Roman" w:hAnsi="Times New Roman"/>
-          <w:sz w:val="24"/>
-          <w:szCs w:val="24"/>
-        </w:rPr>
-        <w:t>Dionýsa</w:t>
-      </w:r>
-      <w:proofErr w:type="spellEnd"/>
-      <w:r>
-        <w:rPr>
-          <w:rFonts w:ascii="Times New Roman" w:hAnsi="Times New Roman"/>
-          <w:sz w:val="24"/>
-          <w:szCs w:val="24"/>
-        </w:rPr>
-        <w:t xml:space="preserve">, s nádejou na „spasenie“ - so skutočnosťou „večného návratu“, kresťanského súcitu - svetského utrpenia. Popiera posvätné hodnoty náboženstva a kontrastuje s výkladom kresťanstva ako veľkého zlomu s vysoko morálnou podstatou „nadčloveka“. Román F. Dostojevského „Idiot“ mal podľa mnohých vedcov veľký vplyv na filozofa, ktorý sa prejavil v </w:t>
-      </w:r>
-      <w:proofErr w:type="spellStart"/>
-      <w:r>
-        <w:rPr>
-          <w:rFonts w:ascii="Times New Roman" w:hAnsi="Times New Roman"/>
-          <w:sz w:val="24"/>
-          <w:szCs w:val="24"/>
-        </w:rPr>
-        <w:t>nietzschejskej</w:t>
-      </w:r>
-      <w:proofErr w:type="spellEnd"/>
-      <w:r>
-        <w:rPr>
-          <w:rFonts w:ascii="Times New Roman" w:hAnsi="Times New Roman"/>
-          <w:sz w:val="24"/>
-          <w:szCs w:val="24"/>
-        </w:rPr>
-        <w:t xml:space="preserve"> charakterizácii kresťanstva. F. Nietzsche porovnáva evanjelium so svetom „ruského románu“ a ľutuje, že „Dostojevskij nežil v blízkosti Krista“. Podľa filozofa je spisovateľ F. Dostojevskij „jediným psychológom“, od ktorého by sa mohol „niečo naučiť“.</w:t>
-      </w:r>
-    </w:p>
-    <w:p>
-      <w:pPr>
-        <w:spacing w:line="360" w:lineRule="auto"/>
-        <w:ind w:firstLine="510"/>
-        <w:jc w:val="both"/>
-        <w:rPr>
-          <w:rFonts w:ascii="Times New Roman" w:hAnsi="Times New Roman"/>
-          <w:sz w:val="24"/>
-          <w:szCs w:val="24"/>
-        </w:rPr>
-      </w:pPr>
-      <w:r>
-        <w:rPr>
-          <w:rFonts w:ascii="Times New Roman" w:hAnsi="Times New Roman"/>
-          <w:sz w:val="24"/>
-          <w:szCs w:val="24"/>
-        </w:rPr>
-        <w:t xml:space="preserve">Nihilizmus je dôsledkom rozkladu morálky, straty všetkých hodnotových orientácií a vedie k degenerácii celého ľudstva, k dekadencii (rozkladu). Slovo nihilizmus má ruské korene a prvýkrát sa používa v románoch I. </w:t>
-      </w:r>
-      <w:proofErr w:type="spellStart"/>
-      <w:r>
-        <w:rPr>
-          <w:rFonts w:ascii="Times New Roman" w:hAnsi="Times New Roman"/>
-          <w:sz w:val="24"/>
-          <w:szCs w:val="24"/>
-        </w:rPr>
-        <w:t>Turgeneva</w:t>
-      </w:r>
-      <w:proofErr w:type="spellEnd"/>
-      <w:r>
-        <w:rPr>
-          <w:rFonts w:ascii="Times New Roman" w:hAnsi="Times New Roman"/>
-          <w:sz w:val="24"/>
-          <w:szCs w:val="24"/>
-        </w:rPr>
-        <w:t>, ktorý prišiel na Západ s prekladmi. Príčinou nihilizmu je podľa F. Nietzsche duchovná a kultúrna kríza, pocit frustrácie a straty všetkých morálnych štandardov a významov existencie. „Večné hodnoty sa znehodnocujú, píše filozof, že neexistuje žiadny cieľ, žiadna odpoveď na otázku„ Prečo? “</w:t>
-      </w:r>
-    </w:p>
-    <w:p>
-      <w:pPr>
-        <w:spacing w:line="360" w:lineRule="auto"/>
-        <w:ind w:firstLine="510"/>
-        <w:jc w:val="both"/>
-        <w:rPr>
-          <w:rFonts w:ascii="Times New Roman" w:hAnsi="Times New Roman"/>
-          <w:sz w:val="24"/>
-          <w:szCs w:val="24"/>
-        </w:rPr>
-      </w:pPr>
-      <w:r>
-        <w:rPr>
-          <w:rFonts w:ascii="Times New Roman" w:hAnsi="Times New Roman"/>
-          <w:sz w:val="24"/>
-          <w:szCs w:val="24"/>
-        </w:rPr>
-        <w:t>Podľa filozofa, francúzskej revolúcie a socializmu, budhizmu a kresťanstva sú rovnako „nihilistické“ svetonázory, ich hnacou silou je povstanie „nedokončených a podradných“. Preto jeho hlavnú myšlienku „nadčloveka“ možno chápať ako zvláštnu schopnosť „prekonať“. F. Nietzsche kontrastuje so všetkými variantmi nihilizmu so svojím mýtom „večného návratu“ a doktrínou „vôle k moci“.</w:t>
-      </w:r>
-    </w:p>
-    <w:p>
-      <w:pPr>
-        <w:spacing w:line="360" w:lineRule="auto"/>
-        <w:ind w:firstLine="510"/>
-        <w:jc w:val="both"/>
-        <w:rPr>
-          <w:rFonts w:ascii="Times New Roman" w:hAnsi="Times New Roman"/>
-          <w:sz w:val="24"/>
-          <w:szCs w:val="24"/>
-        </w:rPr>
-        <w:sectPr>
-          <w:pgSz w:w="11906" w:h="16838"/>
-          <w:pgMar w:top="1417" w:right="1417" w:bottom="1417" w:left="1417" w:header="708" w:footer="708" w:gutter="0"/>
-          <w:cols w:space="708"/>
-          <w:docGrid w:linePitch="360"/>
-        </w:sectPr>
-      </w:pPr>
-      <w:r>
-        <w:rPr>
-          <w:rFonts w:ascii="Times New Roman" w:hAnsi="Times New Roman"/>
-          <w:sz w:val="24"/>
-          <w:szCs w:val="24"/>
-        </w:rPr>
-        <w:t xml:space="preserve">V mýte „večného návratu“ je cítiť vplyv pozitivizmu na F. Nietzscheho. Iba namiesto vedeckej (vedeckej) terminológie používa metafory: namiesto uvažovania o zákone o zachovaní energie a o konečnosti množstva energie vo vesmíre ponúka obraz „večného návratu“ vo forme cesty a brány. Nápis nad bránou naznačuje, že „Moment“ vládne svetu. </w:t>
-      </w:r>
-      <w:proofErr w:type="spellStart"/>
-      <w:r>
-        <w:rPr>
-          <w:rFonts w:ascii="Times New Roman" w:hAnsi="Times New Roman"/>
-          <w:sz w:val="24"/>
-          <w:szCs w:val="24"/>
-        </w:rPr>
-        <w:t>Hegelovský</w:t>
-      </w:r>
-      <w:proofErr w:type="spellEnd"/>
-      <w:r>
-        <w:rPr>
-          <w:rFonts w:ascii="Times New Roman" w:hAnsi="Times New Roman"/>
-          <w:sz w:val="24"/>
-          <w:szCs w:val="24"/>
-        </w:rPr>
-        <w:t xml:space="preserve"> univerzálny „pokrok“ ako cesta k úplnému dokonalosti popiera F. Nietzsche</w:t>
-      </w:r>
-    </w:p>
-    <w:p>
-      <w:pPr>
-        <w:pStyle w:val="Nadpis1"/>
-      </w:pPr>
-      <w:bookmarkStart w:id="1" w:name="_Toc25917697"/>
-      <w:r>
-        <w:lastRenderedPageBreak/>
-        <w:t>Záver</w:t>
-      </w:r>
-      <w:bookmarkEnd w:id="1"/>
-    </w:p>
-    <w:p/>
-    <w:p>
-      <w:pPr>
-        <w:spacing w:line="360" w:lineRule="auto"/>
-        <w:ind w:firstLine="510"/>
-        <w:jc w:val="both"/>
-        <w:rPr>
-          <w:rFonts w:ascii="Times New Roman" w:hAnsi="Times New Roman"/>
-          <w:sz w:val="24"/>
-          <w:szCs w:val="24"/>
-        </w:rPr>
-      </w:pPr>
-      <w:r>
-        <w:rPr>
-          <w:rFonts w:ascii="Times New Roman" w:hAnsi="Times New Roman"/>
-          <w:sz w:val="24"/>
-          <w:szCs w:val="24"/>
-        </w:rPr>
-        <w:t xml:space="preserve">Filozofia F. Nietzscheho je tiež dvojaká, nejednoznačná, nejednoznačná, rovnako ako filozofia M. Heideggera, ktorá pravdepodobne spôsobila, že Heidegger „urobil“ filozofický svet, ktorý berie Nietzsche vážne, že práve Heidegger zachytil jednu z hlavných myšlienok Nietzscheho myšlienok. inštalácie budúceho XX storočia: nastolenie otázky potreby filozofie všeobecne (a nie v akejkoľvek forme) </w:t>
-      </w:r>
-      <w:r>
-        <w:rPr>
-          <w:rFonts w:ascii="Times New Roman" w:hAnsi="Times New Roman"/>
-          <w:sz w:val="24"/>
-          <w:szCs w:val="24"/>
-        </w:rPr>
-        <w:t>(</w:t>
-      </w:r>
-      <w:proofErr w:type="spellStart"/>
-      <w:r>
-        <w:rPr>
-          <w:rFonts w:ascii="Times New Roman" w:hAnsi="Times New Roman"/>
-          <w:sz w:val="24"/>
-          <w:szCs w:val="24"/>
-        </w:rPr>
-        <w:t>Mikhailov</w:t>
-      </w:r>
-      <w:proofErr w:type="spellEnd"/>
-      <w:r>
-        <w:rPr>
-          <w:rFonts w:ascii="Times New Roman" w:hAnsi="Times New Roman"/>
-          <w:sz w:val="24"/>
-          <w:szCs w:val="24"/>
-        </w:rPr>
-        <w:t>, 1990, s. 133-136).</w:t>
-      </w:r>
-    </w:p>
-    <w:p>
-      <w:pPr>
-        <w:spacing w:line="360" w:lineRule="auto"/>
-        <w:ind w:firstLine="510"/>
-        <w:jc w:val="both"/>
-        <w:rPr>
-          <w:rFonts w:ascii="Times New Roman" w:hAnsi="Times New Roman"/>
-          <w:sz w:val="24"/>
-          <w:szCs w:val="24"/>
-        </w:rPr>
-      </w:pPr>
-      <w:r>
-        <w:rPr>
-          <w:rFonts w:ascii="Times New Roman" w:hAnsi="Times New Roman"/>
-          <w:sz w:val="24"/>
-          <w:szCs w:val="24"/>
-        </w:rPr>
-        <w:t>Historický význam a úloha Nietzscheho nie je toľko pri vytváraní „nového“, ako pri definovaní „uzla nápadov“ špecifického pre jeho čas, ktorý ľuďom umožňuje nájsť „iný začiatok“, keď sa pýtajú na svoje miesto vo svete. Konkrétne sa to prejavilo v skutočnosti, že Nietzsche sa zásadne postavil proti karteziánskym tradíciám vo filozofii a ukázalo sa, že je vynikajúcim predstaviteľom filozofického hnutia, ktoré sa aktívne podieľalo na boji za „svetový vplyv“ v podmienkach dominantného postavenia a dokonca zdanlivej dominancie racionalizmu. F. Nietzsche sa postavil proti popredným ideám času a predurčil myslenie ľudí budúcnosti. Toto je jeho skutočný význam.</w:t>
-      </w:r>
-    </w:p>
-    <w:p>
-      <w:pPr>
-        <w:spacing w:line="360" w:lineRule="auto"/>
-        <w:ind w:firstLine="510"/>
-        <w:jc w:val="both"/>
-        <w:rPr>
-          <w:rFonts w:ascii="Times New Roman" w:hAnsi="Times New Roman"/>
-          <w:sz w:val="24"/>
-          <w:szCs w:val="24"/>
-        </w:rPr>
-      </w:pPr>
-      <w:r>
-        <w:rPr>
-          <w:rFonts w:ascii="Times New Roman" w:hAnsi="Times New Roman"/>
-          <w:sz w:val="24"/>
-          <w:szCs w:val="24"/>
-        </w:rPr>
-        <w:t>Nietzscheho nihilizmus je založený na modernej kultúre, nemilosrdne odhalil chaos panujúci v duši moderného človeka; ale tiež postavil obraz nového sveta a nového človeka v ich skutočnej veľkosti. Jeho význam nie je to, že robil to, čo mnohí pred ním urobili: že vytvoril nové hodnoty, nové ideály, že nám umožnil pozerať sa hlbšie do hlbín reality, ako žiadny mysliteľ pred ním. Nie oddelene a bezmocne opísal zničený svet, ktorý obklopuje človeka vychovávaného na idealizme, ale umožnil tiež vidieť poriadok, ktorý bol vždy a vždy bude. Toto zjavenie večného poriadku vo svete, ktoré je jeho vlastným úspechom v oblasti filozofie, úzko súvisí s jeho vierou v osud. Odmietol falošný poriadok vedomia iba preto, aby umožnil skutočnému poriadku vôle, aby sa postavil na svoje miesto v oblasti nášho myslenia, takže vstúpil do sporu s morálnym Bohom bez toho, aby musel bojovať s Bohom.</w:t>
-      </w:r>
-    </w:p>
-    <w:p>
-      <w:pPr>
-        <w:spacing w:line="360" w:lineRule="auto"/>
-        <w:ind w:firstLine="510"/>
-        <w:jc w:val="both"/>
-        <w:rPr>
-          <w:rFonts w:ascii="Times New Roman" w:hAnsi="Times New Roman"/>
-          <w:sz w:val="24"/>
-          <w:szCs w:val="24"/>
-        </w:rPr>
-      </w:pPr>
-      <w:r>
-        <w:rPr>
-          <w:rFonts w:ascii="Times New Roman" w:hAnsi="Times New Roman"/>
-          <w:sz w:val="24"/>
-          <w:szCs w:val="24"/>
-        </w:rPr>
-        <w:t xml:space="preserve">Na záver je dôležité poznamenať, že knihu „Vôľa k moci: skúsenosť prehodnotenia všetkých hodnôt“ navrhol F. Nietzsche ako základné filozofické dielo, v ktorom by sa hlavné body jeho učenia uvádzali vedecky systematicky. Nietzsche, žiaľ, nedokázal usporiadať rôzne fragmenty do jedného integrálneho diela. Publikovaná verzia Vôle k moci (prvé vydanie bolo uverejnené v roku 1901) nie je ani zďaleka nespochybniteľnou kompiláciou E. </w:t>
-      </w:r>
-      <w:proofErr w:type="spellStart"/>
-      <w:r>
-        <w:rPr>
-          <w:rFonts w:ascii="Times New Roman" w:hAnsi="Times New Roman"/>
-          <w:sz w:val="24"/>
-          <w:szCs w:val="24"/>
-        </w:rPr>
-        <w:t>Ferster</w:t>
-      </w:r>
-      <w:proofErr w:type="spellEnd"/>
-      <w:r>
-        <w:rPr>
-          <w:rFonts w:ascii="Times New Roman" w:hAnsi="Times New Roman"/>
-          <w:sz w:val="24"/>
-          <w:szCs w:val="24"/>
-        </w:rPr>
-        <w:t xml:space="preserve">-Nietzsche a P. </w:t>
-      </w:r>
-      <w:proofErr w:type="spellStart"/>
-      <w:r>
-        <w:rPr>
-          <w:rFonts w:ascii="Times New Roman" w:hAnsi="Times New Roman"/>
-          <w:sz w:val="24"/>
-          <w:szCs w:val="24"/>
-        </w:rPr>
-        <w:t>Gast</w:t>
-      </w:r>
-      <w:proofErr w:type="spellEnd"/>
-      <w:r>
-        <w:rPr>
-          <w:rFonts w:ascii="Times New Roman" w:hAnsi="Times New Roman"/>
-          <w:sz w:val="24"/>
-          <w:szCs w:val="24"/>
-        </w:rPr>
-        <w:t>. Táto publikácia však mala obrovský vplyv nielen na filozofický, ale aj na politický život 20. storočia.</w:t>
-      </w:r>
-    </w:p>
-    <w:p>
-      <w:pPr>
-        <w:spacing w:line="360" w:lineRule="auto"/>
-        <w:ind w:firstLine="510"/>
-        <w:jc w:val="both"/>
-        <w:rPr>
-          <w:rFonts w:ascii="Times New Roman" w:hAnsi="Times New Roman"/>
-          <w:sz w:val="24"/>
-          <w:szCs w:val="24"/>
-        </w:rPr>
-      </w:pPr>
-      <w:r>
-        <w:rPr>
-          <w:rFonts w:ascii="Times New Roman" w:hAnsi="Times New Roman"/>
-          <w:sz w:val="24"/>
-          <w:szCs w:val="24"/>
-        </w:rPr>
-        <w:lastRenderedPageBreak/>
-        <w:t xml:space="preserve">Filozofické názory F. Nietzsche sa vo veľkej miere datujú k helénskym a romantickým tradíciám. Bol bezpodmienečným odporcom socializmu, považuje sa za predchodcu antidemokratickej moci, vplyv </w:t>
-      </w:r>
-      <w:proofErr w:type="spellStart"/>
-      <w:r>
-        <w:rPr>
-          <w:rFonts w:ascii="Times New Roman" w:hAnsi="Times New Roman"/>
-          <w:sz w:val="24"/>
-          <w:szCs w:val="24"/>
-        </w:rPr>
-        <w:t>nietzscheanizmu</w:t>
-      </w:r>
-      <w:proofErr w:type="spellEnd"/>
-      <w:r>
-        <w:rPr>
-          <w:rFonts w:ascii="Times New Roman" w:hAnsi="Times New Roman"/>
-          <w:sz w:val="24"/>
-          <w:szCs w:val="24"/>
-        </w:rPr>
-        <w:t xml:space="preserve"> na filozofiu 20. storočia je nezvyčajne obrovský. F. Nietzsche je považovaný za najškandalóznejšieho filozofa v histórii filozofie. Svojou „filozofiou života“ vedie k existenciálnemu (náboženskému aj ateistickému) smerovaniu vo filozofii.</w:t>
-      </w:r>
     </w:p>
     <w:p>
       <w:pPr>

</xml_diff>

<commit_message>
Zoznam pouzitych zdrojov - DONE
</commit_message>
<xml_diff>
--- a/1_Rocnik/Zimny_Semester/Etiketa/Semestralna praca.docx
+++ b/1_Rocnik/Zimny_Semester/Etiketa/Semestralna praca.docx
@@ -8832,6 +8832,324 @@
       </w:r>
       <w:bookmarkEnd w:id="2"/>
     </w:p>
+    <w:p/>
+    <w:p>
+      <w:pPr>
+        <w:spacing w:line="360" w:lineRule="auto"/>
+        <w:ind w:firstLine="510"/>
+        <w:jc w:val="both"/>
+        <w:rPr>
+          <w:rFonts w:ascii="Times New Roman" w:hAnsi="Times New Roman"/>
+          <w:sz w:val="24"/>
+          <w:szCs w:val="24"/>
+        </w:rPr>
+      </w:pPr>
+      <w:r>
+        <w:rPr>
+          <w:rFonts w:ascii="Times New Roman" w:hAnsi="Times New Roman"/>
+          <w:sz w:val="24"/>
+          <w:szCs w:val="24"/>
+        </w:rPr>
+        <w:t xml:space="preserve">1. </w:t>
+      </w:r>
+      <w:r>
+        <w:rPr>
+          <w:rFonts w:ascii="Times New Roman" w:hAnsi="Times New Roman"/>
+          <w:sz w:val="24"/>
+          <w:szCs w:val="24"/>
+        </w:rPr>
+        <w:t>Švec</w:t>
+      </w:r>
+      <w:r>
+        <w:rPr>
+          <w:rFonts w:ascii="Times New Roman" w:hAnsi="Times New Roman"/>
+          <w:sz w:val="24"/>
+          <w:szCs w:val="24"/>
+        </w:rPr>
+        <w:t xml:space="preserve"> M., Valentov</w:t>
+      </w:r>
+      <w:r>
+        <w:rPr>
+          <w:rFonts w:ascii="Times New Roman" w:hAnsi="Times New Roman"/>
+          <w:sz w:val="24"/>
+          <w:szCs w:val="24"/>
+        </w:rPr>
+        <w:t>á</w:t>
+      </w:r>
+      <w:r>
+        <w:rPr>
+          <w:rFonts w:ascii="Times New Roman" w:hAnsi="Times New Roman"/>
+          <w:sz w:val="24"/>
+          <w:szCs w:val="24"/>
+        </w:rPr>
+        <w:t xml:space="preserve"> </w:t>
+      </w:r>
+      <w:r>
+        <w:rPr>
+          <w:rFonts w:ascii="Times New Roman" w:hAnsi="Times New Roman"/>
+          <w:sz w:val="24"/>
+          <w:szCs w:val="24"/>
+        </w:rPr>
+        <w:t>T</w:t>
+      </w:r>
+      <w:r>
+        <w:rPr>
+          <w:rFonts w:ascii="Times New Roman" w:hAnsi="Times New Roman"/>
+          <w:sz w:val="24"/>
+          <w:szCs w:val="24"/>
+        </w:rPr>
+        <w:t>.</w:t>
+      </w:r>
+      <w:r>
+        <w:rPr>
+          <w:rFonts w:ascii="Times New Roman" w:hAnsi="Times New Roman"/>
+          <w:sz w:val="24"/>
+          <w:szCs w:val="24"/>
+        </w:rPr>
+        <w:t xml:space="preserve">, </w:t>
+      </w:r>
+      <w:r>
+        <w:rPr>
+          <w:rFonts w:ascii="Times New Roman" w:hAnsi="Times New Roman"/>
+          <w:sz w:val="24"/>
+          <w:szCs w:val="24"/>
+        </w:rPr>
+        <w:t>Ž</w:t>
+      </w:r>
+      <w:r>
+        <w:rPr>
+          <w:rFonts w:ascii="Times New Roman" w:hAnsi="Times New Roman"/>
+          <w:sz w:val="24"/>
+          <w:szCs w:val="24"/>
+        </w:rPr>
+        <w:t>ulová</w:t>
+      </w:r>
+      <w:r>
+        <w:rPr>
+          <w:rFonts w:ascii="Times New Roman" w:hAnsi="Times New Roman"/>
+          <w:sz w:val="24"/>
+          <w:szCs w:val="24"/>
+        </w:rPr>
+        <w:t xml:space="preserve"> J.</w:t>
+      </w:r>
+      <w:r>
+        <w:rPr>
+          <w:rFonts w:ascii="Times New Roman" w:hAnsi="Times New Roman"/>
+          <w:sz w:val="24"/>
+          <w:szCs w:val="24"/>
+        </w:rPr>
+        <w:t xml:space="preserve">: Nove pravidla ochrany </w:t>
+      </w:r>
+      <w:r>
+        <w:rPr>
+          <w:rFonts w:ascii="Times New Roman" w:hAnsi="Times New Roman"/>
+          <w:sz w:val="24"/>
+          <w:szCs w:val="24"/>
+        </w:rPr>
+        <w:t>osobných</w:t>
+      </w:r>
+      <w:r>
+        <w:rPr>
+          <w:rFonts w:ascii="Times New Roman" w:hAnsi="Times New Roman"/>
+          <w:sz w:val="24"/>
+          <w:szCs w:val="24"/>
+        </w:rPr>
+        <w:t xml:space="preserve"> </w:t>
+      </w:r>
+      <w:r>
+        <w:rPr>
+          <w:rFonts w:ascii="Times New Roman" w:hAnsi="Times New Roman"/>
+          <w:sz w:val="24"/>
+          <w:szCs w:val="24"/>
+        </w:rPr>
+        <w:t>údajov</w:t>
+      </w:r>
+      <w:r>
+        <w:rPr>
+          <w:rFonts w:ascii="Times New Roman" w:hAnsi="Times New Roman"/>
+          <w:sz w:val="24"/>
+          <w:szCs w:val="24"/>
+        </w:rPr>
+        <w:t xml:space="preserve"> // </w:t>
+      </w:r>
+      <w:r>
+        <w:rPr>
+          <w:rFonts w:ascii="Times New Roman" w:hAnsi="Times New Roman"/>
+          <w:sz w:val="24"/>
+          <w:szCs w:val="24"/>
+        </w:rPr>
+        <w:t>podľa</w:t>
+      </w:r>
+      <w:r>
+        <w:rPr>
+          <w:rFonts w:ascii="Times New Roman" w:hAnsi="Times New Roman"/>
+          <w:sz w:val="24"/>
+          <w:szCs w:val="24"/>
+        </w:rPr>
+        <w:t xml:space="preserve"> </w:t>
+      </w:r>
+      <w:r>
+        <w:rPr>
+          <w:rFonts w:ascii="Times New Roman" w:hAnsi="Times New Roman"/>
+          <w:sz w:val="24"/>
+          <w:szCs w:val="24"/>
+        </w:rPr>
+        <w:t>nového</w:t>
+      </w:r>
+      <w:r>
+        <w:rPr>
+          <w:rFonts w:ascii="Times New Roman" w:hAnsi="Times New Roman"/>
+          <w:sz w:val="24"/>
+          <w:szCs w:val="24"/>
+        </w:rPr>
+        <w:t xml:space="preserve"> </w:t>
+      </w:r>
+      <w:r>
+        <w:rPr>
+          <w:rFonts w:ascii="Times New Roman" w:hAnsi="Times New Roman"/>
+          <w:sz w:val="24"/>
+          <w:szCs w:val="24"/>
+        </w:rPr>
+        <w:t>zákona</w:t>
+      </w:r>
+      <w:r>
+        <w:rPr>
+          <w:rFonts w:ascii="Times New Roman" w:hAnsi="Times New Roman"/>
+          <w:sz w:val="24"/>
+          <w:szCs w:val="24"/>
+        </w:rPr>
+        <w:t xml:space="preserve"> o ochrane </w:t>
+      </w:r>
+      <w:r>
+        <w:rPr>
+          <w:rFonts w:ascii="Times New Roman" w:hAnsi="Times New Roman"/>
+          <w:sz w:val="24"/>
+          <w:szCs w:val="24"/>
+        </w:rPr>
+        <w:t>osobných</w:t>
+      </w:r>
+      <w:r>
+        <w:rPr>
+          <w:rFonts w:ascii="Times New Roman" w:hAnsi="Times New Roman"/>
+          <w:sz w:val="24"/>
+          <w:szCs w:val="24"/>
+        </w:rPr>
+        <w:t xml:space="preserve"> </w:t>
+      </w:r>
+      <w:r>
+        <w:rPr>
+          <w:rFonts w:ascii="Times New Roman" w:hAnsi="Times New Roman"/>
+          <w:sz w:val="24"/>
+          <w:szCs w:val="24"/>
+        </w:rPr>
+        <w:t>údajov</w:t>
+      </w:r>
+      <w:r>
+        <w:rPr>
+          <w:rFonts w:ascii="Times New Roman" w:hAnsi="Times New Roman"/>
+          <w:sz w:val="24"/>
+          <w:szCs w:val="24"/>
+        </w:rPr>
+        <w:t xml:space="preserve"> a nariadenia GDPR</w:t>
+      </w:r>
+      <w:r>
+        <w:rPr>
+          <w:rFonts w:ascii="Times New Roman" w:hAnsi="Times New Roman"/>
+          <w:sz w:val="24"/>
+          <w:szCs w:val="24"/>
+        </w:rPr>
+        <w:t xml:space="preserve">. </w:t>
+      </w:r>
+      <w:r>
+        <w:rPr>
+          <w:rFonts w:ascii="Times New Roman" w:hAnsi="Times New Roman"/>
+          <w:sz w:val="24"/>
+          <w:szCs w:val="24"/>
+        </w:rPr>
+        <w:t>Bratislava</w:t>
+      </w:r>
+      <w:r>
+        <w:rPr>
+          <w:rFonts w:ascii="Times New Roman" w:hAnsi="Times New Roman"/>
+          <w:sz w:val="24"/>
+          <w:szCs w:val="24"/>
+        </w:rPr>
+        <w:t xml:space="preserve">: </w:t>
+      </w:r>
+      <w:proofErr w:type="spellStart"/>
+      <w:r>
+        <w:rPr>
+          <w:rFonts w:ascii="Times New Roman" w:hAnsi="Times New Roman"/>
+          <w:sz w:val="24"/>
+          <w:szCs w:val="24"/>
+        </w:rPr>
+        <w:t>Wolters</w:t>
+      </w:r>
+      <w:proofErr w:type="spellEnd"/>
+      <w:r>
+        <w:rPr>
+          <w:rFonts w:ascii="Times New Roman" w:hAnsi="Times New Roman"/>
+          <w:sz w:val="24"/>
+          <w:szCs w:val="24"/>
+        </w:rPr>
+        <w:t xml:space="preserve"> </w:t>
+      </w:r>
+      <w:proofErr w:type="spellStart"/>
+      <w:r>
+        <w:rPr>
+          <w:rFonts w:ascii="Times New Roman" w:hAnsi="Times New Roman"/>
+          <w:sz w:val="24"/>
+          <w:szCs w:val="24"/>
+        </w:rPr>
+        <w:t>Kluwer</w:t>
+      </w:r>
+      <w:proofErr w:type="spellEnd"/>
+      <w:r>
+        <w:rPr>
+          <w:rFonts w:ascii="Times New Roman" w:hAnsi="Times New Roman"/>
+          <w:sz w:val="24"/>
+          <w:szCs w:val="24"/>
+        </w:rPr>
+        <w:t xml:space="preserve">, </w:t>
+      </w:r>
+      <w:r>
+        <w:rPr>
+          <w:rFonts w:ascii="Times New Roman" w:hAnsi="Times New Roman"/>
+          <w:sz w:val="24"/>
+          <w:szCs w:val="24"/>
+        </w:rPr>
+        <w:t>2018</w:t>
+      </w:r>
+      <w:r>
+        <w:rPr>
+          <w:rFonts w:ascii="Times New Roman" w:hAnsi="Times New Roman"/>
+          <w:sz w:val="24"/>
+          <w:szCs w:val="24"/>
+        </w:rPr>
+        <w:t>,</w:t>
+      </w:r>
+      <w:r>
+        <w:rPr>
+          <w:rFonts w:ascii="Times New Roman" w:hAnsi="Times New Roman"/>
+          <w:sz w:val="24"/>
+          <w:szCs w:val="24"/>
+        </w:rPr>
+        <w:t xml:space="preserve"> ISBN 978-80-8168-792-1</w:t>
+      </w:r>
+    </w:p>
+    <w:p>
+      <w:pPr>
+        <w:spacing w:line="360" w:lineRule="auto"/>
+        <w:ind w:firstLine="510"/>
+        <w:jc w:val="both"/>
+        <w:rPr>
+          <w:rFonts w:ascii="Times New Roman" w:hAnsi="Times New Roman"/>
+          <w:sz w:val="24"/>
+          <w:szCs w:val="24"/>
+        </w:rPr>
+      </w:pPr>
+    </w:p>
+    <w:p/>
     <w:p/>
     <w:p>
       <w:pPr>

</xml_diff>

<commit_message>
Semestralna praca - DONE
</commit_message>
<xml_diff>
--- a/1_Rocnik/Zimny_Semester/Etiketa/Semestralna praca.docx
+++ b/1_Rocnik/Zimny_Semester/Etiketa/Semestralna praca.docx
@@ -486,12 +486,11 @@
       <w:pPr>
         <w:pStyle w:val="Obsah1"/>
         <w:rPr>
-          <w:rFonts w:ascii="Calibri" w:hAnsi="Calibri"/>
+          <w:rFonts w:asciiTheme="minorHAnsi" w:eastAsiaTheme="minorEastAsia" w:hAnsiTheme="minorHAnsi" w:cstheme="minorBidi"/>
           <w:b w:val="0"/>
           <w:bCs w:val="0"/>
-          <w:sz w:val="22"/>
-          <w:szCs w:val="22"/>
-          <w:lang w:val="ru-RU" w:eastAsia="ru-RU"/>
+          <w:szCs w:val="24"/>
+          <w:lang w:eastAsia="sk-SK"/>
         </w:rPr>
       </w:pPr>
       <w:r>
@@ -503,12 +502,18 @@
       <w:r>
         <w:fldChar w:fldCharType="separate"/>
       </w:r>
-      <w:hyperlink w:anchor="_Toc25917694" w:history="1">
+      <w:hyperlink w:anchor="_Toc87172138" w:history="1">
         <w:r>
           <w:rPr>
             <w:rStyle w:val="Hypertextovprepojenie"/>
           </w:rPr>
-          <w:t>Úvod</w:t>
+          <w:t>Úvo</w:t>
+        </w:r>
+        <w:r>
+          <w:rPr>
+            <w:rStyle w:val="Hypertextovprepojenie"/>
+          </w:rPr>
+          <w:t>d</w:t>
         </w:r>
         <w:r>
           <w:rPr>
@@ -526,7 +531,7 @@
           <w:rPr>
             <w:webHidden/>
           </w:rPr>
-          <w:instrText xml:space="preserve"> PAGEREF _Toc25917694 \h </w:instrText>
+          <w:instrText xml:space="preserve"> PAGEREF _Toc87172138 \h </w:instrText>
         </w:r>
         <w:r>
           <w:rPr>
@@ -557,15 +562,14 @@
       <w:pPr>
         <w:pStyle w:val="Obsah1"/>
         <w:rPr>
-          <w:rFonts w:ascii="Calibri" w:hAnsi="Calibri"/>
+          <w:rFonts w:asciiTheme="minorHAnsi" w:eastAsiaTheme="minorEastAsia" w:hAnsiTheme="minorHAnsi" w:cstheme="minorBidi"/>
           <w:b w:val="0"/>
           <w:bCs w:val="0"/>
-          <w:sz w:val="22"/>
-          <w:szCs w:val="22"/>
-          <w:lang w:val="ru-RU" w:eastAsia="ru-RU"/>
-        </w:rPr>
-      </w:pPr>
-      <w:hyperlink w:anchor="_Toc25917695" w:history="1">
+          <w:szCs w:val="24"/>
+          <w:lang w:eastAsia="sk-SK"/>
+        </w:rPr>
+      </w:pPr>
+      <w:hyperlink w:anchor="_Toc87172139" w:history="1">
         <w:r>
           <w:rPr>
             <w:rStyle w:val="Hypertextovprepojenie"/>
@@ -574,12 +578,11 @@
         </w:r>
         <w:r>
           <w:rPr>
-            <w:rFonts w:ascii="Calibri" w:hAnsi="Calibri"/>
+            <w:rFonts w:asciiTheme="minorHAnsi" w:eastAsiaTheme="minorEastAsia" w:hAnsiTheme="minorHAnsi" w:cstheme="minorBidi"/>
             <w:b w:val="0"/>
             <w:bCs w:val="0"/>
-            <w:sz w:val="22"/>
-            <w:szCs w:val="22"/>
-            <w:lang w:val="ru-RU" w:eastAsia="ru-RU"/>
+            <w:szCs w:val="24"/>
+            <w:lang w:eastAsia="sk-SK"/>
           </w:rPr>
           <w:tab/>
         </w:r>
@@ -587,7 +590,19 @@
           <w:rPr>
             <w:rStyle w:val="Hypertextovprepojenie"/>
           </w:rPr>
-          <w:t>Etika a netika</w:t>
+          <w:t>Nove</w:t>
+        </w:r>
+        <w:r>
+          <w:rPr>
+            <w:rStyle w:val="Hypertextovprepojenie"/>
+          </w:rPr>
+          <w:t xml:space="preserve"> </w:t>
+        </w:r>
+        <w:r>
+          <w:rPr>
+            <w:rStyle w:val="Hypertextovprepojenie"/>
+          </w:rPr>
+          <w:t>pravidla ochrany osobných údajov</w:t>
         </w:r>
         <w:r>
           <w:rPr>
@@ -596,23 +611,152 @@
           <w:tab/>
         </w:r>
         <w:r>
+          <w:rPr>
+            <w:webHidden/>
+          </w:rPr>
           <w:fldChar w:fldCharType="begin"/>
         </w:r>
         <w:r>
-          <w:instrText xml:space="preserve"> PAGEREF _Toc25917695 \h </w:instrText>
-        </w:r>
-        <w:r>
+          <w:rPr>
+            <w:webHidden/>
+          </w:rPr>
+          <w:instrText xml:space="preserve"> PAGEREF _Toc87172139 \h </w:instrText>
+        </w:r>
+        <w:r>
+          <w:rPr>
+            <w:webHidden/>
+          </w:rPr>
+        </w:r>
+        <w:r>
+          <w:rPr>
+            <w:webHidden/>
+          </w:rPr>
           <w:fldChar w:fldCharType="separate"/>
         </w:r>
         <w:r>
           <w:rPr>
+            <w:webHidden/>
+          </w:rPr>
+          <w:t>4</w:t>
+        </w:r>
+        <w:r>
+          <w:rPr>
+            <w:webHidden/>
+          </w:rPr>
+          <w:fldChar w:fldCharType="end"/>
+        </w:r>
+      </w:hyperlink>
+    </w:p>
+    <w:p>
+      <w:pPr>
+        <w:pStyle w:val="Obsah1"/>
+        <w:ind w:left="680"/>
+        <w:rPr>
+          <w:rFonts w:asciiTheme="minorHAnsi" w:eastAsiaTheme="minorEastAsia" w:hAnsiTheme="minorHAnsi" w:cstheme="minorBidi"/>
+          <w:b w:val="0"/>
+          <w:bCs w:val="0"/>
+          <w:sz w:val="20"/>
+          <w:szCs w:val="20"/>
+          <w:lang w:eastAsia="sk-SK"/>
+        </w:rPr>
+      </w:pPr>
+      <w:hyperlink w:anchor="_Toc87172140" w:history="1">
+        <w:r>
+          <w:rPr>
+            <w:rStyle w:val="Hypertextovprepojenie"/>
+            <w:sz w:val="20"/>
+            <w:szCs w:val="20"/>
+          </w:rPr>
+          <w:t>1.1</w:t>
+        </w:r>
+        <w:r>
+          <w:rPr>
+            <w:rFonts w:asciiTheme="minorHAnsi" w:eastAsiaTheme="minorEastAsia" w:hAnsiTheme="minorHAnsi" w:cstheme="minorBidi"/>
             <w:b w:val="0"/>
             <w:bCs w:val="0"/>
+            <w:sz w:val="20"/>
+            <w:szCs w:val="20"/>
+            <w:lang w:eastAsia="sk-SK"/>
+          </w:rPr>
+          <w:tab/>
+        </w:r>
+        <w:r>
+          <w:rPr>
+            <w:rStyle w:val="Hypertextovprepojenie"/>
+            <w:sz w:val="20"/>
+            <w:szCs w:val="20"/>
+          </w:rPr>
+          <w:t>Práv</w:t>
+        </w:r>
+        <w:r>
+          <w:rPr>
+            <w:rStyle w:val="Hypertextovprepojenie"/>
+            <w:sz w:val="20"/>
+            <w:szCs w:val="20"/>
+          </w:rPr>
+          <w:t>o</w:t>
+        </w:r>
+        <w:r>
+          <w:rPr>
+            <w:rStyle w:val="Hypertextovprepojenie"/>
+            <w:sz w:val="20"/>
+            <w:szCs w:val="20"/>
+          </w:rPr>
+          <w:t xml:space="preserve"> na informácie</w:t>
+        </w:r>
+        <w:r>
+          <w:rPr>
             <w:webHidden/>
-          </w:rPr>
-          <w:t>Chyba! Záložka nie je definovaná.</w:t>
-        </w:r>
-        <w:r>
+            <w:sz w:val="20"/>
+            <w:szCs w:val="20"/>
+          </w:rPr>
+          <w:tab/>
+        </w:r>
+        <w:r>
+          <w:rPr>
+            <w:webHidden/>
+            <w:sz w:val="20"/>
+            <w:szCs w:val="20"/>
+          </w:rPr>
+          <w:fldChar w:fldCharType="begin"/>
+        </w:r>
+        <w:r>
+          <w:rPr>
+            <w:webHidden/>
+            <w:sz w:val="20"/>
+            <w:szCs w:val="20"/>
+          </w:rPr>
+          <w:instrText xml:space="preserve"> PAGEREF _Toc87172140 \h </w:instrText>
+        </w:r>
+        <w:r>
+          <w:rPr>
+            <w:webHidden/>
+            <w:sz w:val="20"/>
+            <w:szCs w:val="20"/>
+          </w:rPr>
+        </w:r>
+        <w:r>
+          <w:rPr>
+            <w:webHidden/>
+            <w:sz w:val="20"/>
+            <w:szCs w:val="20"/>
+          </w:rPr>
+          <w:fldChar w:fldCharType="separate"/>
+        </w:r>
+        <w:r>
+          <w:rPr>
+            <w:webHidden/>
+            <w:sz w:val="20"/>
+            <w:szCs w:val="20"/>
+          </w:rPr>
+          <w:t>4</w:t>
+        </w:r>
+        <w:r>
+          <w:rPr>
+            <w:webHidden/>
+            <w:sz w:val="20"/>
+            <w:szCs w:val="20"/>
+          </w:rPr>
           <w:fldChar w:fldCharType="end"/>
         </w:r>
       </w:hyperlink>
@@ -620,55 +764,195 @@
     <w:p>
       <w:pPr>
         <w:pStyle w:val="Obsah1"/>
-      </w:pPr>
-      <w:hyperlink w:anchor="_Toc25917696" w:history="1">
+        <w:ind w:left="680"/>
+        <w:rPr>
+          <w:rFonts w:asciiTheme="minorHAnsi" w:eastAsiaTheme="minorEastAsia" w:hAnsiTheme="minorHAnsi" w:cstheme="minorBidi"/>
+          <w:b w:val="0"/>
+          <w:bCs w:val="0"/>
+          <w:sz w:val="20"/>
+          <w:szCs w:val="20"/>
+          <w:lang w:eastAsia="sk-SK"/>
+        </w:rPr>
+      </w:pPr>
+      <w:hyperlink w:anchor="_Toc87172141" w:history="1">
         <w:r>
           <w:rPr>
             <w:rStyle w:val="Hypertextovprepojenie"/>
-          </w:rPr>
-          <w:t>2.</w:t>
-        </w:r>
-        <w:r>
-          <w:rPr>
-            <w:rFonts w:ascii="Calibri" w:hAnsi="Calibri"/>
+            <w:sz w:val="20"/>
+            <w:szCs w:val="20"/>
+          </w:rPr>
+          <w:t>1.2</w:t>
+        </w:r>
+        <w:r>
+          <w:rPr>
+            <w:rFonts w:asciiTheme="minorHAnsi" w:eastAsiaTheme="minorEastAsia" w:hAnsiTheme="minorHAnsi" w:cstheme="minorBidi"/>
             <w:b w:val="0"/>
             <w:bCs w:val="0"/>
-            <w:sz w:val="22"/>
-            <w:szCs w:val="22"/>
-            <w:lang w:val="ru-RU" w:eastAsia="ru-RU"/>
+            <w:sz w:val="20"/>
+            <w:szCs w:val="20"/>
+            <w:lang w:eastAsia="sk-SK"/>
           </w:rPr>
           <w:tab/>
         </w:r>
         <w:r>
           <w:rPr>
             <w:rStyle w:val="Hypertextovprepojenie"/>
-          </w:rPr>
-          <w:t xml:space="preserve">Internet a etika – kódexy  </w:t>
+            <w:sz w:val="20"/>
+            <w:szCs w:val="20"/>
+          </w:rPr>
+          <w:t>Právo na prístup</w:t>
         </w:r>
         <w:r>
           <w:rPr>
             <w:webHidden/>
+            <w:sz w:val="20"/>
+            <w:szCs w:val="20"/>
           </w:rPr>
           <w:tab/>
         </w:r>
         <w:r>
+          <w:rPr>
+            <w:webHidden/>
+            <w:sz w:val="20"/>
+            <w:szCs w:val="20"/>
+          </w:rPr>
           <w:fldChar w:fldCharType="begin"/>
         </w:r>
         <w:r>
-          <w:instrText xml:space="preserve"> PAGEREF _Toc25917696 \h </w:instrText>
-        </w:r>
-        <w:r>
+          <w:rPr>
+            <w:webHidden/>
+            <w:sz w:val="20"/>
+            <w:szCs w:val="20"/>
+          </w:rPr>
+          <w:instrText xml:space="preserve"> PAGEREF _Toc87172141 \h </w:instrText>
+        </w:r>
+        <w:r>
+          <w:rPr>
+            <w:webHidden/>
+            <w:sz w:val="20"/>
+            <w:szCs w:val="20"/>
+          </w:rPr>
+        </w:r>
+        <w:r>
+          <w:rPr>
+            <w:webHidden/>
+            <w:sz w:val="20"/>
+            <w:szCs w:val="20"/>
+          </w:rPr>
           <w:fldChar w:fldCharType="separate"/>
         </w:r>
         <w:r>
           <w:rPr>
+            <w:webHidden/>
+            <w:sz w:val="20"/>
+            <w:szCs w:val="20"/>
+          </w:rPr>
+          <w:t>4</w:t>
+        </w:r>
+        <w:r>
+          <w:rPr>
+            <w:webHidden/>
+            <w:sz w:val="20"/>
+            <w:szCs w:val="20"/>
+          </w:rPr>
+          <w:fldChar w:fldCharType="end"/>
+        </w:r>
+      </w:hyperlink>
+    </w:p>
+    <w:p>
+      <w:pPr>
+        <w:pStyle w:val="Obsah1"/>
+        <w:ind w:left="680"/>
+        <w:rPr>
+          <w:rFonts w:asciiTheme="minorHAnsi" w:eastAsiaTheme="minorEastAsia" w:hAnsiTheme="minorHAnsi" w:cstheme="minorBidi"/>
+          <w:b w:val="0"/>
+          <w:bCs w:val="0"/>
+          <w:sz w:val="20"/>
+          <w:szCs w:val="20"/>
+          <w:lang w:eastAsia="sk-SK"/>
+        </w:rPr>
+      </w:pPr>
+      <w:hyperlink w:anchor="_Toc87172142" w:history="1">
+        <w:r>
+          <w:rPr>
+            <w:rStyle w:val="Hypertextovprepojenie"/>
+            <w:sz w:val="20"/>
+            <w:szCs w:val="20"/>
+          </w:rPr>
+          <w:t>1.3</w:t>
+        </w:r>
+        <w:r>
+          <w:rPr>
+            <w:rFonts w:asciiTheme="minorHAnsi" w:eastAsiaTheme="minorEastAsia" w:hAnsiTheme="minorHAnsi" w:cstheme="minorBidi"/>
             <w:b w:val="0"/>
             <w:bCs w:val="0"/>
+            <w:sz w:val="20"/>
+            <w:szCs w:val="20"/>
+            <w:lang w:eastAsia="sk-SK"/>
+          </w:rPr>
+          <w:tab/>
+        </w:r>
+        <w:r>
+          <w:rPr>
+            <w:rStyle w:val="Hypertextovprepojenie"/>
+            <w:sz w:val="20"/>
+            <w:szCs w:val="20"/>
+          </w:rPr>
+          <w:t>Právo na opravu</w:t>
+        </w:r>
+        <w:r>
+          <w:rPr>
             <w:webHidden/>
-          </w:rPr>
-          <w:t>Chyba! Záložka nie je definovaná.</w:t>
-        </w:r>
-        <w:r>
+            <w:sz w:val="20"/>
+            <w:szCs w:val="20"/>
+          </w:rPr>
+          <w:tab/>
+        </w:r>
+        <w:r>
+          <w:rPr>
+            <w:webHidden/>
+            <w:sz w:val="20"/>
+            <w:szCs w:val="20"/>
+          </w:rPr>
+          <w:fldChar w:fldCharType="begin"/>
+        </w:r>
+        <w:r>
+          <w:rPr>
+            <w:webHidden/>
+            <w:sz w:val="20"/>
+            <w:szCs w:val="20"/>
+          </w:rPr>
+          <w:instrText xml:space="preserve"> PAGEREF _Toc87172142 \h </w:instrText>
+        </w:r>
+        <w:r>
+          <w:rPr>
+            <w:webHidden/>
+            <w:sz w:val="20"/>
+            <w:szCs w:val="20"/>
+          </w:rPr>
+        </w:r>
+        <w:r>
+          <w:rPr>
+            <w:webHidden/>
+            <w:sz w:val="20"/>
+            <w:szCs w:val="20"/>
+          </w:rPr>
+          <w:fldChar w:fldCharType="separate"/>
+        </w:r>
+        <w:r>
+          <w:rPr>
+            <w:webHidden/>
+            <w:sz w:val="20"/>
+            <w:szCs w:val="20"/>
+          </w:rPr>
+          <w:t>5</w:t>
+        </w:r>
+        <w:r>
+          <w:rPr>
+            <w:webHidden/>
+            <w:sz w:val="20"/>
+            <w:szCs w:val="20"/>
+          </w:rPr>
           <w:fldChar w:fldCharType="end"/>
         </w:r>
       </w:hyperlink>
@@ -676,60 +960,96 @@
     <w:p>
       <w:pPr>
         <w:pStyle w:val="Obsah1"/>
-        <w:rPr>
-          <w:rFonts w:ascii="Calibri" w:hAnsi="Calibri"/>
+        <w:ind w:left="680"/>
+        <w:rPr>
+          <w:rFonts w:asciiTheme="minorHAnsi" w:eastAsiaTheme="minorEastAsia" w:hAnsiTheme="minorHAnsi" w:cstheme="minorBidi"/>
           <w:b w:val="0"/>
           <w:bCs w:val="0"/>
-          <w:sz w:val="22"/>
-          <w:szCs w:val="22"/>
-          <w:lang w:val="ru-RU" w:eastAsia="ru-RU"/>
-        </w:rPr>
-      </w:pPr>
-      <w:hyperlink w:anchor="_Toc25917697" w:history="1">
+          <w:sz w:val="20"/>
+          <w:szCs w:val="20"/>
+          <w:lang w:eastAsia="sk-SK"/>
+        </w:rPr>
+      </w:pPr>
+      <w:hyperlink w:anchor="_Toc87172143" w:history="1">
         <w:r>
           <w:rPr>
             <w:rStyle w:val="Hypertextovprepojenie"/>
-          </w:rPr>
-          <w:t>Záver</w:t>
+            <w:sz w:val="20"/>
+            <w:szCs w:val="20"/>
+          </w:rPr>
+          <w:t>1.4</w:t>
+        </w:r>
+        <w:r>
+          <w:rPr>
+            <w:rFonts w:asciiTheme="minorHAnsi" w:eastAsiaTheme="minorEastAsia" w:hAnsiTheme="minorHAnsi" w:cstheme="minorBidi"/>
+            <w:b w:val="0"/>
+            <w:bCs w:val="0"/>
+            <w:sz w:val="20"/>
+            <w:szCs w:val="20"/>
+            <w:lang w:eastAsia="sk-SK"/>
+          </w:rPr>
+          <w:tab/>
+        </w:r>
+        <w:r>
+          <w:rPr>
+            <w:rStyle w:val="Hypertextovprepojenie"/>
+            <w:sz w:val="20"/>
+            <w:szCs w:val="20"/>
+          </w:rPr>
+          <w:t>Právo na vymazanie</w:t>
         </w:r>
         <w:r>
           <w:rPr>
             <w:webHidden/>
+            <w:sz w:val="20"/>
+            <w:szCs w:val="20"/>
           </w:rPr>
           <w:tab/>
         </w:r>
         <w:r>
           <w:rPr>
             <w:webHidden/>
+            <w:sz w:val="20"/>
+            <w:szCs w:val="20"/>
           </w:rPr>
           <w:fldChar w:fldCharType="begin"/>
         </w:r>
         <w:r>
           <w:rPr>
             <w:webHidden/>
-          </w:rPr>
-          <w:instrText xml:space="preserve"> PAGEREF _Toc25917697 \h </w:instrText>
+            <w:sz w:val="20"/>
+            <w:szCs w:val="20"/>
+          </w:rPr>
+          <w:instrText xml:space="preserve"> PAGEREF _Toc87172143 \h </w:instrText>
         </w:r>
         <w:r>
           <w:rPr>
             <w:webHidden/>
+            <w:sz w:val="20"/>
+            <w:szCs w:val="20"/>
           </w:rPr>
         </w:r>
         <w:r>
           <w:rPr>
             <w:webHidden/>
+            <w:sz w:val="20"/>
+            <w:szCs w:val="20"/>
           </w:rPr>
           <w:fldChar w:fldCharType="separate"/>
         </w:r>
         <w:r>
           <w:rPr>
             <w:webHidden/>
-          </w:rPr>
-          <w:t>3</w:t>
+            <w:sz w:val="20"/>
+            <w:szCs w:val="20"/>
+          </w:rPr>
+          <w:t>5</w:t>
         </w:r>
         <w:r>
           <w:rPr>
             <w:webHidden/>
+            <w:sz w:val="20"/>
+            <w:szCs w:val="20"/>
           </w:rPr>
           <w:fldChar w:fldCharType="end"/>
         </w:r>
@@ -738,19 +1058,499 @@
     <w:p>
       <w:pPr>
         <w:pStyle w:val="Obsah1"/>
-        <w:rPr>
-          <w:rFonts w:ascii="Calibri" w:hAnsi="Calibri"/>
+        <w:ind w:left="680"/>
+        <w:rPr>
+          <w:rFonts w:asciiTheme="minorHAnsi" w:eastAsiaTheme="minorEastAsia" w:hAnsiTheme="minorHAnsi" w:cstheme="minorBidi"/>
           <w:b w:val="0"/>
           <w:bCs w:val="0"/>
-          <w:sz w:val="22"/>
-          <w:szCs w:val="22"/>
-          <w:lang w:val="ru-RU" w:eastAsia="ru-RU"/>
-        </w:rPr>
-      </w:pPr>
-      <w:hyperlink w:anchor="_Toc25917698" w:history="1">
+          <w:sz w:val="20"/>
+          <w:szCs w:val="20"/>
+          <w:lang w:eastAsia="sk-SK"/>
+        </w:rPr>
+      </w:pPr>
+      <w:hyperlink w:anchor="_Toc87172144" w:history="1">
         <w:r>
           <w:rPr>
             <w:rStyle w:val="Hypertextovprepojenie"/>
+            <w:sz w:val="20"/>
+            <w:szCs w:val="20"/>
+          </w:rPr>
+          <w:t>1.5</w:t>
+        </w:r>
+        <w:r>
+          <w:rPr>
+            <w:rFonts w:asciiTheme="minorHAnsi" w:eastAsiaTheme="minorEastAsia" w:hAnsiTheme="minorHAnsi" w:cstheme="minorBidi"/>
+            <w:b w:val="0"/>
+            <w:bCs w:val="0"/>
+            <w:sz w:val="20"/>
+            <w:szCs w:val="20"/>
+            <w:lang w:eastAsia="sk-SK"/>
+          </w:rPr>
+          <w:tab/>
+        </w:r>
+        <w:r>
+          <w:rPr>
+            <w:rStyle w:val="Hypertextovprepojenie"/>
+            <w:sz w:val="20"/>
+            <w:szCs w:val="20"/>
+          </w:rPr>
+          <w:t>Právo na obmedzenie spracúvania</w:t>
+        </w:r>
+        <w:r>
+          <w:rPr>
+            <w:webHidden/>
+            <w:sz w:val="20"/>
+            <w:szCs w:val="20"/>
+          </w:rPr>
+          <w:tab/>
+        </w:r>
+        <w:r>
+          <w:rPr>
+            <w:webHidden/>
+            <w:sz w:val="20"/>
+            <w:szCs w:val="20"/>
+          </w:rPr>
+          <w:fldChar w:fldCharType="begin"/>
+        </w:r>
+        <w:r>
+          <w:rPr>
+            <w:webHidden/>
+            <w:sz w:val="20"/>
+            <w:szCs w:val="20"/>
+          </w:rPr>
+          <w:instrText xml:space="preserve"> PAGEREF _Toc87172144 \h </w:instrText>
+        </w:r>
+        <w:r>
+          <w:rPr>
+            <w:webHidden/>
+            <w:sz w:val="20"/>
+            <w:szCs w:val="20"/>
+          </w:rPr>
+        </w:r>
+        <w:r>
+          <w:rPr>
+            <w:webHidden/>
+            <w:sz w:val="20"/>
+            <w:szCs w:val="20"/>
+          </w:rPr>
+          <w:fldChar w:fldCharType="separate"/>
+        </w:r>
+        <w:r>
+          <w:rPr>
+            <w:webHidden/>
+            <w:sz w:val="20"/>
+            <w:szCs w:val="20"/>
+          </w:rPr>
+          <w:t>6</w:t>
+        </w:r>
+        <w:r>
+          <w:rPr>
+            <w:webHidden/>
+            <w:sz w:val="20"/>
+            <w:szCs w:val="20"/>
+          </w:rPr>
+          <w:fldChar w:fldCharType="end"/>
+        </w:r>
+      </w:hyperlink>
+    </w:p>
+    <w:p>
+      <w:pPr>
+        <w:pStyle w:val="Obsah1"/>
+        <w:ind w:left="680"/>
+        <w:rPr>
+          <w:rFonts w:asciiTheme="minorHAnsi" w:eastAsiaTheme="minorEastAsia" w:hAnsiTheme="minorHAnsi" w:cstheme="minorBidi"/>
+          <w:b w:val="0"/>
+          <w:bCs w:val="0"/>
+          <w:sz w:val="20"/>
+          <w:szCs w:val="20"/>
+          <w:lang w:eastAsia="sk-SK"/>
+        </w:rPr>
+      </w:pPr>
+      <w:hyperlink w:anchor="_Toc87172145" w:history="1">
+        <w:r>
+          <w:rPr>
+            <w:rStyle w:val="Hypertextovprepojenie"/>
+            <w:sz w:val="20"/>
+            <w:szCs w:val="20"/>
+          </w:rPr>
+          <w:t>1.6</w:t>
+        </w:r>
+        <w:r>
+          <w:rPr>
+            <w:rFonts w:asciiTheme="minorHAnsi" w:eastAsiaTheme="minorEastAsia" w:hAnsiTheme="minorHAnsi" w:cstheme="minorBidi"/>
+            <w:b w:val="0"/>
+            <w:bCs w:val="0"/>
+            <w:sz w:val="20"/>
+            <w:szCs w:val="20"/>
+            <w:lang w:eastAsia="sk-SK"/>
+          </w:rPr>
+          <w:tab/>
+        </w:r>
+        <w:r>
+          <w:rPr>
+            <w:rStyle w:val="Hypertextovprepojenie"/>
+            <w:sz w:val="20"/>
+            <w:szCs w:val="20"/>
+          </w:rPr>
+          <w:t>Pr</w:t>
+        </w:r>
+        <w:r>
+          <w:rPr>
+            <w:rStyle w:val="Hypertextovprepojenie"/>
+            <w:sz w:val="20"/>
+            <w:szCs w:val="20"/>
+          </w:rPr>
+          <w:t>á</w:t>
+        </w:r>
+        <w:r>
+          <w:rPr>
+            <w:rStyle w:val="Hypertextovprepojenie"/>
+            <w:sz w:val="20"/>
+            <w:szCs w:val="20"/>
+          </w:rPr>
+          <w:t>vo na prenositeľnosť údajov</w:t>
+        </w:r>
+        <w:r>
+          <w:rPr>
+            <w:webHidden/>
+            <w:sz w:val="20"/>
+            <w:szCs w:val="20"/>
+          </w:rPr>
+          <w:tab/>
+        </w:r>
+        <w:r>
+          <w:rPr>
+            <w:webHidden/>
+            <w:sz w:val="20"/>
+            <w:szCs w:val="20"/>
+          </w:rPr>
+          <w:fldChar w:fldCharType="begin"/>
+        </w:r>
+        <w:r>
+          <w:rPr>
+            <w:webHidden/>
+            <w:sz w:val="20"/>
+            <w:szCs w:val="20"/>
+          </w:rPr>
+          <w:instrText xml:space="preserve"> PAGEREF _Toc87172145 \h </w:instrText>
+        </w:r>
+        <w:r>
+          <w:rPr>
+            <w:webHidden/>
+            <w:sz w:val="20"/>
+            <w:szCs w:val="20"/>
+          </w:rPr>
+        </w:r>
+        <w:r>
+          <w:rPr>
+            <w:webHidden/>
+            <w:sz w:val="20"/>
+            <w:szCs w:val="20"/>
+          </w:rPr>
+          <w:fldChar w:fldCharType="separate"/>
+        </w:r>
+        <w:r>
+          <w:rPr>
+            <w:webHidden/>
+            <w:sz w:val="20"/>
+            <w:szCs w:val="20"/>
+          </w:rPr>
+          <w:t>6</w:t>
+        </w:r>
+        <w:r>
+          <w:rPr>
+            <w:webHidden/>
+            <w:sz w:val="20"/>
+            <w:szCs w:val="20"/>
+          </w:rPr>
+          <w:fldChar w:fldCharType="end"/>
+        </w:r>
+      </w:hyperlink>
+    </w:p>
+    <w:p>
+      <w:pPr>
+        <w:pStyle w:val="Obsah1"/>
+        <w:ind w:left="680"/>
+        <w:rPr>
+          <w:rFonts w:asciiTheme="minorHAnsi" w:eastAsiaTheme="minorEastAsia" w:hAnsiTheme="minorHAnsi" w:cstheme="minorBidi"/>
+          <w:b w:val="0"/>
+          <w:bCs w:val="0"/>
+          <w:sz w:val="20"/>
+          <w:szCs w:val="20"/>
+          <w:lang w:eastAsia="sk-SK"/>
+        </w:rPr>
+      </w:pPr>
+      <w:hyperlink w:anchor="_Toc87172146" w:history="1">
+        <w:r>
+          <w:rPr>
+            <w:rStyle w:val="Hypertextovprepojenie"/>
+            <w:sz w:val="20"/>
+            <w:szCs w:val="20"/>
+          </w:rPr>
+          <w:t>1.7</w:t>
+        </w:r>
+        <w:r>
+          <w:rPr>
+            <w:rFonts w:asciiTheme="minorHAnsi" w:eastAsiaTheme="minorEastAsia" w:hAnsiTheme="minorHAnsi" w:cstheme="minorBidi"/>
+            <w:b w:val="0"/>
+            <w:bCs w:val="0"/>
+            <w:sz w:val="20"/>
+            <w:szCs w:val="20"/>
+            <w:lang w:eastAsia="sk-SK"/>
+          </w:rPr>
+          <w:tab/>
+        </w:r>
+        <w:r>
+          <w:rPr>
+            <w:rStyle w:val="Hypertextovprepojenie"/>
+            <w:sz w:val="20"/>
+            <w:szCs w:val="20"/>
+          </w:rPr>
+          <w:t>Právo namietať</w:t>
+        </w:r>
+        <w:r>
+          <w:rPr>
+            <w:webHidden/>
+            <w:sz w:val="20"/>
+            <w:szCs w:val="20"/>
+          </w:rPr>
+          <w:tab/>
+        </w:r>
+        <w:r>
+          <w:rPr>
+            <w:webHidden/>
+            <w:sz w:val="20"/>
+            <w:szCs w:val="20"/>
+          </w:rPr>
+          <w:fldChar w:fldCharType="begin"/>
+        </w:r>
+        <w:r>
+          <w:rPr>
+            <w:webHidden/>
+            <w:sz w:val="20"/>
+            <w:szCs w:val="20"/>
+          </w:rPr>
+          <w:instrText xml:space="preserve"> PAGEREF _Toc87172146 \h </w:instrText>
+        </w:r>
+        <w:r>
+          <w:rPr>
+            <w:webHidden/>
+            <w:sz w:val="20"/>
+            <w:szCs w:val="20"/>
+          </w:rPr>
+        </w:r>
+        <w:r>
+          <w:rPr>
+            <w:webHidden/>
+            <w:sz w:val="20"/>
+            <w:szCs w:val="20"/>
+          </w:rPr>
+          <w:fldChar w:fldCharType="separate"/>
+        </w:r>
+        <w:r>
+          <w:rPr>
+            <w:webHidden/>
+            <w:sz w:val="20"/>
+            <w:szCs w:val="20"/>
+          </w:rPr>
+          <w:t>7</w:t>
+        </w:r>
+        <w:r>
+          <w:rPr>
+            <w:webHidden/>
+            <w:sz w:val="20"/>
+            <w:szCs w:val="20"/>
+          </w:rPr>
+          <w:fldChar w:fldCharType="end"/>
+        </w:r>
+      </w:hyperlink>
+    </w:p>
+    <w:p>
+      <w:pPr>
+        <w:pStyle w:val="Obsah1"/>
+        <w:ind w:left="680"/>
+        <w:rPr>
+          <w:rFonts w:asciiTheme="minorHAnsi" w:eastAsiaTheme="minorEastAsia" w:hAnsiTheme="minorHAnsi" w:cstheme="minorBidi"/>
+          <w:b w:val="0"/>
+          <w:bCs w:val="0"/>
+          <w:sz w:val="20"/>
+          <w:szCs w:val="20"/>
+          <w:lang w:eastAsia="sk-SK"/>
+        </w:rPr>
+      </w:pPr>
+      <w:hyperlink w:anchor="_Toc87172147" w:history="1">
+        <w:r>
+          <w:rPr>
+            <w:rStyle w:val="Hypertextovprepojenie"/>
+            <w:sz w:val="20"/>
+            <w:szCs w:val="20"/>
+          </w:rPr>
+          <w:t>1.8</w:t>
+        </w:r>
+        <w:r>
+          <w:rPr>
+            <w:rFonts w:asciiTheme="minorHAnsi" w:eastAsiaTheme="minorEastAsia" w:hAnsiTheme="minorHAnsi" w:cstheme="minorBidi"/>
+            <w:b w:val="0"/>
+            <w:bCs w:val="0"/>
+            <w:sz w:val="20"/>
+            <w:szCs w:val="20"/>
+            <w:lang w:eastAsia="sk-SK"/>
+          </w:rPr>
+          <w:tab/>
+        </w:r>
+        <w:r>
+          <w:rPr>
+            <w:rStyle w:val="Hypertextovprepojenie"/>
+            <w:sz w:val="20"/>
+            <w:szCs w:val="20"/>
+          </w:rPr>
+          <w:t>Právo na neúčinnosť automatizovaného individuálneho rozhodovania vrátane profilovania</w:t>
+        </w:r>
+        <w:r>
+          <w:rPr>
+            <w:webHidden/>
+            <w:sz w:val="20"/>
+            <w:szCs w:val="20"/>
+          </w:rPr>
+          <w:tab/>
+        </w:r>
+        <w:r>
+          <w:rPr>
+            <w:webHidden/>
+            <w:sz w:val="20"/>
+            <w:szCs w:val="20"/>
+          </w:rPr>
+          <w:fldChar w:fldCharType="begin"/>
+        </w:r>
+        <w:r>
+          <w:rPr>
+            <w:webHidden/>
+            <w:sz w:val="20"/>
+            <w:szCs w:val="20"/>
+          </w:rPr>
+          <w:instrText xml:space="preserve"> PAGEREF _Toc87172147 \h </w:instrText>
+        </w:r>
+        <w:r>
+          <w:rPr>
+            <w:webHidden/>
+            <w:sz w:val="20"/>
+            <w:szCs w:val="20"/>
+          </w:rPr>
+        </w:r>
+        <w:r>
+          <w:rPr>
+            <w:webHidden/>
+            <w:sz w:val="20"/>
+            <w:szCs w:val="20"/>
+          </w:rPr>
+          <w:fldChar w:fldCharType="separate"/>
+        </w:r>
+        <w:r>
+          <w:rPr>
+            <w:webHidden/>
+            <w:sz w:val="20"/>
+            <w:szCs w:val="20"/>
+          </w:rPr>
+          <w:t>7</w:t>
+        </w:r>
+        <w:r>
+          <w:rPr>
+            <w:webHidden/>
+            <w:sz w:val="20"/>
+            <w:szCs w:val="20"/>
+          </w:rPr>
+          <w:fldChar w:fldCharType="end"/>
+        </w:r>
+      </w:hyperlink>
+    </w:p>
+    <w:p>
+      <w:pPr>
+        <w:pStyle w:val="Obsah1"/>
+        <w:rPr>
+          <w:rFonts w:asciiTheme="minorHAnsi" w:eastAsiaTheme="minorEastAsia" w:hAnsiTheme="minorHAnsi" w:cstheme="minorBidi"/>
+          <w:b w:val="0"/>
+          <w:bCs w:val="0"/>
+          <w:szCs w:val="24"/>
+          <w:lang w:eastAsia="sk-SK"/>
+        </w:rPr>
+      </w:pPr>
+      <w:hyperlink w:anchor="_Toc87172148" w:history="1">
+        <w:r>
+          <w:rPr>
+            <w:rStyle w:val="Hypertextovprepojenie"/>
+          </w:rPr>
+          <w:t>Záv</w:t>
+        </w:r>
+        <w:r>
+          <w:rPr>
+            <w:rStyle w:val="Hypertextovprepojenie"/>
+          </w:rPr>
+          <w:t>e</w:t>
+        </w:r>
+        <w:r>
+          <w:rPr>
+            <w:rStyle w:val="Hypertextovprepojenie"/>
+          </w:rPr>
+          <w:t>r</w:t>
+        </w:r>
+        <w:r>
+          <w:rPr>
+            <w:webHidden/>
+          </w:rPr>
+          <w:tab/>
+        </w:r>
+        <w:r>
+          <w:rPr>
+            <w:webHidden/>
+          </w:rPr>
+          <w:fldChar w:fldCharType="begin"/>
+        </w:r>
+        <w:r>
+          <w:rPr>
+            <w:webHidden/>
+          </w:rPr>
+          <w:instrText xml:space="preserve"> PAGEREF _Toc87172148 \h </w:instrText>
+        </w:r>
+        <w:r>
+          <w:rPr>
+            <w:webHidden/>
+          </w:rPr>
+        </w:r>
+        <w:r>
+          <w:rPr>
+            <w:webHidden/>
+          </w:rPr>
+          <w:fldChar w:fldCharType="separate"/>
+        </w:r>
+        <w:r>
+          <w:rPr>
+            <w:webHidden/>
+          </w:rPr>
+          <w:t>8</w:t>
+        </w:r>
+        <w:r>
+          <w:rPr>
+            <w:webHidden/>
+          </w:rPr>
+          <w:fldChar w:fldCharType="end"/>
+        </w:r>
+      </w:hyperlink>
+    </w:p>
+    <w:p>
+      <w:pPr>
+        <w:pStyle w:val="Obsah1"/>
+        <w:rPr>
+          <w:rFonts w:asciiTheme="minorHAnsi" w:eastAsiaTheme="minorEastAsia" w:hAnsiTheme="minorHAnsi" w:cstheme="minorBidi"/>
+          <w:b w:val="0"/>
+          <w:bCs w:val="0"/>
+          <w:szCs w:val="24"/>
+          <w:lang w:eastAsia="sk-SK"/>
+        </w:rPr>
+      </w:pPr>
+      <w:hyperlink w:anchor="_Toc87172149" w:history="1">
+        <w:r>
+          <w:rPr>
+            <w:rStyle w:val="Hypertextovprepojenie"/>
           </w:rPr>
           <w:t>Zoznam použitých zdrojov</w:t>
         </w:r>
@@ -770,7 +1570,7 @@
           <w:rPr>
             <w:webHidden/>
           </w:rPr>
-          <w:instrText xml:space="preserve"> PAGEREF _Toc25917698 \h </w:instrText>
+          <w:instrText xml:space="preserve"> PAGEREF _Toc87172149 \h </w:instrText>
         </w:r>
         <w:r>
           <w:rPr>
@@ -787,7 +1587,7 @@
           <w:rPr>
             <w:webHidden/>
           </w:rPr>
-          <w:t>3</w:t>
+          <w:t>9</w:t>
         </w:r>
         <w:r>
           <w:rPr>
@@ -837,17 +1637,6 @@
           <w:docGrid w:linePitch="360"/>
         </w:sectPr>
       </w:pPr>
-      <w:r>
-        <w:rPr>
-          <w:b/>
-          <w:bCs/>
-          <w:color w:val="FF0000"/>
-          <w:sz w:val="36"/>
-          <w:szCs w:val="36"/>
-          <w:u w:val="single"/>
-        </w:rPr>
-        <w:t>!!!! PREPISAT !!!!!</w:t>
-      </w:r>
     </w:p>
     <w:p>
       <w:pPr>
@@ -856,7 +1645,7 @@
           <w:b w:val="0"/>
         </w:rPr>
       </w:pPr>
-      <w:bookmarkStart w:id="0" w:name="_Toc25917694"/>
+      <w:bookmarkStart w:id="0" w:name="_Toc87172138"/>
       <w:r>
         <w:lastRenderedPageBreak/>
         <w:t>Úvod</w:t>
@@ -1339,10 +2128,14 @@
           <w:numId w:val="4"/>
         </w:numPr>
       </w:pPr>
+      <w:bookmarkStart w:id="1" w:name="_Ref87172038"/>
+      <w:bookmarkStart w:id="2" w:name="_Toc87172139"/>
       <w:r>
         <w:lastRenderedPageBreak/>
         <w:t>Nove pravidla ochrany osobných údajov</w:t>
       </w:r>
+      <w:bookmarkEnd w:id="1"/>
+      <w:bookmarkEnd w:id="2"/>
     </w:p>
     <w:p/>
     <w:p>
@@ -2040,6 +2833,7 @@
         </w:rPr>
         <w:t xml:space="preserve"> </w:t>
       </w:r>
+      <w:bookmarkStart w:id="3" w:name="_Toc87172140"/>
       <w:r>
         <w:rPr>
           <w:sz w:val="24"/>
@@ -2061,6 +2855,7 @@
         </w:rPr>
         <w:t>informácie</w:t>
       </w:r>
+      <w:bookmarkEnd w:id="3"/>
     </w:p>
     <w:p/>
     <w:p>
@@ -2515,6 +3310,7 @@
           <w:szCs w:val="24"/>
         </w:rPr>
       </w:pPr>
+      <w:bookmarkStart w:id="4" w:name="_Toc87172141"/>
       <w:r>
         <w:rPr>
           <w:sz w:val="24"/>
@@ -2536,6 +3332,7 @@
         </w:rPr>
         <w:t>prístup</w:t>
       </w:r>
+      <w:bookmarkEnd w:id="4"/>
     </w:p>
     <w:p>
       <w:pPr>
@@ -3229,6 +4026,7 @@
           <w:szCs w:val="24"/>
         </w:rPr>
       </w:pPr>
+      <w:bookmarkStart w:id="5" w:name="_Toc87172142"/>
       <w:r>
         <w:rPr>
           <w:sz w:val="24"/>
@@ -3251,6 +4049,7 @@
         </w:rPr>
         <w:t>opravu</w:t>
       </w:r>
+      <w:bookmarkEnd w:id="5"/>
     </w:p>
     <w:p/>
     <w:p>
@@ -4077,6 +4876,7 @@
           <w:szCs w:val="24"/>
         </w:rPr>
       </w:pPr>
+      <w:bookmarkStart w:id="6" w:name="_Toc87172143"/>
       <w:r>
         <w:rPr>
           <w:sz w:val="24"/>
@@ -4098,6 +4898,7 @@
         </w:rPr>
         <w:t>vymazanie</w:t>
       </w:r>
+      <w:bookmarkEnd w:id="6"/>
     </w:p>
     <w:p>
       <w:pPr>
@@ -4383,6 +5184,7 @@
           <w:szCs w:val="24"/>
         </w:rPr>
       </w:pPr>
+      <w:bookmarkStart w:id="7" w:name="_Toc87172144"/>
       <w:r>
         <w:rPr>
           <w:sz w:val="24"/>
@@ -4412,6 +5214,7 @@
         </w:rPr>
         <w:t>spracúvania</w:t>
       </w:r>
+      <w:bookmarkEnd w:id="7"/>
     </w:p>
     <w:p>
       <w:pPr>
@@ -5001,6 +5804,7 @@
           <w:szCs w:val="24"/>
         </w:rPr>
       </w:pPr>
+      <w:bookmarkStart w:id="8" w:name="_Toc87172145"/>
       <w:r>
         <w:rPr>
           <w:sz w:val="24"/>
@@ -5036,6 +5840,7 @@
         </w:rPr>
         <w:t>údajov</w:t>
       </w:r>
+      <w:bookmarkEnd w:id="8"/>
     </w:p>
     <w:p>
       <w:pPr>
@@ -5738,6 +6543,7 @@
           <w:szCs w:val="24"/>
         </w:rPr>
       </w:pPr>
+      <w:bookmarkStart w:id="9" w:name="_Toc87172146"/>
       <w:r>
         <w:rPr>
           <w:sz w:val="24"/>
@@ -5760,6 +6566,7 @@
         </w:rPr>
         <w:t>namietať</w:t>
       </w:r>
+      <w:bookmarkEnd w:id="9"/>
     </w:p>
     <w:p>
       <w:pPr>
@@ -6233,6 +7040,7 @@
           <w:szCs w:val="24"/>
         </w:rPr>
       </w:pPr>
+      <w:bookmarkStart w:id="10" w:name="_Toc87172147"/>
       <w:r>
         <w:rPr>
           <w:sz w:val="24"/>
@@ -6317,6 +7125,7 @@
         </w:rPr>
         <w:t xml:space="preserve"> profilovania</w:t>
       </w:r>
+      <w:bookmarkEnd w:id="10"/>
     </w:p>
     <w:p>
       <w:pPr>
@@ -7102,7 +7911,6 @@
       <w:pPr>
         <w:pStyle w:val="Nadpis1"/>
       </w:pPr>
-      <w:bookmarkStart w:id="1" w:name="_Toc25917697"/>
     </w:p>
     <w:p/>
     <w:p/>
@@ -7115,10 +7923,11 @@
       <w:pPr>
         <w:pStyle w:val="Nadpis1"/>
       </w:pPr>
+      <w:bookmarkStart w:id="11" w:name="_Toc87172148"/>
       <w:r>
         <w:t>Záver</w:t>
       </w:r>
-      <w:bookmarkEnd w:id="1"/>
+      <w:bookmarkEnd w:id="11"/>
     </w:p>
     <w:p/>
     <w:p>
@@ -8123,12 +8932,12 @@
       <w:pPr>
         <w:pStyle w:val="Nadpis1"/>
       </w:pPr>
-      <w:bookmarkStart w:id="2" w:name="_Toc25917698"/>
+      <w:bookmarkStart w:id="12" w:name="_Toc87172149"/>
       <w:r>
         <w:lastRenderedPageBreak/>
         <w:t>Zoznam použitých zdrojov</w:t>
       </w:r>
-      <w:bookmarkEnd w:id="2"/>
+      <w:bookmarkEnd w:id="12"/>
     </w:p>
     <w:p/>
     <w:p>
@@ -8366,30 +9175,50 @@
         </w:rPr>
         <w:t xml:space="preserve">: </w:t>
       </w:r>
-      <w:r>
-        <w:rPr>
-          <w:rFonts w:ascii="Times New Roman" w:hAnsi="Times New Roman"/>
-          <w:sz w:val="24"/>
-          <w:szCs w:val="24"/>
-        </w:rPr>
-        <w:t>Wolker</w:t>
-      </w:r>
-      <w:r>
-        <w:rPr>
-          <w:rFonts w:ascii="Times New Roman" w:hAnsi="Times New Roman"/>
-          <w:sz w:val="24"/>
-          <w:szCs w:val="24"/>
-        </w:rPr>
-        <w:t xml:space="preserve"> </w:t>
-      </w:r>
-      <w:r>
-        <w:rPr>
-          <w:rFonts w:ascii="Times New Roman" w:hAnsi="Times New Roman"/>
-          <w:sz w:val="24"/>
-          <w:szCs w:val="24"/>
-        </w:rPr>
-        <w:t>Klére</w:t>
-      </w:r>
+      <w:proofErr w:type="spellStart"/>
+      <w:r>
+        <w:rPr>
+          <w:rFonts w:ascii="Times New Roman" w:hAnsi="Times New Roman"/>
+          <w:sz w:val="24"/>
+          <w:szCs w:val="24"/>
+        </w:rPr>
+        <w:t>Wol</w:t>
+      </w:r>
+      <w:r>
+        <w:rPr>
+          <w:rFonts w:ascii="Times New Roman" w:hAnsi="Times New Roman"/>
+          <w:sz w:val="24"/>
+          <w:szCs w:val="24"/>
+        </w:rPr>
+        <w:t>ters</w:t>
+      </w:r>
+      <w:proofErr w:type="spellEnd"/>
+      <w:r>
+        <w:rPr>
+          <w:rFonts w:ascii="Times New Roman" w:hAnsi="Times New Roman"/>
+          <w:sz w:val="24"/>
+          <w:szCs w:val="24"/>
+        </w:rPr>
+        <w:t xml:space="preserve"> </w:t>
+      </w:r>
+      <w:proofErr w:type="spellStart"/>
+      <w:r>
+        <w:rPr>
+          <w:rFonts w:ascii="Times New Roman" w:hAnsi="Times New Roman"/>
+          <w:sz w:val="24"/>
+          <w:szCs w:val="24"/>
+        </w:rPr>
+        <w:t>Kl</w:t>
+      </w:r>
+      <w:r>
+        <w:rPr>
+          <w:rFonts w:ascii="Times New Roman" w:hAnsi="Times New Roman"/>
+          <w:sz w:val="24"/>
+          <w:szCs w:val="24"/>
+        </w:rPr>
+        <w:t>uwer</w:t>
+      </w:r>
+      <w:proofErr w:type="spellEnd"/>
       <w:r>
         <w:rPr>
           <w:rFonts w:ascii="Times New Roman" w:hAnsi="Times New Roman"/>
@@ -8422,242 +9251,6 @@
         </w:rPr>
         <w:t xml:space="preserve"> ISBN 978-80-8168-792-1</w:t>
       </w:r>
-    </w:p>
-    <w:p>
-      <w:pPr>
-        <w:spacing w:line="360" w:lineRule="auto"/>
-        <w:ind w:firstLine="510"/>
-        <w:jc w:val="both"/>
-        <w:rPr>
-          <w:rFonts w:ascii="Times New Roman" w:hAnsi="Times New Roman"/>
-          <w:sz w:val="24"/>
-          <w:szCs w:val="24"/>
-        </w:rPr>
-      </w:pPr>
-    </w:p>
-    <w:p/>
-    <w:p/>
-    <w:p>
-      <w:pPr>
-        <w:spacing w:line="360" w:lineRule="auto"/>
-        <w:ind w:firstLine="510"/>
-        <w:jc w:val="both"/>
-        <w:rPr>
-          <w:rFonts w:ascii="Times New Roman" w:hAnsi="Times New Roman"/>
-          <w:sz w:val="24"/>
-          <w:szCs w:val="24"/>
-        </w:rPr>
-      </w:pPr>
-      <w:r>
-        <w:rPr>
-          <w:rFonts w:ascii="Times New Roman" w:hAnsi="Times New Roman"/>
-          <w:sz w:val="24"/>
-          <w:szCs w:val="24"/>
-        </w:rPr>
-        <w:t xml:space="preserve">1. </w:t>
-      </w:r>
-      <w:proofErr w:type="spellStart"/>
-      <w:r>
-        <w:rPr>
-          <w:rFonts w:ascii="Times New Roman" w:hAnsi="Times New Roman"/>
-          <w:sz w:val="24"/>
-          <w:szCs w:val="24"/>
-        </w:rPr>
-        <w:t>Astvatsaturov</w:t>
-      </w:r>
-      <w:proofErr w:type="spellEnd"/>
-      <w:r>
-        <w:rPr>
-          <w:rFonts w:ascii="Times New Roman" w:hAnsi="Times New Roman"/>
-          <w:sz w:val="24"/>
-          <w:szCs w:val="24"/>
-        </w:rPr>
-        <w:t xml:space="preserve"> A. Tri veľké knihy F. Nietzsche // Nietzsche F. </w:t>
-      </w:r>
-      <w:proofErr w:type="spellStart"/>
-      <w:r>
-        <w:rPr>
-          <w:rFonts w:ascii="Times New Roman" w:hAnsi="Times New Roman"/>
-          <w:sz w:val="24"/>
-          <w:szCs w:val="24"/>
-        </w:rPr>
-        <w:t>Poems</w:t>
-      </w:r>
-      <w:proofErr w:type="spellEnd"/>
-      <w:r>
-        <w:rPr>
-          <w:rFonts w:ascii="Times New Roman" w:hAnsi="Times New Roman"/>
-          <w:sz w:val="24"/>
-          <w:szCs w:val="24"/>
-        </w:rPr>
-        <w:t xml:space="preserve">. Filozofická próza. </w:t>
-      </w:r>
-      <w:r>
-        <w:rPr>
-          <w:rFonts w:ascii="Times New Roman" w:hAnsi="Times New Roman"/>
-          <w:sz w:val="24"/>
-          <w:szCs w:val="24"/>
-        </w:rPr>
-        <w:t>Bratislava</w:t>
-      </w:r>
-      <w:r>
-        <w:rPr>
-          <w:rFonts w:ascii="Times New Roman" w:hAnsi="Times New Roman"/>
-          <w:sz w:val="24"/>
-          <w:szCs w:val="24"/>
-        </w:rPr>
-        <w:t xml:space="preserve">: </w:t>
-      </w:r>
-      <w:proofErr w:type="spellStart"/>
-      <w:r>
-        <w:rPr>
-          <w:rFonts w:ascii="Times New Roman" w:hAnsi="Times New Roman"/>
-          <w:sz w:val="24"/>
-          <w:szCs w:val="24"/>
-        </w:rPr>
-        <w:t>Hudozh</w:t>
-      </w:r>
-      <w:proofErr w:type="spellEnd"/>
-      <w:r>
-        <w:rPr>
-          <w:rFonts w:ascii="Times New Roman" w:hAnsi="Times New Roman"/>
-          <w:sz w:val="24"/>
-          <w:szCs w:val="24"/>
-        </w:rPr>
-        <w:t>. Lit., 1993.</w:t>
-      </w:r>
-      <w:r>
-        <w:rPr>
-          <w:rFonts w:ascii="Times New Roman" w:hAnsi="Times New Roman"/>
-          <w:sz w:val="24"/>
-          <w:szCs w:val="24"/>
-        </w:rPr>
-        <w:t xml:space="preserve"> ISBN 985-9996-54-210-7</w:t>
-      </w:r>
-    </w:p>
-    <w:p>
-      <w:pPr>
-        <w:spacing w:line="360" w:lineRule="auto"/>
-        <w:ind w:firstLine="510"/>
-        <w:jc w:val="both"/>
-      </w:pPr>
-      <w:hyperlink r:id="rId9" w:history="1">
-        <w:r>
-          <w:rPr>
-            <w:rStyle w:val="Hypertextovprepojenie"/>
-          </w:rPr>
-          <w:t>Aplikácie informačných technológií | Paneurópska VŠ (paneurouni.com)</w:t>
-        </w:r>
-      </w:hyperlink>
-    </w:p>
-    <w:p>
-      <w:pPr>
-        <w:spacing w:line="360" w:lineRule="auto"/>
-        <w:ind w:firstLine="510"/>
-        <w:jc w:val="both"/>
-      </w:pPr>
-      <w:r>
-        <w:rPr>
-          <w:rFonts w:ascii="Times New Roman" w:hAnsi="Times New Roman"/>
-          <w:sz w:val="24"/>
-          <w:szCs w:val="24"/>
-        </w:rPr>
-        <w:t xml:space="preserve">Michalov, </w:t>
-      </w:r>
-      <w:r>
-        <w:rPr>
-          <w:rFonts w:ascii="Times New Roman" w:hAnsi="Times New Roman"/>
-          <w:sz w:val="24"/>
-          <w:szCs w:val="24"/>
-        </w:rPr>
-        <w:t>AB</w:t>
-      </w:r>
-      <w:r>
-        <w:rPr>
-          <w:rFonts w:ascii="Times New Roman" w:hAnsi="Times New Roman"/>
-          <w:sz w:val="24"/>
-          <w:szCs w:val="24"/>
-        </w:rPr>
-        <w:t>.</w:t>
-      </w:r>
-      <w:r>
-        <w:rPr>
-          <w:rFonts w:ascii="Times New Roman" w:hAnsi="Times New Roman"/>
-          <w:sz w:val="24"/>
-          <w:szCs w:val="24"/>
-        </w:rPr>
-        <w:t xml:space="preserve"> Predslov // Slová Heideggera M. Nietzscheho „Boh je mŕtvy“ - „Q. </w:t>
-      </w:r>
-      <w:proofErr w:type="spellStart"/>
-      <w:r>
-        <w:rPr>
-          <w:rFonts w:ascii="Times New Roman" w:hAnsi="Times New Roman"/>
-          <w:sz w:val="24"/>
-          <w:szCs w:val="24"/>
-        </w:rPr>
-        <w:t>Philosophy</w:t>
-      </w:r>
-      <w:proofErr w:type="spellEnd"/>
-      <w:r>
-        <w:rPr>
-          <w:rFonts w:ascii="Times New Roman" w:hAnsi="Times New Roman"/>
-          <w:sz w:val="24"/>
-          <w:szCs w:val="24"/>
-        </w:rPr>
-        <w:t xml:space="preserve"> ”, 1990, No. 7</w:t>
-      </w:r>
-      <w:r>
-        <w:rPr>
-          <w:rFonts w:ascii="Times New Roman" w:hAnsi="Times New Roman"/>
-          <w:sz w:val="24"/>
-          <w:szCs w:val="24"/>
-        </w:rPr>
-        <w:t>. ISBN 985-9996-54-210-7</w:t>
-      </w:r>
-    </w:p>
-    <w:p>
-      <w:pPr>
-        <w:spacing w:line="360" w:lineRule="auto"/>
-        <w:ind w:firstLine="510"/>
-        <w:jc w:val="both"/>
-        <w:rPr>
-          <w:rFonts w:ascii="Times New Roman" w:hAnsi="Times New Roman"/>
-          <w:sz w:val="24"/>
-          <w:szCs w:val="24"/>
-        </w:rPr>
-      </w:pPr>
-    </w:p>
-    <w:p>
-      <w:pPr>
-        <w:spacing w:line="360" w:lineRule="auto"/>
-        <w:ind w:firstLine="510"/>
-        <w:jc w:val="both"/>
-        <w:rPr>
-          <w:rFonts w:ascii="Times New Roman" w:hAnsi="Times New Roman"/>
-          <w:sz w:val="24"/>
-          <w:szCs w:val="24"/>
-        </w:rPr>
-      </w:pPr>
-      <w:r>
-        <w:rPr>
-          <w:rFonts w:ascii="Times New Roman" w:hAnsi="Times New Roman"/>
-          <w:sz w:val="24"/>
-          <w:szCs w:val="24"/>
-        </w:rPr>
-        <w:t>ISSN 4566-1234</w:t>
-      </w:r>
-    </w:p>
-    <w:p>
-      <w:pPr>
-        <w:spacing w:line="360" w:lineRule="auto"/>
-        <w:ind w:firstLine="510"/>
-        <w:jc w:val="both"/>
-        <w:rPr>
-          <w:rFonts w:ascii="Times New Roman" w:hAnsi="Times New Roman"/>
-          <w:sz w:val="24"/>
-          <w:szCs w:val="24"/>
-        </w:rPr>
-      </w:pPr>
     </w:p>
     <w:p>
       <w:pPr>
@@ -9548,7 +10141,7 @@
     <w:lsdException w:name="index 7" w:semiHidden="1" w:unhideWhenUsed="1"/>
     <w:lsdException w:name="index 8" w:semiHidden="1" w:unhideWhenUsed="1"/>
     <w:lsdException w:name="index 9" w:semiHidden="1" w:unhideWhenUsed="1"/>
-    <w:lsdException w:name="toc 1" w:locked="1" w:uiPriority="0"/>
+    <w:lsdException w:name="toc 1" w:locked="1" w:uiPriority="39"/>
     <w:lsdException w:name="toc 2" w:locked="1" w:uiPriority="0"/>
     <w:lsdException w:name="toc 3" w:locked="1" w:uiPriority="0"/>
     <w:lsdException w:name="toc 4" w:locked="1" w:uiPriority="0"/>
@@ -10163,7 +10756,7 @@
     <w:name w:val="toc 1"/>
     <w:basedOn w:val="Normlny"/>
     <w:next w:val="Normlny"/>
-    <w:uiPriority w:val="99"/>
+    <w:uiPriority w:val="39"/>
     <w:rsid w:val="008374A3"/>
     <w:pPr>
       <w:tabs>

</xml_diff>